<commit_message>
FIX gramar in Historias de usuario
</commit_message>
<xml_diff>
--- a/documentos/Historias de usuario.docx
+++ b/documentos/Historias de usuario.docx
@@ -1,6 +1,6 @@
 
 <file path=word/document.xml><?xml version="1.0" encoding="utf-8"?>
-<w:document xmlns:wpc="http://schemas.microsoft.com/office/word/2010/wordprocessingCanvas" xmlns:cx="http://schemas.microsoft.com/office/drawing/2014/chartex" xmlns:cx1="http://schemas.microsoft.com/office/drawing/2015/9/8/chartex" xmlns:cx2="http://schemas.microsoft.com/office/drawing/2015/10/21/chartex" xmlns:cx3="http://schemas.microsoft.com/office/drawing/2016/5/9/chartex" xmlns:cx4="http://schemas.microsoft.com/office/drawing/2016/5/10/chartex" xmlns:cx5="http://schemas.microsoft.com/office/drawing/2016/5/11/chartex" xmlns:cx6="http://schemas.microsoft.com/office/drawing/2016/5/12/chartex" xmlns:cx7="http://schemas.microsoft.com/office/drawing/2016/5/13/chartex" xmlns:cx8="http://schemas.microsoft.com/office/drawing/2016/5/14/chartex" xmlns:mc="http://schemas.openxmlformats.org/markup-compatibility/2006" xmlns:aink="http://schemas.microsoft.com/office/drawing/2016/ink" xmlns:am3d="http://schemas.microsoft.com/office/drawing/2017/model3d" xmlns:o="urn:schemas-microsoft-com:office:office" xmlns:oel="http://schemas.microsoft.com/office/2019/extlst" xmlns:r="http://schemas.openxmlformats.org/officeDocument/2006/relationships" xmlns:m="http://schemas.openxmlformats.org/officeDocument/2006/math" xmlns:v="urn:schemas-microsoft-com:vml" xmlns:wp14="http://schemas.microsoft.com/office/word/2010/wordprocessingDrawing" xmlns:wp="http://schemas.openxmlformats.org/drawingml/2006/wordprocessingDrawing" xmlns:w10="urn:schemas-microsoft-com:office:word" xmlns:w="http://schemas.openxmlformats.org/wordprocessingml/2006/main" xmlns:w14="http://schemas.microsoft.com/office/word/2010/wordml" xmlns:w15="http://schemas.microsoft.com/office/word/2012/wordml" xmlns:w16cex="http://schemas.microsoft.com/office/word/2018/wordml/cex" xmlns:w16cid="http://schemas.microsoft.com/office/word/2016/wordml/cid" xmlns:w16="http://schemas.microsoft.com/office/word/2018/wordml" xmlns:w16du="http://schemas.microsoft.com/office/word/2023/wordml/word16du" xmlns:w16sdtdh="http://schemas.microsoft.com/office/word/2020/wordml/sdtdatahash" xmlns:w16sdtfl="http://schemas.microsoft.com/office/word/2024/wordml/sdtformatlock" xmlns:w16se="http://schemas.microsoft.com/office/word/2015/wordml/symex" xmlns:wpg="http://schemas.microsoft.com/office/word/2010/wordprocessingGroup" xmlns:wpi="http://schemas.microsoft.com/office/word/2010/wordprocessingInk" xmlns:wne="http://schemas.microsoft.com/office/word/2006/wordml" xmlns:wps="http://schemas.microsoft.com/office/word/2010/wordprocessingShape" mc:Ignorable="w14 w15 w16se w16cid w16 w16cex w16sdtdh w16sdtfl w16du wp14">
+<w:document xmlns:wpc="http://schemas.microsoft.com/office/word/2010/wordprocessingCanvas" xmlns:cx="http://schemas.microsoft.com/office/drawing/2014/chartex" xmlns:cx1="http://schemas.microsoft.com/office/drawing/2015/9/8/chartex" xmlns:cx2="http://schemas.microsoft.com/office/drawing/2015/10/21/chartex" xmlns:cx3="http://schemas.microsoft.com/office/drawing/2016/5/9/chartex" xmlns:cx4="http://schemas.microsoft.com/office/drawing/2016/5/10/chartex" xmlns:cx5="http://schemas.microsoft.com/office/drawing/2016/5/11/chartex" xmlns:cx6="http://schemas.microsoft.com/office/drawing/2016/5/12/chartex" xmlns:cx7="http://schemas.microsoft.com/office/drawing/2016/5/13/chartex" xmlns:cx8="http://schemas.microsoft.com/office/drawing/2016/5/14/chartex" xmlns:mc="http://schemas.openxmlformats.org/markup-compatibility/2006" xmlns:aink="http://schemas.microsoft.com/office/drawing/2016/ink" xmlns:am3d="http://schemas.microsoft.com/office/drawing/2017/model3d" xmlns:o="urn:schemas-microsoft-com:office:office" xmlns:r="http://schemas.openxmlformats.org/officeDocument/2006/relationships" xmlns:m="http://schemas.openxmlformats.org/officeDocument/2006/math" xmlns:v="urn:schemas-microsoft-com:vml" xmlns:wp14="http://schemas.microsoft.com/office/word/2010/wordprocessingDrawing" xmlns:wp="http://schemas.openxmlformats.org/drawingml/2006/wordprocessingDrawing" xmlns:w10="urn:schemas-microsoft-com:office:word" xmlns:w="http://schemas.openxmlformats.org/wordprocessingml/2006/main" xmlns:w14="http://schemas.microsoft.com/office/word/2010/wordml" xmlns:w15="http://schemas.microsoft.com/office/word/2012/wordml" xmlns:w16cex="http://schemas.microsoft.com/office/word/2018/wordml/cex" xmlns:w16cid="http://schemas.microsoft.com/office/word/2016/wordml/cid" xmlns:w16="http://schemas.microsoft.com/office/word/2018/wordml" xmlns:w16sdtdh="http://schemas.microsoft.com/office/word/2020/wordml/sdtdatahash" xmlns:w16se="http://schemas.microsoft.com/office/word/2015/wordml/symex" xmlns:wpg="http://schemas.microsoft.com/office/word/2010/wordprocessingGroup" xmlns:wpi="http://schemas.microsoft.com/office/word/2010/wordprocessingInk" xmlns:wne="http://schemas.microsoft.com/office/word/2006/wordml" xmlns:wps="http://schemas.microsoft.com/office/word/2010/wordprocessingShape" mc:Ignorable="w14 w15 w16se w16cid w16 w16cex w16sdtdh wp14">
   <w:body>
     <w:p>
       <w:pPr>
@@ -192,7 +192,13 @@
         </w:numPr>
       </w:pPr>
       <w:r>
-        <w:t>Debe ser llevar registro del kilometraje y de las horas de uso para el seguimiento del mantenimiento preventivo.</w:t>
+        <w:t>Debe ser</w:t>
+      </w:r>
+      <w:r>
+        <w:t xml:space="preserve"> posible</w:t>
+      </w:r>
+      <w:r>
+        <w:t xml:space="preserve"> llevar registro del kilometraje y de las horas de uso para el seguimiento del mantenimiento preventivo.</w:t>
       </w:r>
     </w:p>
     <w:p/>
@@ -382,12 +388,12 @@
         <w:rPr>
           <w:highlight w:val="yellow"/>
         </w:rPr>
+        <w:t>Criterios de aceptación</w:t>
+      </w:r>
+    </w:p>
+    <w:p>
+      <w:r>
         <w:lastRenderedPageBreak/>
-        <w:t>Criterios de aceptación</w:t>
-      </w:r>
-    </w:p>
-    <w:p>
-      <w:r>
         <w:t xml:space="preserve">1. </w:t>
       </w:r>
       <w:r>
@@ -514,11 +520,9 @@
       <w:r>
         <w:t xml:space="preserve">Los usuarios deben estar en capacidad de registrar sus datos </w:t>
       </w:r>
-      <w:proofErr w:type="spellStart"/>
-      <w:r>
-        <w:t>mas</w:t>
-      </w:r>
-      <w:proofErr w:type="spellEnd"/>
+      <w:r>
+        <w:t>más</w:t>
+      </w:r>
       <w:r>
         <w:t xml:space="preserve"> importantes, como lo son su documento de identificación, nombre completo, número de teléfono, email y contraseña, de forma que tengan acceso a una cuenta única que les permita gestionar sus datos y guardarlos para no perderlos.</w:t>
       </w:r>
@@ -571,12 +575,12 @@
     </w:p>
     <w:p>
       <w:r>
+        <w:t>5. La contraseña debe guardarse de forma encriptada para garantizar su seguridad.</w:t>
+      </w:r>
+    </w:p>
+    <w:p>
+      <w:r>
         <w:lastRenderedPageBreak/>
-        <w:t>5. La contraseña debe guardarse de forma encriptada para garantizar su seguridad.</w:t>
-      </w:r>
-    </w:p>
-    <w:p>
-      <w:r>
         <w:t>6. Debe registrar la aceptación de los términos y condiciones por parte del usuario.</w:t>
       </w:r>
     </w:p>
@@ -785,6 +789,7 @@
           <w:szCs w:val="32"/>
           <w:highlight w:val="darkRed"/>
         </w:rPr>
+        <w:lastRenderedPageBreak/>
         <w:t xml:space="preserve">Historia de usuario </w:t>
       </w:r>
       <w:r>
@@ -901,28 +906,25 @@
       </w:r>
       <w:proofErr w:type="spellEnd"/>
       <w:r>
-        <w:t xml:space="preserve"> importantes como lo son el nombre de la ruta, descripción, distancia total, y nivel de </w:t>
-      </w:r>
-      <w:r>
+        <w:t xml:space="preserve"> importantes como lo son el nombre de la ruta, descripción, distancia total, y nivel de dificultad</w:t>
+      </w:r>
+      <w:r>
+        <w:t>, además de puntos de interés y prestadores de apoyo de la ruta. De esta forma los usuarios podrán acceder a las rutas disponibles en BICI-GO.</w:t>
+      </w:r>
+    </w:p>
+    <w:p>
+      <w:pPr>
+        <w:rPr>
+          <w:highlight w:val="yellow"/>
+        </w:rPr>
+      </w:pPr>
+    </w:p>
+    <w:p>
+      <w:r>
+        <w:rPr>
+          <w:highlight w:val="yellow"/>
+        </w:rPr>
         <w:lastRenderedPageBreak/>
-        <w:t>dificultad</w:t>
-      </w:r>
-      <w:r>
-        <w:t>, además de puntos de interés y prestadores de apoyo de la ruta. De esta forma los usuarios podrán acceder a las rutas disponibles en BICI-GO.</w:t>
-      </w:r>
-    </w:p>
-    <w:p>
-      <w:pPr>
-        <w:rPr>
-          <w:highlight w:val="yellow"/>
-        </w:rPr>
-      </w:pPr>
-    </w:p>
-    <w:p>
-      <w:r>
-        <w:rPr>
-          <w:highlight w:val="yellow"/>
-        </w:rPr>
         <w:t>Criterios de aceptación</w:t>
       </w:r>
     </w:p>
@@ -962,7 +964,7 @@
 </file>
 
 <file path=word/numbering.xml><?xml version="1.0" encoding="utf-8"?>
-<w:numbering xmlns:wpc="http://schemas.microsoft.com/office/word/2010/wordprocessingCanvas" xmlns:cx="http://schemas.microsoft.com/office/drawing/2014/chartex" xmlns:cx1="http://schemas.microsoft.com/office/drawing/2015/9/8/chartex" xmlns:cx2="http://schemas.microsoft.com/office/drawing/2015/10/21/chartex" xmlns:cx3="http://schemas.microsoft.com/office/drawing/2016/5/9/chartex" xmlns:cx4="http://schemas.microsoft.com/office/drawing/2016/5/10/chartex" xmlns:cx5="http://schemas.microsoft.com/office/drawing/2016/5/11/chartex" xmlns:cx6="http://schemas.microsoft.com/office/drawing/2016/5/12/chartex" xmlns:cx7="http://schemas.microsoft.com/office/drawing/2016/5/13/chartex" xmlns:cx8="http://schemas.microsoft.com/office/drawing/2016/5/14/chartex" xmlns:mc="http://schemas.openxmlformats.org/markup-compatibility/2006" xmlns:aink="http://schemas.microsoft.com/office/drawing/2016/ink" xmlns:am3d="http://schemas.microsoft.com/office/drawing/2017/model3d" xmlns:o="urn:schemas-microsoft-com:office:office" xmlns:oel="http://schemas.microsoft.com/office/2019/extlst" xmlns:r="http://schemas.openxmlformats.org/officeDocument/2006/relationships" xmlns:m="http://schemas.openxmlformats.org/officeDocument/2006/math" xmlns:v="urn:schemas-microsoft-com:vml" xmlns:wp14="http://schemas.microsoft.com/office/word/2010/wordprocessingDrawing" xmlns:wp="http://schemas.openxmlformats.org/drawingml/2006/wordprocessingDrawing" xmlns:w10="urn:schemas-microsoft-com:office:word" xmlns:w="http://schemas.openxmlformats.org/wordprocessingml/2006/main" xmlns:w14="http://schemas.microsoft.com/office/word/2010/wordml" xmlns:w15="http://schemas.microsoft.com/office/word/2012/wordml" xmlns:w16cex="http://schemas.microsoft.com/office/word/2018/wordml/cex" xmlns:w16cid="http://schemas.microsoft.com/office/word/2016/wordml/cid" xmlns:w16="http://schemas.microsoft.com/office/word/2018/wordml" xmlns:w16du="http://schemas.microsoft.com/office/word/2023/wordml/word16du" xmlns:w16sdtdh="http://schemas.microsoft.com/office/word/2020/wordml/sdtdatahash" xmlns:w16sdtfl="http://schemas.microsoft.com/office/word/2024/wordml/sdtformatlock" xmlns:w16se="http://schemas.microsoft.com/office/word/2015/wordml/symex" xmlns:wpg="http://schemas.microsoft.com/office/word/2010/wordprocessingGroup" xmlns:wpi="http://schemas.microsoft.com/office/word/2010/wordprocessingInk" xmlns:wne="http://schemas.microsoft.com/office/word/2006/wordml" xmlns:wps="http://schemas.microsoft.com/office/word/2010/wordprocessingShape" mc:Ignorable="w14 w15 w16se w16cid w16 w16cex w16sdtdh w16sdtfl w16du wp14">
+<w:numbering xmlns:wpc="http://schemas.microsoft.com/office/word/2010/wordprocessingCanvas" xmlns:cx="http://schemas.microsoft.com/office/drawing/2014/chartex" xmlns:cx1="http://schemas.microsoft.com/office/drawing/2015/9/8/chartex" xmlns:cx2="http://schemas.microsoft.com/office/drawing/2015/10/21/chartex" xmlns:cx3="http://schemas.microsoft.com/office/drawing/2016/5/9/chartex" xmlns:cx4="http://schemas.microsoft.com/office/drawing/2016/5/10/chartex" xmlns:cx5="http://schemas.microsoft.com/office/drawing/2016/5/11/chartex" xmlns:cx6="http://schemas.microsoft.com/office/drawing/2016/5/12/chartex" xmlns:cx7="http://schemas.microsoft.com/office/drawing/2016/5/13/chartex" xmlns:cx8="http://schemas.microsoft.com/office/drawing/2016/5/14/chartex" xmlns:mc="http://schemas.openxmlformats.org/markup-compatibility/2006" xmlns:aink="http://schemas.microsoft.com/office/drawing/2016/ink" xmlns:am3d="http://schemas.microsoft.com/office/drawing/2017/model3d" xmlns:o="urn:schemas-microsoft-com:office:office" xmlns:r="http://schemas.openxmlformats.org/officeDocument/2006/relationships" xmlns:m="http://schemas.openxmlformats.org/officeDocument/2006/math" xmlns:v="urn:schemas-microsoft-com:vml" xmlns:wp14="http://schemas.microsoft.com/office/word/2010/wordprocessingDrawing" xmlns:wp="http://schemas.openxmlformats.org/drawingml/2006/wordprocessingDrawing" xmlns:w10="urn:schemas-microsoft-com:office:word" xmlns:w="http://schemas.openxmlformats.org/wordprocessingml/2006/main" xmlns:w14="http://schemas.microsoft.com/office/word/2010/wordml" xmlns:w15="http://schemas.microsoft.com/office/word/2012/wordml" xmlns:w16cex="http://schemas.microsoft.com/office/word/2018/wordml/cex" xmlns:w16cid="http://schemas.microsoft.com/office/word/2016/wordml/cid" xmlns:w16="http://schemas.microsoft.com/office/word/2018/wordml" xmlns:w16sdtdh="http://schemas.microsoft.com/office/word/2020/wordml/sdtdatahash" xmlns:w16se="http://schemas.microsoft.com/office/word/2015/wordml/symex" xmlns:wpg="http://schemas.microsoft.com/office/word/2010/wordprocessingGroup" xmlns:wpi="http://schemas.microsoft.com/office/word/2010/wordprocessingInk" xmlns:wne="http://schemas.microsoft.com/office/word/2006/wordml" xmlns:wps="http://schemas.microsoft.com/office/word/2010/wordprocessingShape" mc:Ignorable="w14 w15 w16se w16cid w16 w16cex w16sdtdh wp14">
   <w:abstractNum w:abstractNumId="0" w15:restartNumberingAfterBreak="0">
     <w:nsid w:val="18C85A64"/>
     <w:multiLevelType w:val="hybridMultilevel"/>
@@ -1141,17 +1143,17 @@
       </w:pPr>
     </w:lvl>
   </w:abstractNum>
-  <w:num w:numId="1" w16cid:durableId="1060715293">
+  <w:num w:numId="1">
     <w:abstractNumId w:val="0"/>
   </w:num>
-  <w:num w:numId="2" w16cid:durableId="128941458">
+  <w:num w:numId="2">
     <w:abstractNumId w:val="1"/>
   </w:num>
 </w:numbering>
 </file>
 
 <file path=word/styles.xml><?xml version="1.0" encoding="utf-8"?>
-<w:styles xmlns:mc="http://schemas.openxmlformats.org/markup-compatibility/2006" xmlns:r="http://schemas.openxmlformats.org/officeDocument/2006/relationships" xmlns:w="http://schemas.openxmlformats.org/wordprocessingml/2006/main" xmlns:w14="http://schemas.microsoft.com/office/word/2010/wordml" xmlns:w15="http://schemas.microsoft.com/office/word/2012/wordml" xmlns:w16cex="http://schemas.microsoft.com/office/word/2018/wordml/cex" xmlns:w16cid="http://schemas.microsoft.com/office/word/2016/wordml/cid" xmlns:w16="http://schemas.microsoft.com/office/word/2018/wordml" xmlns:w16du="http://schemas.microsoft.com/office/word/2023/wordml/word16du" xmlns:w16sdtdh="http://schemas.microsoft.com/office/word/2020/wordml/sdtdatahash" xmlns:w16sdtfl="http://schemas.microsoft.com/office/word/2024/wordml/sdtformatlock" xmlns:w16se="http://schemas.microsoft.com/office/word/2015/wordml/symex" mc:Ignorable="w14 w15 w16se w16cid w16 w16cex w16sdtdh w16sdtfl w16du">
+<w:styles xmlns:mc="http://schemas.openxmlformats.org/markup-compatibility/2006" xmlns:r="http://schemas.openxmlformats.org/officeDocument/2006/relationships" xmlns:w="http://schemas.openxmlformats.org/wordprocessingml/2006/main" xmlns:w14="http://schemas.microsoft.com/office/word/2010/wordml" xmlns:w15="http://schemas.microsoft.com/office/word/2012/wordml" xmlns:w16cex="http://schemas.microsoft.com/office/word/2018/wordml/cex" xmlns:w16cid="http://schemas.microsoft.com/office/word/2016/wordml/cid" xmlns:w16="http://schemas.microsoft.com/office/word/2018/wordml" xmlns:w16sdtdh="http://schemas.microsoft.com/office/word/2020/wordml/sdtdatahash" xmlns:w16se="http://schemas.microsoft.com/office/word/2015/wordml/symex" mc:Ignorable="w14 w15 w16se w16cid w16 w16cex w16sdtdh">
   <w:docDefaults>
     <w:rPrDefault>
       <w:rPr>

</xml_diff>

<commit_message>
diseño conceptual e historias de usuario actualizadas
</commit_message>
<xml_diff>
--- a/documentos/Historias de usuario.docx
+++ b/documentos/Historias de usuario.docx
@@ -58,7 +58,13 @@
     </w:p>
     <w:p>
       <w:r>
-        <w:t>Como administrador de BICI-GO, quiero registrar la información básica de cada bicicleta (marca, modelo, tipo de uso, asistencia y tarifa base), para incluirla correctamente en el inventario general del sistema.</w:t>
+        <w:t>Como administrador de</w:t>
+      </w:r>
+      <w:r>
+        <w:t>l portal</w:t>
+      </w:r>
+      <w:r>
+        <w:t xml:space="preserve"> BICI-GO, quiero registrar la información básica de cada bicicleta (marca, modelo, tipo de uso, asistencia y tarifa base), para incluirla correctamente en el inventario general del sistema.</w:t>
       </w:r>
     </w:p>
     <w:p>
@@ -70,7 +76,22 @@
       </w:r>
       <w:r>
         <w:br/>
-        <w:t>El sistema debe permitir almacenar los datos esenciales de cada bicicleta, asegurando que no existan duplicados y que la información se mantenga organizada. Esto permitirá un control claro sobre el inventario y garantizará la correcta gestión de las tarifas de alquiler según el tipo de uso.</w:t>
+        <w:t>El sistema debe permitir almacenar los datos esenciales de cada bicicleta</w:t>
+      </w:r>
+      <w:r>
+        <w:t xml:space="preserve"> como su marca, modelo, tipo de bicicleta, n</w:t>
+      </w:r>
+      <w:r>
+        <w:t>ú</w:t>
+      </w:r>
+      <w:r>
+        <w:t>mero de cuadro y</w:t>
+      </w:r>
+      <w:r>
+        <w:t xml:space="preserve"> si tiene asistencia eléctrica</w:t>
+      </w:r>
+      <w:r>
+        <w:t>, asegurando que no existan duplicados y que la información se mantenga organizada. Esto permitirá un control claro sobre el inventario y garantizará la correcta gestión de las tarifas de alquiler según el tipo de uso.</w:t>
       </w:r>
     </w:p>
     <w:p>
@@ -132,6 +153,16 @@
         <w:t>asignar una tarifa base</w:t>
       </w:r>
       <w:r>
+        <w:rPr>
+          <w:b/>
+          <w:bCs/>
+        </w:rPr>
+        <w:t xml:space="preserve"> </w:t>
+      </w:r>
+      <w:r>
+        <w:t>a la bicicleta</w:t>
+      </w:r>
+      <w:r>
         <w:t>.</w:t>
       </w:r>
     </w:p>
@@ -173,25 +204,91 @@
         </w:numPr>
       </w:pPr>
       <w:r>
-        <w:t xml:space="preserve">El administrador podrá </w:t>
+        <w:t xml:space="preserve">Debe ser posible </w:t>
       </w:r>
       <w:r>
         <w:rPr>
           <w:b/>
           <w:bCs/>
         </w:rPr>
+        <w:t>ingresar un conjunto de etiquetas adicionales</w:t>
+      </w:r>
+      <w:r>
+        <w:t xml:space="preserve"> a la bicicleta con aspectos específicos, por ejemplo: “incluye casco”</w:t>
+      </w:r>
+      <w:r>
+        <w:t>, ”con candado</w:t>
+      </w:r>
+      <w:r>
+        <w:t>”, ”apta para terreno irregular”.</w:t>
+      </w:r>
+    </w:p>
+    <w:p>
+      <w:pPr>
+        <w:pStyle w:val="Prrafodelista"/>
+        <w:numPr>
+          <w:ilvl w:val="0"/>
+          <w:numId w:val="10"/>
+        </w:numPr>
+      </w:pPr>
+      <w:r>
+        <w:t xml:space="preserve">Debe ser posible </w:t>
+      </w:r>
+      <w:r>
+        <w:rPr>
+          <w:b/>
+          <w:bCs/>
+        </w:rPr>
+        <w:t>asignar un estado de disponibilidad</w:t>
+      </w:r>
+      <w:r>
+        <w:t xml:space="preserve"> a la bicicleta (“disponible”, “en alquiler”, “en mantenimiento”).</w:t>
+      </w:r>
+    </w:p>
+    <w:p>
+      <w:pPr>
+        <w:pStyle w:val="Prrafodelista"/>
+        <w:numPr>
+          <w:ilvl w:val="0"/>
+          <w:numId w:val="10"/>
+        </w:numPr>
+      </w:pPr>
+      <w:r>
+        <w:t xml:space="preserve">Debe ser posible </w:t>
+      </w:r>
+      <w:r>
+        <w:rPr>
+          <w:b/>
+          <w:bCs/>
+        </w:rPr>
+        <w:t>asignar un conjunto de condiciones especiales</w:t>
+      </w:r>
+      <w:r>
+        <w:t xml:space="preserve"> a la bicicleta, por ejemplo: “solo para terrenos planos”, “peso máximo permitido”.</w:t>
+      </w:r>
+    </w:p>
+    <w:p>
+      <w:pPr>
+        <w:pStyle w:val="Prrafodelista"/>
+        <w:numPr>
+          <w:ilvl w:val="0"/>
+          <w:numId w:val="10"/>
+        </w:numPr>
+      </w:pPr>
+      <w:r>
+        <w:t xml:space="preserve">El administrador podrá </w:t>
+      </w:r>
+      <w:r>
+        <w:rPr>
+          <w:b/>
+          <w:bCs/>
+        </w:rPr>
         <w:t>editar o eliminar registros</w:t>
       </w:r>
       <w:r>
         <w:t xml:space="preserve"> en caso de error o actualización.</w:t>
       </w:r>
     </w:p>
-    <w:p/>
-    <w:p/>
-    <w:p/>
-    <w:p/>
-    <w:p/>
-    <w:p/>
     <w:p/>
     <w:p/>
     <w:p/>
@@ -256,7 +353,13 @@
     </w:p>
     <w:p>
       <w:r>
-        <w:t>Como administrador de BICI-GO, quiero registrar y actualizar el estado de mantenimiento, disponibilidad y kilometraje de las bicicletas, para garantizar su seguridad y correcto funcionamiento durante los alquileres.</w:t>
+        <w:t>Como administrador de</w:t>
+      </w:r>
+      <w:r>
+        <w:t>l portal</w:t>
+      </w:r>
+      <w:r>
+        <w:t xml:space="preserve"> BICI-GO, quiero registrar y actualizar el estado de mantenimiento, disponibilidad y kilometraje de las bicicletas, para garantizar su seguridad y correcto funcionamiento durante los alquileres.</w:t>
       </w:r>
       <w:r>
         <w:br/>
@@ -297,10 +400,35 @@
           <w:b/>
           <w:bCs/>
         </w:rPr>
-        <w:t>estado actual</w:t>
-      </w:r>
-      <w:r>
-        <w:t xml:space="preserve"> de cada bicicleta (disponible, en mantenimiento, fuera de servicio).</w:t>
+        <w:t xml:space="preserve">estado </w:t>
+      </w:r>
+      <w:r>
+        <w:rPr>
+          <w:b/>
+          <w:bCs/>
+        </w:rPr>
+        <w:t>de mantenimiento</w:t>
+      </w:r>
+      <w:r>
+        <w:t xml:space="preserve"> de cada bicicleta (</w:t>
+      </w:r>
+      <w:r>
+        <w:t>excelente</w:t>
+      </w:r>
+      <w:r>
+        <w:t xml:space="preserve">, </w:t>
+      </w:r>
+      <w:r>
+        <w:t>bueno</w:t>
+      </w:r>
+      <w:r>
+        <w:t xml:space="preserve">, </w:t>
+      </w:r>
+      <w:r>
+        <w:t>requiere</w:t>
+      </w:r>
+      <w:r>
+        <w:t xml:space="preserve"> servicio).</w:t>
       </w:r>
     </w:p>
     <w:p>
@@ -334,17 +462,17 @@
         </w:numPr>
       </w:pPr>
       <w:r>
-        <w:t xml:space="preserve">El sistema debe permitir registrar la </w:t>
+        <w:t xml:space="preserve">Debe poder </w:t>
       </w:r>
       <w:r>
         <w:rPr>
           <w:b/>
           <w:bCs/>
         </w:rPr>
-        <w:t>fecha y tipo de mantenimiento</w:t>
-      </w:r>
-      <w:r>
-        <w:t xml:space="preserve"> realizado.</w:t>
+        <w:t>actualizarse las horas de uso</w:t>
+      </w:r>
+      <w:r>
+        <w:t xml:space="preserve"> de cada bicicleta.</w:t>
       </w:r>
     </w:p>
     <w:p>
@@ -356,17 +484,23 @@
         </w:numPr>
       </w:pPr>
       <w:r>
-        <w:t xml:space="preserve">No debe ser posible </w:t>
+        <w:t xml:space="preserve">El sistema debe permitir registrar </w:t>
+      </w:r>
+      <w:r>
+        <w:t>mantenimientos con</w:t>
+      </w:r>
+      <w:r>
+        <w:t xml:space="preserve"> </w:t>
       </w:r>
       <w:r>
         <w:rPr>
           <w:b/>
           <w:bCs/>
         </w:rPr>
-        <w:t>asignar una bicicleta en estado “fuera de servicio”</w:t>
-      </w:r>
-      <w:r>
-        <w:t xml:space="preserve"> a un usuario.</w:t>
+        <w:t>fecha y tipo de mantenimiento</w:t>
+      </w:r>
+      <w:r>
+        <w:t xml:space="preserve"> realizado.</w:t>
       </w:r>
     </w:p>
     <w:p>
@@ -378,20 +512,55 @@
         </w:numPr>
       </w:pPr>
       <w:r>
-        <w:t xml:space="preserve">El administrador podrá </w:t>
+        <w:t xml:space="preserve">No debe ser posible </w:t>
       </w:r>
       <w:r>
         <w:rPr>
           <w:b/>
           <w:bCs/>
         </w:rPr>
+        <w:t>asignar una bicicleta en estado “</w:t>
+      </w:r>
+      <w:r>
+        <w:rPr>
+          <w:b/>
+          <w:bCs/>
+        </w:rPr>
+        <w:t>requiere servicio</w:t>
+      </w:r>
+      <w:r>
+        <w:rPr>
+          <w:b/>
+          <w:bCs/>
+        </w:rPr>
+        <w:t>”</w:t>
+      </w:r>
+      <w:r>
+        <w:t xml:space="preserve"> a un usuario.</w:t>
+      </w:r>
+    </w:p>
+    <w:p>
+      <w:pPr>
+        <w:pStyle w:val="Prrafodelista"/>
+        <w:numPr>
+          <w:ilvl w:val="0"/>
+          <w:numId w:val="27"/>
+        </w:numPr>
+      </w:pPr>
+      <w:r>
+        <w:t xml:space="preserve">El administrador podrá </w:t>
+      </w:r>
+      <w:r>
+        <w:rPr>
+          <w:b/>
+          <w:bCs/>
+        </w:rPr>
         <w:t>consultar el historial de mantenimiento</w:t>
       </w:r>
       <w:r>
         <w:t xml:space="preserve"> de cada bicicleta.</w:t>
       </w:r>
     </w:p>
-    <w:p/>
     <w:p/>
     <w:p/>
     <w:p/>
@@ -441,7 +610,19 @@
     </w:p>
     <w:p>
       <w:r>
-        <w:t xml:space="preserve">Como administrador de BICI-GO, quiero subir imágenes representativas de cada bicicleta para que los usuarios puedan visualizar su aspecto antes de alquilarla. </w:t>
+        <w:t xml:space="preserve">Como </w:t>
+      </w:r>
+      <w:r>
+        <w:t>encargado de seguridad de</w:t>
+      </w:r>
+      <w:r>
+        <w:t xml:space="preserve"> BICI-GO, quiero </w:t>
+      </w:r>
+      <w:r>
+        <w:t>registrar seguros o planes de protección en el sistema de forma que sea seguro que cada bicicleta estará cubierta por un seguro</w:t>
+      </w:r>
+      <w:r>
+        <w:t xml:space="preserve">. </w:t>
       </w:r>
     </w:p>
     <w:p>
@@ -454,7 +635,37 @@
     </w:p>
     <w:p>
       <w:r>
-        <w:t xml:space="preserve">El sistema debe permitir asociar imágenes a cada registro de bicicleta, verificando formato y tamaño de los archivos. Las imágenes deben mostrarse en la vista de detalle del sistema, brindando una referencia visual clara sobre el estado y características de la bicicleta disponible. </w:t>
+        <w:t xml:space="preserve">El sistema debe permitir </w:t>
+      </w:r>
+      <w:r>
+        <w:t>registrar los datos más importantes del seguro o plan de protección como lo es la empresa que lo brinda, que cubre, su tarifa base y su máximo valor asegurable</w:t>
+      </w:r>
+      <w:r>
+        <w:t>.</w:t>
+      </w:r>
+      <w:r>
+        <w:t xml:space="preserve"> </w:t>
+      </w:r>
+      <w:r>
+        <w:t>Además</w:t>
+      </w:r>
+      <w:r>
+        <w:t xml:space="preserve">, se debe poder relacionar estos seguros </w:t>
+      </w:r>
+      <w:r>
+        <w:t xml:space="preserve">o planes de protección </w:t>
+      </w:r>
+      <w:r>
+        <w:t>con las bicicletas</w:t>
+      </w:r>
+      <w:r>
+        <w:t xml:space="preserve"> para garantizar la seguridad de los usuarios que las alquilan. </w:t>
+      </w:r>
+      <w:r>
+        <w:t xml:space="preserve"> </w:t>
+      </w:r>
+      <w:r>
+        <w:t xml:space="preserve"> </w:t>
       </w:r>
     </w:p>
     <w:p>
@@ -474,17 +685,23 @@
         </w:numPr>
       </w:pPr>
       <w:r>
-        <w:t xml:space="preserve">El sistema debe permitir subir </w:t>
+        <w:t xml:space="preserve">El sistema debe permitir </w:t>
+      </w:r>
+      <w:r>
+        <w:t xml:space="preserve">el </w:t>
       </w:r>
       <w:r>
         <w:rPr>
           <w:b/>
           <w:bCs/>
         </w:rPr>
-        <w:t>al menos una imagen</w:t>
-      </w:r>
-      <w:r>
-        <w:t xml:space="preserve"> por bicicleta.</w:t>
+        <w:t>ingreso de los datos básicos</w:t>
+      </w:r>
+      <w:r>
+        <w:t xml:space="preserve"> del seguro: empresa que lo brinda, que cubre, tarifa base y máximo valor asegurable</w:t>
+      </w:r>
+      <w:r>
+        <w:t>.</w:t>
       </w:r>
     </w:p>
     <w:p>
@@ -496,14 +713,17 @@
         </w:numPr>
       </w:pPr>
       <w:r>
-        <w:t xml:space="preserve">Las imágenes deben almacenarse con un </w:t>
+        <w:t xml:space="preserve">Cada bicicleta debe estar </w:t>
       </w:r>
       <w:r>
         <w:rPr>
           <w:b/>
           <w:bCs/>
         </w:rPr>
-        <w:t>tamaño máximo de 5 MB</w:t>
+        <w:t>obligatoriamente asociada</w:t>
+      </w:r>
+      <w:r>
+        <w:t xml:space="preserve"> con un seguro</w:t>
       </w:r>
       <w:r>
         <w:t>.</w:t>
@@ -518,27 +738,17 @@
         </w:numPr>
       </w:pPr>
       <w:r>
-        <w:t>Debe poder aceptarse formatos como</w:t>
-      </w:r>
-      <w:r>
-        <w:t xml:space="preserve"> </w:t>
+        <w:t xml:space="preserve">Se debe poder </w:t>
       </w:r>
       <w:r>
         <w:rPr>
           <w:b/>
           <w:bCs/>
         </w:rPr>
-        <w:t>JPG</w:t>
-      </w:r>
-      <w:r>
-        <w:t xml:space="preserve"> o </w:t>
-      </w:r>
-      <w:r>
-        <w:rPr>
-          <w:b/>
-          <w:bCs/>
-        </w:rPr>
-        <w:t>PNG</w:t>
+        <w:t>registrar nuevas empresas de seguros</w:t>
+      </w:r>
+      <w:r>
+        <w:t xml:space="preserve"> en el sistema</w:t>
       </w:r>
       <w:r>
         <w:t>.</w:t>
@@ -553,20 +763,19 @@
         </w:numPr>
       </w:pPr>
       <w:r>
-        <w:t xml:space="preserve">El administrador podrá </w:t>
+        <w:t xml:space="preserve">Una empresa de seguros debe </w:t>
       </w:r>
       <w:r>
         <w:rPr>
           <w:b/>
           <w:bCs/>
         </w:rPr>
-        <w:t>actualizar o reemplazar imágenes</w:t>
-      </w:r>
-      <w:r>
-        <w:t xml:space="preserve"> cuando sea necesario.</w:t>
-      </w:r>
-    </w:p>
-    <w:p/>
+        <w:t>poder tener más de un seguro</w:t>
+      </w:r>
+      <w:r>
+        <w:t>.</w:t>
+      </w:r>
+    </w:p>
     <w:p/>
     <w:p/>
     <w:p/>
@@ -607,6 +816,190 @@
           <w:highlight w:val="darkRed"/>
         </w:rPr>
         <w:t>4</w:t>
+      </w:r>
+    </w:p>
+    <w:p>
+      <w:r>
+        <w:rPr>
+          <w:highlight w:val="yellow"/>
+        </w:rPr>
+        <w:t>Título</w:t>
+      </w:r>
+    </w:p>
+    <w:p>
+      <w:r>
+        <w:t>Como administrador de</w:t>
+      </w:r>
+      <w:r>
+        <w:t>l portal</w:t>
+      </w:r>
+      <w:r>
+        <w:t xml:space="preserve"> BICI-GO, quiero subir imágenes representativas de cada bicicleta para que los usuarios puedan visualizar su aspecto antes de alquilarla. </w:t>
+      </w:r>
+    </w:p>
+    <w:p>
+      <w:r>
+        <w:rPr>
+          <w:highlight w:val="yellow"/>
+        </w:rPr>
+        <w:t>Descripción</w:t>
+      </w:r>
+    </w:p>
+    <w:p>
+      <w:r>
+        <w:t xml:space="preserve">El sistema debe permitir asociar imágenes a cada registro de bicicleta, verificando formato y tamaño de los archivos. Las imágenes deben mostrarse en la vista de detalle del sistema, brindando una referencia visual clara sobre el estado y características de la bicicleta disponible. </w:t>
+      </w:r>
+    </w:p>
+    <w:p>
+      <w:r>
+        <w:rPr>
+          <w:highlight w:val="yellow"/>
+        </w:rPr>
+        <w:t>Criterios de aceptación</w:t>
+      </w:r>
+    </w:p>
+    <w:p>
+      <w:pPr>
+        <w:pStyle w:val="Prrafodelista"/>
+        <w:numPr>
+          <w:ilvl w:val="0"/>
+          <w:numId w:val="12"/>
+        </w:numPr>
+      </w:pPr>
+      <w:r>
+        <w:t xml:space="preserve">El sistema debe permitir subir </w:t>
+      </w:r>
+      <w:r>
+        <w:rPr>
+          <w:b/>
+          <w:bCs/>
+        </w:rPr>
+        <w:t>al menos una imagen</w:t>
+      </w:r>
+      <w:r>
+        <w:t xml:space="preserve"> por bicicleta.</w:t>
+      </w:r>
+    </w:p>
+    <w:p>
+      <w:pPr>
+        <w:pStyle w:val="Prrafodelista"/>
+        <w:numPr>
+          <w:ilvl w:val="0"/>
+          <w:numId w:val="12"/>
+        </w:numPr>
+      </w:pPr>
+      <w:r>
+        <w:t xml:space="preserve">Las imágenes deben almacenarse con un </w:t>
+      </w:r>
+      <w:r>
+        <w:rPr>
+          <w:b/>
+          <w:bCs/>
+        </w:rPr>
+        <w:t>tamaño máximo de 5 MB</w:t>
+      </w:r>
+      <w:r>
+        <w:t>.</w:t>
+      </w:r>
+    </w:p>
+    <w:p>
+      <w:pPr>
+        <w:pStyle w:val="Prrafodelista"/>
+        <w:numPr>
+          <w:ilvl w:val="0"/>
+          <w:numId w:val="12"/>
+        </w:numPr>
+      </w:pPr>
+      <w:r>
+        <w:t>Debe poder aceptarse formatos como</w:t>
+      </w:r>
+      <w:r>
+        <w:t xml:space="preserve"> </w:t>
+      </w:r>
+      <w:r>
+        <w:rPr>
+          <w:b/>
+          <w:bCs/>
+        </w:rPr>
+        <w:t>JPG</w:t>
+      </w:r>
+      <w:r>
+        <w:t xml:space="preserve"> o </w:t>
+      </w:r>
+      <w:r>
+        <w:rPr>
+          <w:b/>
+          <w:bCs/>
+        </w:rPr>
+        <w:t>PNG</w:t>
+      </w:r>
+      <w:r>
+        <w:t>.</w:t>
+      </w:r>
+    </w:p>
+    <w:p>
+      <w:pPr>
+        <w:pStyle w:val="Prrafodelista"/>
+        <w:numPr>
+          <w:ilvl w:val="0"/>
+          <w:numId w:val="12"/>
+        </w:numPr>
+      </w:pPr>
+      <w:r>
+        <w:t xml:space="preserve">El administrador podrá </w:t>
+      </w:r>
+      <w:r>
+        <w:rPr>
+          <w:b/>
+          <w:bCs/>
+        </w:rPr>
+        <w:t>actualizar o reemplazar imágenes</w:t>
+      </w:r>
+      <w:r>
+        <w:t xml:space="preserve"> cuando sea necesario.</w:t>
+      </w:r>
+    </w:p>
+    <w:p/>
+    <w:p/>
+    <w:p/>
+    <w:p/>
+    <w:p/>
+    <w:p/>
+    <w:p/>
+    <w:p/>
+    <w:p/>
+    <w:p/>
+    <w:p/>
+    <w:p/>
+    <w:p/>
+    <w:p/>
+    <w:p>
+      <w:pPr>
+        <w:rPr>
+          <w:color w:val="FFFFFF" w:themeColor="background1"/>
+          <w:sz w:val="32"/>
+          <w:szCs w:val="32"/>
+          <w:highlight w:val="darkRed"/>
+        </w:rPr>
+      </w:pPr>
+      <w:r>
+        <w:rPr>
+          <w:color w:val="FFFFFF" w:themeColor="background1"/>
+          <w:sz w:val="32"/>
+          <w:szCs w:val="32"/>
+          <w:highlight w:val="darkRed"/>
+        </w:rPr>
+        <w:lastRenderedPageBreak/>
+        <w:t xml:space="preserve">Historia de usuario </w:t>
+      </w:r>
+      <w:r>
+        <w:rPr>
+          <w:color w:val="FFFFFF" w:themeColor="background1"/>
+          <w:sz w:val="32"/>
+          <w:szCs w:val="32"/>
+          <w:highlight w:val="darkRed"/>
+        </w:rPr>
+        <w:t>5</w:t>
       </w:r>
     </w:p>
     <w:p>
@@ -737,7 +1130,7 @@
           <w:szCs w:val="32"/>
           <w:highlight w:val="darkRed"/>
         </w:rPr>
-        <w:t>5</w:t>
+        <w:t>6</w:t>
       </w:r>
     </w:p>
     <w:p>
@@ -893,7 +1286,7 @@
           <w:szCs w:val="32"/>
           <w:highlight w:val="darkRed"/>
         </w:rPr>
-        <w:t>6</w:t>
+        <w:t>7</w:t>
       </w:r>
       <w:r>
         <w:rPr>
@@ -915,7 +1308,31 @@
     </w:p>
     <w:p>
       <w:r>
-        <w:t>Como usuario de BICI-GO, quiero dejar una calificación y comentario sobre un recorrido o guía, para compartir mi experiencia y orientar a otros usuarios.</w:t>
+        <w:t xml:space="preserve">Como usuario de BICI-GO, quiero dejar </w:t>
+      </w:r>
+      <w:r>
+        <w:t xml:space="preserve">un </w:t>
+      </w:r>
+      <w:r>
+        <w:t>comentario sobre un</w:t>
+      </w:r>
+      <w:r>
+        <w:t>a</w:t>
+      </w:r>
+      <w:r>
+        <w:t xml:space="preserve"> r</w:t>
+      </w:r>
+      <w:r>
+        <w:t>uta turística</w:t>
+      </w:r>
+      <w:r>
+        <w:t xml:space="preserve"> o </w:t>
+      </w:r>
+      <w:r>
+        <w:t xml:space="preserve">un </w:t>
+      </w:r>
+      <w:r>
+        <w:t>guía para compartir mi experiencia y orientar a otros usuarios.</w:t>
       </w:r>
     </w:p>
     <w:p>
@@ -928,7 +1345,28 @@
     </w:p>
     <w:p>
       <w:r>
-        <w:t>El sistema debe permitir registrar tanto una valoración numérica como un comentario textual asociado a un recorrido o guía específica. Los comentarios podrán ser moderados en caso de reportes, y las calificaciones se usarán para generar promedios visibles en la plataforma.</w:t>
+        <w:t>El sistema debe permitir registrar comentario</w:t>
+      </w:r>
+      <w:r>
+        <w:t>s</w:t>
+      </w:r>
+      <w:r>
+        <w:t xml:space="preserve"> relacionados a un recorrido o guía especifico,</w:t>
+      </w:r>
+      <w:r>
+        <w:t xml:space="preserve"> incluyendo una descripción</w:t>
+      </w:r>
+      <w:r>
+        <w:t xml:space="preserve"> textual</w:t>
+      </w:r>
+      <w:r>
+        <w:t>, etiquetas y una calificación</w:t>
+      </w:r>
+      <w:r>
+        <w:t>.</w:t>
+      </w:r>
+      <w:r>
+        <w:t xml:space="preserve"> De forma que cada usuario tenga la oportunidad de compartir su opinión a otros usuarios del portal.</w:t>
       </w:r>
     </w:p>
     <w:p>
@@ -948,14 +1386,17 @@
         </w:numPr>
       </w:pPr>
       <w:r>
-        <w:t xml:space="preserve">El sistema debe permitir asignar una </w:t>
+        <w:t xml:space="preserve">El sistema debe permitir </w:t>
       </w:r>
       <w:r>
         <w:rPr>
           <w:b/>
           <w:bCs/>
         </w:rPr>
-        <w:t>calificación de 1 a 5 estrellas</w:t>
+        <w:t>registrar los datos básicos</w:t>
+      </w:r>
+      <w:r>
+        <w:t xml:space="preserve"> del comentario como lo son la descripción y calificación</w:t>
       </w:r>
       <w:r>
         <w:t>.</w:t>
@@ -970,24 +1411,14 @@
         </w:numPr>
       </w:pPr>
       <w:r>
-        <w:t xml:space="preserve">El usuario puede escribir un </w:t>
+        <w:t xml:space="preserve">La calificación debe estar entre un </w:t>
       </w:r>
       <w:r>
         <w:rPr>
           <w:b/>
           <w:bCs/>
         </w:rPr>
-        <w:t>comentario textual</w:t>
-      </w:r>
-      <w:r>
-        <w:t xml:space="preserve"> con un límite máximo de </w:t>
-      </w:r>
-      <w:r>
-        <w:rPr>
-          <w:b/>
-          <w:bCs/>
-        </w:rPr>
-        <w:t>500 caracteres</w:t>
+        <w:t>rango de 0 a 5 estrellas</w:t>
       </w:r>
       <w:r>
         <w:t>.</w:t>
@@ -1002,17 +1433,17 @@
         </w:numPr>
       </w:pPr>
       <w:r>
-        <w:t xml:space="preserve">Los comentarios deben quedar </w:t>
+        <w:t xml:space="preserve">Debe ser posible </w:t>
       </w:r>
       <w:r>
         <w:rPr>
           <w:b/>
           <w:bCs/>
         </w:rPr>
-        <w:t>asociados a un recorrido o guía específica</w:t>
-      </w:r>
-      <w:r>
-        <w:t>.</w:t>
+        <w:t>añadir etiquetas al comentario</w:t>
+      </w:r>
+      <w:r>
+        <w:t xml:space="preserve"> como: “recomendado para familias” o “excelente atención” para clasificar la experiencia.</w:t>
       </w:r>
     </w:p>
     <w:p>
@@ -1024,17 +1455,20 @@
         </w:numPr>
       </w:pPr>
       <w:r>
-        <w:t xml:space="preserve">Debe existir un </w:t>
+        <w:t>La descripción del comentario debe estar limitada a</w:t>
+      </w:r>
+      <w:r>
+        <w:t xml:space="preserve"> un máximo de </w:t>
       </w:r>
       <w:r>
         <w:rPr>
           <w:b/>
           <w:bCs/>
         </w:rPr>
-        <w:t>sistema de moderación</w:t>
-      </w:r>
-      <w:r>
-        <w:t xml:space="preserve"> para reportar comentarios inapropiados.</w:t>
+        <w:t>500 caracteres</w:t>
+      </w:r>
+      <w:r>
+        <w:t>.</w:t>
       </w:r>
     </w:p>
     <w:p>
@@ -1046,17 +1480,58 @@
         </w:numPr>
       </w:pPr>
       <w:r>
-        <w:t xml:space="preserve">Las calificaciones deben </w:t>
+        <w:t xml:space="preserve">Los comentarios deben </w:t>
+      </w:r>
+      <w:r>
+        <w:t>poder ser</w:t>
+      </w:r>
+      <w:r>
+        <w:t xml:space="preserve"> </w:t>
       </w:r>
       <w:r>
         <w:rPr>
           <w:b/>
           <w:bCs/>
         </w:rPr>
-        <w:t>promediarse y mostrarse</w:t>
-      </w:r>
-      <w:r>
-        <w:t xml:space="preserve"> junto al recorrido o guía.</w:t>
+        <w:t>asociados a un</w:t>
+      </w:r>
+      <w:r>
+        <w:rPr>
+          <w:b/>
+          <w:bCs/>
+        </w:rPr>
+        <w:t>a</w:t>
+      </w:r>
+      <w:r>
+        <w:rPr>
+          <w:b/>
+          <w:bCs/>
+        </w:rPr>
+        <w:t xml:space="preserve"> r</w:t>
+      </w:r>
+      <w:r>
+        <w:rPr>
+          <w:b/>
+          <w:bCs/>
+        </w:rPr>
+        <w:t>uta</w:t>
+      </w:r>
+      <w:r>
+        <w:rPr>
+          <w:b/>
+          <w:bCs/>
+        </w:rPr>
+        <w:t xml:space="preserve"> o guía específic</w:t>
+      </w:r>
+      <w:r>
+        <w:rPr>
+          <w:b/>
+          <w:bCs/>
+        </w:rPr>
+        <w:t>o</w:t>
+      </w:r>
+      <w:r>
+        <w:t>.</w:t>
       </w:r>
     </w:p>
     <w:p>
@@ -1078,9 +1553,10 @@
         <w:t>editar o eliminar su comentario</w:t>
       </w:r>
       <w:r>
-        <w:t xml:space="preserve"> antes de publicarlo definitivamente.</w:t>
-      </w:r>
-    </w:p>
+        <w:t>.</w:t>
+      </w:r>
+    </w:p>
+    <w:p/>
     <w:p/>
     <w:p/>
     <w:p/>
@@ -1118,7 +1594,7 @@
           <w:szCs w:val="32"/>
           <w:highlight w:val="darkRed"/>
         </w:rPr>
-        <w:t>7</w:t>
+        <w:t>8</w:t>
       </w:r>
       <w:r>
         <w:rPr>
@@ -1350,7 +1826,7 @@
           <w:szCs w:val="32"/>
           <w:highlight w:val="darkRed"/>
         </w:rPr>
-        <w:t>8</w:t>
+        <w:t>9</w:t>
       </w:r>
     </w:p>
     <w:p>
@@ -1497,7 +1973,7 @@
           <w:szCs w:val="32"/>
           <w:highlight w:val="darkRed"/>
         </w:rPr>
-        <w:t>9</w:t>
+        <w:t>10</w:t>
       </w:r>
     </w:p>
     <w:p>
@@ -1590,7 +2066,13 @@
         </w:numPr>
       </w:pPr>
       <w:r>
-        <w:t>Cada reporte debe registrar automáticamente la fecha y hora de creación.</w:t>
+        <w:t>Cada reporte debe registrar la fecha y hora de creación</w:t>
+      </w:r>
+      <w:r>
+        <w:t xml:space="preserve"> del reporte</w:t>
+      </w:r>
+      <w:r>
+        <w:t>.</w:t>
       </w:r>
     </w:p>
     <w:p>
@@ -1614,31 +2096,7 @@
         </w:numPr>
       </w:pPr>
       <w:r>
-        <w:t>El administrador o equipo técnico debe poder consultar los reportes asociados a cada bicicleta.</w:t>
-      </w:r>
-    </w:p>
-    <w:p>
-      <w:pPr>
-        <w:pStyle w:val="Prrafodelista"/>
-        <w:numPr>
-          <w:ilvl w:val="0"/>
-          <w:numId w:val="23"/>
-        </w:numPr>
-      </w:pPr>
-      <w:r>
         <w:t>Una bicicleta con un reporte activo no debe mostrarse como disponible para alquiler hasta que el reporte sea marcado como “solucionado”.</w:t>
-      </w:r>
-    </w:p>
-    <w:p>
-      <w:pPr>
-        <w:pStyle w:val="Prrafodelista"/>
-        <w:numPr>
-          <w:ilvl w:val="0"/>
-          <w:numId w:val="23"/>
-        </w:numPr>
-      </w:pPr>
-      <w:r>
-        <w:t>El usuario debe recibir una notificación cuando su reporte cambie de estado (por ejemplo, “reporte en revisión” o “reporte solucionado”).</w:t>
       </w:r>
     </w:p>
     <w:p/>
@@ -4649,7 +5107,7 @@
   <w:style w:type="paragraph" w:default="1" w:styleId="Normal">
     <w:name w:val="Normal"/>
     <w:qFormat/>
-    <w:rsid w:val="004A364D"/>
+    <w:rsid w:val="00BA1B8E"/>
   </w:style>
   <w:style w:type="paragraph" w:styleId="Ttulo1">
     <w:name w:val="heading 1"/>

</xml_diff>

<commit_message>
diseño conceptual sin completar
</commit_message>
<xml_diff>
--- a/documentos/Historias de usuario.docx
+++ b/documentos/Historias de usuario.docx
@@ -1326,13 +1326,10 @@
         <w:t>uta turística</w:t>
       </w:r>
       <w:r>
-        <w:t xml:space="preserve"> o </w:t>
-      </w:r>
-      <w:r>
-        <w:t xml:space="preserve">un </w:t>
-      </w:r>
-      <w:r>
-        <w:t>guía para compartir mi experiencia y orientar a otros usuarios.</w:t>
+        <w:t>, bicicleta</w:t>
+      </w:r>
+      <w:r>
+        <w:t xml:space="preserve"> o guía para compartir mi experiencia y orientar a otros usuarios.</w:t>
       </w:r>
     </w:p>
     <w:p>
@@ -1515,6 +1512,13 @@
           <w:bCs/>
         </w:rPr>
         <w:t>uta</w:t>
+      </w:r>
+      <w:r>
+        <w:rPr>
+          <w:b/>
+          <w:bCs/>
+        </w:rPr>
+        <w:t>, bicicleta</w:t>
       </w:r>
       <w:r>
         <w:rPr>

</xml_diff>

<commit_message>
Historias de usuario V3 (pendientes a revisión)
</commit_message>
<xml_diff>
--- a/documentos/Historias de usuario.docx
+++ b/documentos/Historias de usuario.docx
@@ -302,7 +302,6 @@
           <w:color w:val="FFFFFF" w:themeColor="background1"/>
           <w:sz w:val="32"/>
           <w:szCs w:val="32"/>
-          <w:highlight w:val="darkRed"/>
         </w:rPr>
       </w:pPr>
       <w:r>
@@ -313,7 +312,7 @@
           <w:highlight w:val="darkRed"/>
         </w:rPr>
         <w:lastRenderedPageBreak/>
-        <w:t>Historia de</w:t>
+        <w:t>Historia de usuario</w:t>
       </w:r>
       <w:r>
         <w:rPr>
@@ -322,25 +321,272 @@
           <w:szCs w:val="32"/>
           <w:highlight w:val="darkRed"/>
         </w:rPr>
-        <w:t xml:space="preserve"> usuario</w:t>
-      </w:r>
-      <w:r>
+        <w:t xml:space="preserve"> 2</w:t>
+      </w:r>
+      <w:r>
+        <w:rPr>
+          <w:color w:val="FFFFFF" w:themeColor="background1"/>
+          <w:sz w:val="32"/>
+          <w:szCs w:val="32"/>
+        </w:rPr>
+        <w:t xml:space="preserve"> </w:t>
+      </w:r>
+    </w:p>
+    <w:p>
+      <w:r>
+        <w:rPr>
+          <w:highlight w:val="yellow"/>
+        </w:rPr>
+        <w:t>Título</w:t>
+      </w:r>
+    </w:p>
+    <w:p>
+      <w:r>
+        <w:t>Como usuario de BICI-GO, deseo registrarme en el portal de BICI-GO, de tal manera que pueda guardar mis datos personales, tener un registro de las bicicletas que alquilo y tener acceso a la compra y manejo de planes de alquiler.</w:t>
+      </w:r>
+    </w:p>
+    <w:p>
+      <w:r>
+        <w:rPr>
+          <w:highlight w:val="yellow"/>
+        </w:rPr>
+        <w:t>Descripción</w:t>
+      </w:r>
+    </w:p>
+    <w:p>
+      <w:r>
+        <w:t>Los usuarios deben estar en capacidad de registrar sus datos más importantes, como lo son su documento de identificación, nombre, número de teléfono, email y contraseña, de forma que tengan acceso a una cuenta única que les permita gestionar sus datos y guardarlos para no perderlos.</w:t>
+      </w:r>
+    </w:p>
+    <w:p>
+      <w:r>
+        <w:rPr>
+          <w:highlight w:val="yellow"/>
+        </w:rPr>
+        <w:t>Criterios de aceptación</w:t>
+      </w:r>
+    </w:p>
+    <w:p>
+      <w:r>
+        <w:t xml:space="preserve">1. Debe permitir el </w:t>
+      </w:r>
+      <w:r>
+        <w:rPr>
+          <w:b/>
+          <w:bCs/>
+        </w:rPr>
+        <w:t>registro de los datos básicos</w:t>
+      </w:r>
+      <w:r>
+        <w:t xml:space="preserve"> del usuario, incluyendo documento de identificación, fecha de nacimiento, nombre completo, email, y una contraseña.</w:t>
+      </w:r>
+    </w:p>
+    <w:p>
+      <w:r>
+        <w:t xml:space="preserve">2. El documento de identificación de cada usuario </w:t>
+      </w:r>
+      <w:r>
+        <w:rPr>
+          <w:b/>
+          <w:bCs/>
+        </w:rPr>
+        <w:t>debe ser único</w:t>
+      </w:r>
+      <w:r>
+        <w:t>, así como su email.</w:t>
+      </w:r>
+    </w:p>
+    <w:p>
+      <w:r>
+        <w:t xml:space="preserve">3. El número de teléfono de cada usuario </w:t>
+      </w:r>
+      <w:r>
+        <w:rPr>
+          <w:b/>
+          <w:bCs/>
+        </w:rPr>
+        <w:t>debe ser único</w:t>
+      </w:r>
+      <w:r>
+        <w:t>.</w:t>
+      </w:r>
+    </w:p>
+    <w:p>
+      <w:r>
+        <w:t xml:space="preserve">4. </w:t>
+      </w:r>
+      <w:r>
+        <w:rPr>
+          <w:b/>
+          <w:bCs/>
+        </w:rPr>
+        <w:t>Debe almacenarse</w:t>
+      </w:r>
+      <w:r>
+        <w:t xml:space="preserve"> la fecha de registro de cada usuario.</w:t>
+      </w:r>
+    </w:p>
+    <w:p>
+      <w:r>
+        <w:t xml:space="preserve">5. La contraseña </w:t>
+      </w:r>
+      <w:r>
+        <w:rPr>
+          <w:b/>
+          <w:bCs/>
+        </w:rPr>
+        <w:t>debe guardarse de forma encriptada</w:t>
+      </w:r>
+      <w:r>
+        <w:t xml:space="preserve"> para garantizar su seguridad.</w:t>
+      </w:r>
+    </w:p>
+    <w:p>
+      <w:r>
+        <w:t xml:space="preserve">6. </w:t>
+      </w:r>
+      <w:r>
+        <w:t xml:space="preserve">Debe </w:t>
+      </w:r>
+      <w:r>
+        <w:rPr>
+          <w:b/>
+          <w:bCs/>
+        </w:rPr>
+        <w:t>registrar la aceptación</w:t>
+      </w:r>
+      <w:r>
+        <w:t xml:space="preserve"> de las políticas de BICI-GO por parte del usuario.</w:t>
+      </w:r>
+    </w:p>
+    <w:p>
+      <w:r>
+        <w:t xml:space="preserve">7. </w:t>
+      </w:r>
+      <w:r>
+        <w:t xml:space="preserve">Debe </w:t>
+      </w:r>
+      <w:r>
+        <w:rPr>
+          <w:b/>
+          <w:bCs/>
+        </w:rPr>
+        <w:t>guardar los datos de las preferencias</w:t>
+      </w:r>
+      <w:r>
+        <w:t xml:space="preserve"> del usuario para personalizar la experiencia (ej. idioma de preferencia).</w:t>
+      </w:r>
+    </w:p>
+    <w:p>
+      <w:r>
+        <w:t xml:space="preserve">8. </w:t>
+      </w:r>
+      <w:r>
+        <w:rPr>
+          <w:b/>
+          <w:bCs/>
+        </w:rPr>
+        <w:t>Debe almacenarse</w:t>
+      </w:r>
+      <w:r>
+        <w:t xml:space="preserve"> el historial de alquileres y recorridos de cada usuario para su consulta.</w:t>
+      </w:r>
+    </w:p>
+    <w:p>
+      <w:pPr>
         <w:rPr>
           <w:color w:val="FFFFFF" w:themeColor="background1"/>
           <w:sz w:val="32"/>
           <w:szCs w:val="32"/>
           <w:highlight w:val="darkRed"/>
         </w:rPr>
-        <w:t xml:space="preserve"> </w:t>
-      </w:r>
-      <w:r>
+      </w:pPr>
+    </w:p>
+    <w:p>
+      <w:pPr>
         <w:rPr>
           <w:color w:val="FFFFFF" w:themeColor="background1"/>
           <w:sz w:val="32"/>
           <w:szCs w:val="32"/>
           <w:highlight w:val="darkRed"/>
         </w:rPr>
-        <w:t>2</w:t>
+      </w:pPr>
+    </w:p>
+    <w:p>
+      <w:pPr>
+        <w:rPr>
+          <w:color w:val="FFFFFF" w:themeColor="background1"/>
+          <w:sz w:val="32"/>
+          <w:szCs w:val="32"/>
+          <w:highlight w:val="darkRed"/>
+        </w:rPr>
+      </w:pPr>
+    </w:p>
+    <w:p>
+      <w:pPr>
+        <w:rPr>
+          <w:color w:val="FFFFFF" w:themeColor="background1"/>
+          <w:sz w:val="32"/>
+          <w:szCs w:val="32"/>
+          <w:highlight w:val="darkRed"/>
+        </w:rPr>
+      </w:pPr>
+    </w:p>
+    <w:p>
+      <w:pPr>
+        <w:rPr>
+          <w:color w:val="FFFFFF" w:themeColor="background1"/>
+          <w:sz w:val="32"/>
+          <w:szCs w:val="32"/>
+          <w:highlight w:val="darkRed"/>
+        </w:rPr>
+      </w:pPr>
+    </w:p>
+    <w:p>
+      <w:pPr>
+        <w:rPr>
+          <w:color w:val="FFFFFF" w:themeColor="background1"/>
+          <w:sz w:val="32"/>
+          <w:szCs w:val="32"/>
+          <w:highlight w:val="darkRed"/>
+        </w:rPr>
+      </w:pPr>
+      <w:r>
+        <w:rPr>
+          <w:color w:val="FFFFFF" w:themeColor="background1"/>
+          <w:sz w:val="32"/>
+          <w:szCs w:val="32"/>
+          <w:highlight w:val="darkRed"/>
+        </w:rPr>
+        <w:lastRenderedPageBreak/>
+        <w:t>Historia de</w:t>
+      </w:r>
+      <w:r>
+        <w:rPr>
+          <w:color w:val="FFFFFF" w:themeColor="background1"/>
+          <w:sz w:val="32"/>
+          <w:szCs w:val="32"/>
+          <w:highlight w:val="darkRed"/>
+        </w:rPr>
+        <w:t xml:space="preserve"> usuario</w:t>
+      </w:r>
+      <w:r>
+        <w:rPr>
+          <w:color w:val="FFFFFF" w:themeColor="background1"/>
+          <w:sz w:val="32"/>
+          <w:szCs w:val="32"/>
+          <w:highlight w:val="darkRed"/>
+        </w:rPr>
+        <w:t xml:space="preserve"> </w:t>
+      </w:r>
+      <w:r>
+        <w:rPr>
+          <w:color w:val="FFFFFF" w:themeColor="background1"/>
+          <w:sz w:val="32"/>
+          <w:szCs w:val="32"/>
+          <w:highlight w:val="darkRed"/>
+        </w:rPr>
+        <w:t>3</w:t>
       </w:r>
     </w:p>
     <w:p>
@@ -597,7 +843,7 @@
           <w:szCs w:val="32"/>
           <w:highlight w:val="darkRed"/>
         </w:rPr>
-        <w:t>3</w:t>
+        <w:t>4</w:t>
       </w:r>
     </w:p>
     <w:p>
@@ -698,7 +944,13 @@
         <w:t>ingreso de los datos básicos</w:t>
       </w:r>
       <w:r>
-        <w:t xml:space="preserve"> del seguro: empresa que lo brinda, que cubre, tarifa base y máximo valor asegurable</w:t>
+        <w:t xml:space="preserve"> del seguro: empresa que lo brinda, </w:t>
+      </w:r>
+      <w:r>
+        <w:t>su cobertura</w:t>
+      </w:r>
+      <w:r>
+        <w:t>, tarifa base y máximo valor asegurable</w:t>
       </w:r>
       <w:r>
         <w:t>.</w:t>
@@ -726,6 +978,9 @@
         <w:t xml:space="preserve"> con un seguro</w:t>
       </w:r>
       <w:r>
+        <w:t>, de lo contrario no estará disponible para alquiler</w:t>
+      </w:r>
+      <w:r>
         <w:t>.</w:t>
       </w:r>
     </w:p>
@@ -815,7 +1070,7 @@
           <w:szCs w:val="32"/>
           <w:highlight w:val="darkRed"/>
         </w:rPr>
-        <w:t>4</w:t>
+        <w:t>5</w:t>
       </w:r>
     </w:p>
     <w:p>
@@ -999,7 +1254,7 @@
           <w:szCs w:val="32"/>
           <w:highlight w:val="darkRed"/>
         </w:rPr>
-        <w:t>5</w:t>
+        <w:t>6</w:t>
       </w:r>
     </w:p>
     <w:p>
@@ -1045,7 +1300,17 @@
         </w:numPr>
       </w:pPr>
       <w:r>
-        <w:t xml:space="preserve">Debe ser posible ingresar el nombre del punto de alquiler y su ubicación geográfica, especificando la ciudad y el departamento. </w:t>
+        <w:t xml:space="preserve">Debe ser posible </w:t>
+      </w:r>
+      <w:r>
+        <w:rPr>
+          <w:b/>
+          <w:bCs/>
+        </w:rPr>
+        <w:t>ingresar el nombre</w:t>
+      </w:r>
+      <w:r>
+        <w:t xml:space="preserve"> del punto de alquiler y su ubicación geográfica, especificando la ciudad y el departamento. </w:t>
       </w:r>
     </w:p>
     <w:p>
@@ -1057,7 +1322,23 @@
         </w:numPr>
       </w:pPr>
       <w:r>
-        <w:t xml:space="preserve">El nombre de cada uno de los puntos debe ser único, de manera que el usuario pueda distinguir claramente entre varios puntos. </w:t>
+        <w:t xml:space="preserve">Se debe poder </w:t>
+      </w:r>
+      <w:r>
+        <w:rPr>
+          <w:b/>
+          <w:bCs/>
+        </w:rPr>
+        <w:t>asociar los métodos de pago</w:t>
+      </w:r>
+      <w:r>
+        <w:t xml:space="preserve"> aceptados para cada p</w:t>
+      </w:r>
+      <w:r>
+        <w:t>unto de alquiler</w:t>
+      </w:r>
+      <w:r>
+        <w:t xml:space="preserve"> (tarjeta de crédito, débito, billetera virtual, efectivo). </w:t>
       </w:r>
     </w:p>
     <w:p>
@@ -1069,7 +1350,17 @@
         </w:numPr>
       </w:pPr>
       <w:r>
-        <w:t xml:space="preserve">Debe ser posible almacenar la oferta de bicicletas de punto de alquiler de tal forma que se pueda hacer un registro de las bicicletas disponibles. </w:t>
+        <w:t xml:space="preserve">El nombre de cada uno de los puntos </w:t>
+      </w:r>
+      <w:r>
+        <w:rPr>
+          <w:b/>
+          <w:bCs/>
+        </w:rPr>
+        <w:t>debe ser único</w:t>
+      </w:r>
+      <w:r>
+        <w:t xml:space="preserve">, de manera que el usuario pueda distinguir claramente entre varios puntos. </w:t>
       </w:r>
     </w:p>
     <w:p>
@@ -1081,7 +1372,39 @@
         </w:numPr>
       </w:pPr>
       <w:r>
-        <w:t>Debe ser posible almacenar el horario en el que un usuario puede dirigirse al punto.</w:t>
+        <w:t xml:space="preserve">Debe ser posible </w:t>
+      </w:r>
+      <w:r>
+        <w:rPr>
+          <w:b/>
+          <w:bCs/>
+        </w:rPr>
+        <w:t>almacenar la oferta de bicicletas</w:t>
+      </w:r>
+      <w:r>
+        <w:t xml:space="preserve"> de punto de alquiler de tal forma que se pueda hacer un registro de las bicicletas disponibles. </w:t>
+      </w:r>
+    </w:p>
+    <w:p>
+      <w:pPr>
+        <w:pStyle w:val="Prrafodelista"/>
+        <w:numPr>
+          <w:ilvl w:val="0"/>
+          <w:numId w:val="18"/>
+        </w:numPr>
+      </w:pPr>
+      <w:r>
+        <w:t xml:space="preserve">Debe ser posible </w:t>
+      </w:r>
+      <w:r>
+        <w:rPr>
+          <w:b/>
+          <w:bCs/>
+        </w:rPr>
+        <w:t>almacenar el horario</w:t>
+      </w:r>
+      <w:r>
+        <w:t xml:space="preserve"> en el que un usuario puede dirigirse al punto.</w:t>
       </w:r>
     </w:p>
     <w:p/>
@@ -1120,7 +1443,6 @@
           <w:szCs w:val="32"/>
           <w:highlight w:val="darkRed"/>
         </w:rPr>
-        <w:lastRenderedPageBreak/>
         <w:t xml:space="preserve">Historia de usuario </w:t>
       </w:r>
       <w:r>
@@ -1130,7 +1452,7 @@
           <w:szCs w:val="32"/>
           <w:highlight w:val="darkRed"/>
         </w:rPr>
-        <w:t>6</w:t>
+        <w:t>7</w:t>
       </w:r>
     </w:p>
     <w:p>
@@ -1176,7 +1498,17 @@
         </w:numPr>
       </w:pPr>
       <w:r>
-        <w:t xml:space="preserve">Cada plan de alquiler debe tener un identificador único. </w:t>
+        <w:t xml:space="preserve">Cada plan de alquiler </w:t>
+      </w:r>
+      <w:r>
+        <w:rPr>
+          <w:b/>
+          <w:bCs/>
+        </w:rPr>
+        <w:t>debe tener un identificador único</w:t>
+      </w:r>
+      <w:r>
+        <w:t xml:space="preserve">. </w:t>
       </w:r>
     </w:p>
     <w:p>
@@ -1188,7 +1520,17 @@
         </w:numPr>
       </w:pPr>
       <w:r>
-        <w:t xml:space="preserve">El tipo de plan debe clasificarse según su duración (por hora, por día, semanal, mensual, anual). </w:t>
+        <w:t xml:space="preserve">El tipo de plan </w:t>
+      </w:r>
+      <w:r>
+        <w:rPr>
+          <w:b/>
+          <w:bCs/>
+        </w:rPr>
+        <w:t>debe clasificarse según</w:t>
+      </w:r>
+      <w:r>
+        <w:t xml:space="preserve"> su duración (por hora, por día, semanal, mensual, anual). </w:t>
       </w:r>
     </w:p>
     <w:p>
@@ -1200,7 +1542,17 @@
         </w:numPr>
       </w:pPr>
       <w:r>
-        <w:t xml:space="preserve">Debe ser posible asignar una tarifa específica a cada plan. </w:t>
+        <w:t xml:space="preserve">Debe ser posible </w:t>
+      </w:r>
+      <w:r>
+        <w:rPr>
+          <w:b/>
+          <w:bCs/>
+        </w:rPr>
+        <w:t>asignar una tarifa</w:t>
+      </w:r>
+      <w:r>
+        <w:t xml:space="preserve"> específica a cada plan. </w:t>
       </w:r>
     </w:p>
     <w:p>
@@ -1212,7 +1564,27 @@
         </w:numPr>
       </w:pPr>
       <w:r>
-        <w:t xml:space="preserve">Se debe poder asociar los métodos de pago aceptados para cada plan (tarjeta de crédito, débito, billetera virtual, efectivo en punto de alquiler). </w:t>
+        <w:t>Debe ser posible</w:t>
+      </w:r>
+      <w:r>
+        <w:rPr>
+          <w:b/>
+          <w:bCs/>
+        </w:rPr>
+        <w:t xml:space="preserve"> incluir</w:t>
+      </w:r>
+      <w:r>
+        <w:t xml:space="preserve"> </w:t>
+      </w:r>
+      <w:r>
+        <w:rPr>
+          <w:b/>
+          <w:bCs/>
+        </w:rPr>
+        <w:t>una descripción</w:t>
+      </w:r>
+      <w:r>
+        <w:t xml:space="preserve"> detallada de los beneficios de cada plan. </w:t>
       </w:r>
     </w:p>
     <w:p>
@@ -1224,7 +1596,27 @@
         </w:numPr>
       </w:pPr>
       <w:r>
-        <w:t xml:space="preserve">Debe ser posible incluir una descripción detallada de los beneficios de cada plan. 6. Se debe permitir registrar las condiciones especiales de cada plan, como políticas de cancelación o reembolso. </w:t>
+        <w:t>Se debe permitir</w:t>
+      </w:r>
+      <w:r>
+        <w:rPr>
+          <w:b/>
+          <w:bCs/>
+        </w:rPr>
+        <w:t xml:space="preserve"> registrar</w:t>
+      </w:r>
+      <w:r>
+        <w:t xml:space="preserve"> </w:t>
+      </w:r>
+      <w:r>
+        <w:rPr>
+          <w:b/>
+          <w:bCs/>
+        </w:rPr>
+        <w:t>las condiciones</w:t>
+      </w:r>
+      <w:r>
+        <w:t xml:space="preserve"> especiales de cada plan, como políticas de cancelación o reembolso. </w:t>
       </w:r>
     </w:p>
     <w:p>
@@ -1236,7 +1628,17 @@
         </w:numPr>
       </w:pPr>
       <w:r>
-        <w:t xml:space="preserve">El estado de un plan debe ser activo o inactivo. </w:t>
+        <w:t xml:space="preserve">El estado de un plan </w:t>
+      </w:r>
+      <w:r>
+        <w:rPr>
+          <w:b/>
+          <w:bCs/>
+        </w:rPr>
+        <w:t>debe ser activo o inactivo</w:t>
+      </w:r>
+      <w:r>
+        <w:t xml:space="preserve">. </w:t>
       </w:r>
     </w:p>
     <w:p>
@@ -1248,7 +1650,27 @@
         </w:numPr>
       </w:pPr>
       <w:r>
-        <w:t>Se debe poder registrar una fecha de inicio y fin de vigencia para cada plan.</w:t>
+        <w:t>Se debe poder</w:t>
+      </w:r>
+      <w:r>
+        <w:rPr>
+          <w:b/>
+          <w:bCs/>
+        </w:rPr>
+        <w:t xml:space="preserve"> registrar</w:t>
+      </w:r>
+      <w:r>
+        <w:t xml:space="preserve"> </w:t>
+      </w:r>
+      <w:r>
+        <w:rPr>
+          <w:b/>
+          <w:bCs/>
+        </w:rPr>
+        <w:t>una fecha</w:t>
+      </w:r>
+      <w:r>
+        <w:t xml:space="preserve"> de inicio y fin de vigencia para cada plan.</w:t>
       </w:r>
     </w:p>
     <w:p/>
@@ -1286,7 +1708,7 @@
           <w:szCs w:val="32"/>
           <w:highlight w:val="darkRed"/>
         </w:rPr>
-        <w:t>7</w:t>
+        <w:t>8</w:t>
       </w:r>
       <w:r>
         <w:rPr>
@@ -1308,28 +1730,19 @@
     </w:p>
     <w:p>
       <w:r>
-        <w:t xml:space="preserve">Como usuario de BICI-GO, quiero dejar </w:t>
-      </w:r>
-      <w:r>
-        <w:t xml:space="preserve">un </w:t>
-      </w:r>
-      <w:r>
-        <w:t>comentario sobre un</w:t>
-      </w:r>
-      <w:r>
-        <w:t>a</w:t>
-      </w:r>
-      <w:r>
-        <w:t xml:space="preserve"> r</w:t>
-      </w:r>
-      <w:r>
-        <w:t>uta turística</w:t>
-      </w:r>
-      <w:r>
-        <w:t>, bicicleta</w:t>
-      </w:r>
-      <w:r>
-        <w:t xml:space="preserve"> o guía para compartir mi experiencia y orientar a otros usuarios.</w:t>
+        <w:t xml:space="preserve">Como usuario de BICI-GO, </w:t>
+      </w:r>
+      <w:r>
+        <w:t xml:space="preserve">deseo alquilar una bicicleta de forma que pueda usarla por el tiempo que indique el plan de alquiler </w:t>
+      </w:r>
+      <w:r>
+        <w:t>relacionado con</w:t>
+      </w:r>
+      <w:r>
+        <w:t xml:space="preserve"> la transacción</w:t>
+      </w:r>
+      <w:r>
+        <w:t>.</w:t>
       </w:r>
     </w:p>
     <w:p>
@@ -1342,28 +1755,10 @@
     </w:p>
     <w:p>
       <w:r>
-        <w:t>El sistema debe permitir registrar comentario</w:t>
-      </w:r>
-      <w:r>
-        <w:t>s</w:t>
-      </w:r>
-      <w:r>
-        <w:t xml:space="preserve"> relacionados a un recorrido o guía especifico,</w:t>
-      </w:r>
-      <w:r>
-        <w:t xml:space="preserve"> incluyendo una descripción</w:t>
-      </w:r>
-      <w:r>
-        <w:t xml:space="preserve"> textual</w:t>
-      </w:r>
-      <w:r>
-        <w:t>, etiquetas y una calificación</w:t>
-      </w:r>
-      <w:r>
-        <w:t>.</w:t>
-      </w:r>
-      <w:r>
-        <w:t xml:space="preserve"> De forma que cada usuario tenga la oportunidad de compartir su opinión a otros usuarios del portal.</w:t>
+        <w:t xml:space="preserve">El sistema debe permitir </w:t>
+      </w:r>
+      <w:r>
+        <w:t>a los usuarios el alquilar bicicletas, un alquiler debe tener datos básicos como lo son la tarifa total del alquiler, la fecha de inicio de vigencia del alquiler, su fecha de fin de vigencia y el estado actual en el que se encuentra, además del método de pago con el que se hizo la transacción.</w:t>
       </w:r>
     </w:p>
     <w:p>
@@ -1393,10 +1788,10 @@
         <w:t>registrar los datos básicos</w:t>
       </w:r>
       <w:r>
-        <w:t xml:space="preserve"> del comentario como lo son la descripción y calificación</w:t>
-      </w:r>
-      <w:r>
-        <w:t>.</w:t>
+        <w:t xml:space="preserve"> del alquiler como lo son su tarifa total, la fecha de inicio de vigencia, la fecha de fin de vigencia y el estado actual del alquiler</w:t>
+      </w:r>
+      <w:r>
+        <w:t xml:space="preserve"> (activo o inactivo).</w:t>
       </w:r>
     </w:p>
     <w:p>
@@ -1408,17 +1803,17 @@
         </w:numPr>
       </w:pPr>
       <w:r>
-        <w:t xml:space="preserve">La calificación debe estar entre un </w:t>
-      </w:r>
-      <w:r>
-        <w:rPr>
-          <w:b/>
-          <w:bCs/>
-        </w:rPr>
-        <w:t>rango de 0 a 5 estrellas</w:t>
-      </w:r>
-      <w:r>
-        <w:t>.</w:t>
+        <w:t xml:space="preserve">Se debe poder </w:t>
+      </w:r>
+      <w:r>
+        <w:rPr>
+          <w:b/>
+          <w:bCs/>
+        </w:rPr>
+        <w:t>registrar el método de pago</w:t>
+      </w:r>
+      <w:r>
+        <w:t xml:space="preserve"> con el que se canceló la tarifa del alquiler.</w:t>
       </w:r>
     </w:p>
     <w:p>
@@ -1430,17 +1825,20 @@
         </w:numPr>
       </w:pPr>
       <w:r>
-        <w:t xml:space="preserve">Debe ser posible </w:t>
-      </w:r>
-      <w:r>
-        <w:rPr>
-          <w:b/>
-          <w:bCs/>
-        </w:rPr>
-        <w:t>añadir etiquetas al comentario</w:t>
-      </w:r>
-      <w:r>
-        <w:t xml:space="preserve"> como: “recomendado para familias” o “excelente atención” para clasificar la experiencia.</w:t>
+        <w:t xml:space="preserve">Solo se deben poder </w:t>
+      </w:r>
+      <w:r>
+        <w:rPr>
+          <w:b/>
+          <w:bCs/>
+        </w:rPr>
+        <w:t>relacionar al alquiler bicicletas</w:t>
+      </w:r>
+      <w:r>
+        <w:t xml:space="preserve"> que tengan un estado de disponibilidad “disponible”</w:t>
+      </w:r>
+      <w:r>
+        <w:t>.</w:t>
       </w:r>
     </w:p>
     <w:p>
@@ -1452,20 +1850,230 @@
         </w:numPr>
       </w:pPr>
       <w:r>
-        <w:t>La descripción del comentario debe estar limitada a</w:t>
-      </w:r>
-      <w:r>
-        <w:t xml:space="preserve"> un máximo de </w:t>
-      </w:r>
-      <w:r>
-        <w:rPr>
-          <w:b/>
-          <w:bCs/>
-        </w:rPr>
-        <w:t>500 caracteres</w:t>
+        <w:t xml:space="preserve">Cada alquiler </w:t>
+      </w:r>
+      <w:r>
+        <w:rPr>
+          <w:b/>
+          <w:bCs/>
+        </w:rPr>
+        <w:t>debe pertenecer a un tipo</w:t>
+      </w:r>
+      <w:r>
+        <w:t xml:space="preserve"> de plan de alquiler</w:t>
       </w:r>
       <w:r>
         <w:t>.</w:t>
+      </w:r>
+    </w:p>
+    <w:p>
+      <w:pPr>
+        <w:rPr>
+          <w:color w:val="FFFFFF" w:themeColor="background1"/>
+          <w:sz w:val="32"/>
+          <w:szCs w:val="32"/>
+          <w:highlight w:val="darkRed"/>
+        </w:rPr>
+      </w:pPr>
+    </w:p>
+    <w:p>
+      <w:pPr>
+        <w:rPr>
+          <w:color w:val="FFFFFF" w:themeColor="background1"/>
+          <w:sz w:val="32"/>
+          <w:szCs w:val="32"/>
+          <w:highlight w:val="darkRed"/>
+        </w:rPr>
+      </w:pPr>
+    </w:p>
+    <w:p>
+      <w:pPr>
+        <w:rPr>
+          <w:color w:val="FFFFFF" w:themeColor="background1"/>
+          <w:sz w:val="32"/>
+          <w:szCs w:val="32"/>
+          <w:highlight w:val="darkRed"/>
+        </w:rPr>
+      </w:pPr>
+    </w:p>
+    <w:p>
+      <w:pPr>
+        <w:rPr>
+          <w:color w:val="FFFFFF" w:themeColor="background1"/>
+          <w:sz w:val="32"/>
+          <w:szCs w:val="32"/>
+          <w:highlight w:val="darkRed"/>
+        </w:rPr>
+      </w:pPr>
+    </w:p>
+    <w:p>
+      <w:pPr>
+        <w:rPr>
+          <w:color w:val="FFFFFF" w:themeColor="background1"/>
+          <w:sz w:val="32"/>
+          <w:szCs w:val="32"/>
+          <w:highlight w:val="darkRed"/>
+        </w:rPr>
+      </w:pPr>
+    </w:p>
+    <w:p>
+      <w:pPr>
+        <w:rPr>
+          <w:color w:val="FFFFFF" w:themeColor="background1"/>
+          <w:sz w:val="32"/>
+          <w:szCs w:val="32"/>
+          <w:highlight w:val="darkRed"/>
+        </w:rPr>
+      </w:pPr>
+    </w:p>
+    <w:p>
+      <w:pPr>
+        <w:rPr>
+          <w:color w:val="FFFFFF" w:themeColor="background1"/>
+          <w:sz w:val="32"/>
+          <w:szCs w:val="32"/>
+          <w:highlight w:val="darkRed"/>
+        </w:rPr>
+      </w:pPr>
+    </w:p>
+    <w:p>
+      <w:pPr>
+        <w:rPr>
+          <w:color w:val="FFFFFF" w:themeColor="background1"/>
+          <w:sz w:val="32"/>
+          <w:szCs w:val="32"/>
+          <w:highlight w:val="darkRed"/>
+        </w:rPr>
+      </w:pPr>
+    </w:p>
+    <w:p>
+      <w:pPr>
+        <w:rPr>
+          <w:color w:val="FFFFFF" w:themeColor="background1"/>
+          <w:sz w:val="32"/>
+          <w:szCs w:val="32"/>
+          <w:highlight w:val="darkRed"/>
+        </w:rPr>
+      </w:pPr>
+    </w:p>
+    <w:p>
+      <w:pPr>
+        <w:rPr>
+          <w:color w:val="FFFFFF" w:themeColor="background1"/>
+          <w:sz w:val="32"/>
+          <w:szCs w:val="32"/>
+          <w:highlight w:val="darkRed"/>
+        </w:rPr>
+      </w:pPr>
+      <w:r>
+        <w:rPr>
+          <w:color w:val="FFFFFF" w:themeColor="background1"/>
+          <w:sz w:val="32"/>
+          <w:szCs w:val="32"/>
+          <w:highlight w:val="darkRed"/>
+        </w:rPr>
+        <w:lastRenderedPageBreak/>
+        <w:t xml:space="preserve">Historia de usuario </w:t>
+      </w:r>
+      <w:r>
+        <w:rPr>
+          <w:color w:val="FFFFFF" w:themeColor="background1"/>
+          <w:sz w:val="32"/>
+          <w:szCs w:val="32"/>
+          <w:highlight w:val="darkRed"/>
+        </w:rPr>
+        <w:t>9</w:t>
+      </w:r>
+      <w:r>
+        <w:rPr>
+          <w:color w:val="FFFFFF" w:themeColor="background1"/>
+          <w:sz w:val="32"/>
+          <w:szCs w:val="32"/>
+          <w:highlight w:val="darkRed"/>
+        </w:rPr>
+        <w:t xml:space="preserve"> </w:t>
+      </w:r>
+    </w:p>
+    <w:p>
+      <w:r>
+        <w:rPr>
+          <w:highlight w:val="yellow"/>
+        </w:rPr>
+        <w:t>Título</w:t>
+      </w:r>
+    </w:p>
+    <w:p>
+      <w:r>
+        <w:t xml:space="preserve">Como usuario de BICI-GO, quiero dejar </w:t>
+      </w:r>
+      <w:r>
+        <w:t xml:space="preserve">un </w:t>
+      </w:r>
+      <w:r>
+        <w:t>comentario sobre un</w:t>
+      </w:r>
+      <w:r>
+        <w:t>a</w:t>
+      </w:r>
+      <w:r>
+        <w:t xml:space="preserve"> r</w:t>
+      </w:r>
+      <w:r>
+        <w:t>uta turística</w:t>
+      </w:r>
+      <w:r>
+        <w:t>, bicicleta</w:t>
+      </w:r>
+      <w:r>
+        <w:t xml:space="preserve"> o guía para compartir mi experiencia y orientar a otros usuarios.</w:t>
+      </w:r>
+    </w:p>
+    <w:p>
+      <w:r>
+        <w:rPr>
+          <w:highlight w:val="yellow"/>
+        </w:rPr>
+        <w:t>Descripción</w:t>
+      </w:r>
+    </w:p>
+    <w:p>
+      <w:r>
+        <w:t>El sistema debe permitir registrar comentario</w:t>
+      </w:r>
+      <w:r>
+        <w:t>s</w:t>
+      </w:r>
+      <w:r>
+        <w:t xml:space="preserve"> relacionados a un</w:t>
+      </w:r>
+      <w:r>
+        <w:t xml:space="preserve">a ruta, bicicleta </w:t>
+      </w:r>
+      <w:r>
+        <w:t>o guía especifico,</w:t>
+      </w:r>
+      <w:r>
+        <w:t xml:space="preserve"> incluyendo una descripción</w:t>
+      </w:r>
+      <w:r>
+        <w:t xml:space="preserve"> textual</w:t>
+      </w:r>
+      <w:r>
+        <w:t>, etiquetas y una calificación</w:t>
+      </w:r>
+      <w:r>
+        <w:t>.</w:t>
+      </w:r>
+      <w:r>
+        <w:t xml:space="preserve"> De forma que cada usuario tenga la oportunidad de compartir su opinión a otros usuarios del portal.</w:t>
+      </w:r>
+    </w:p>
+    <w:p>
+      <w:r>
+        <w:rPr>
+          <w:highlight w:val="yellow"/>
+        </w:rPr>
+        <w:t>Criterios de aceptación</w:t>
       </w:r>
     </w:p>
     <w:p>
@@ -1477,62 +2085,17 @@
         </w:numPr>
       </w:pPr>
       <w:r>
-        <w:t xml:space="preserve">Los comentarios deben </w:t>
-      </w:r>
-      <w:r>
-        <w:t>poder ser</w:t>
-      </w:r>
-      <w:r>
-        <w:t xml:space="preserve"> </w:t>
-      </w:r>
-      <w:r>
-        <w:rPr>
-          <w:b/>
-          <w:bCs/>
-        </w:rPr>
-        <w:t>asociados a un</w:t>
-      </w:r>
-      <w:r>
-        <w:rPr>
-          <w:b/>
-          <w:bCs/>
-        </w:rPr>
-        <w:t>a</w:t>
-      </w:r>
-      <w:r>
-        <w:rPr>
-          <w:b/>
-          <w:bCs/>
-        </w:rPr>
-        <w:t xml:space="preserve"> r</w:t>
-      </w:r>
-      <w:r>
-        <w:rPr>
-          <w:b/>
-          <w:bCs/>
-        </w:rPr>
-        <w:t>uta</w:t>
-      </w:r>
-      <w:r>
-        <w:rPr>
-          <w:b/>
-          <w:bCs/>
-        </w:rPr>
-        <w:t>, bicicleta</w:t>
-      </w:r>
-      <w:r>
-        <w:rPr>
-          <w:b/>
-          <w:bCs/>
-        </w:rPr>
-        <w:t xml:space="preserve"> o guía específic</w:t>
-      </w:r>
-      <w:r>
-        <w:rPr>
-          <w:b/>
-          <w:bCs/>
-        </w:rPr>
-        <w:t>o</w:t>
+        <w:t xml:space="preserve">El sistema debe permitir </w:t>
+      </w:r>
+      <w:r>
+        <w:rPr>
+          <w:b/>
+          <w:bCs/>
+        </w:rPr>
+        <w:t>registrar los datos básicos</w:t>
+      </w:r>
+      <w:r>
+        <w:t xml:space="preserve"> del comentario como lo son la descripción y calificación</w:t>
       </w:r>
       <w:r>
         <w:t>.</w:t>
@@ -1547,6 +2110,145 @@
         </w:numPr>
       </w:pPr>
       <w:r>
+        <w:t xml:space="preserve">La calificación debe estar entre un </w:t>
+      </w:r>
+      <w:r>
+        <w:rPr>
+          <w:b/>
+          <w:bCs/>
+        </w:rPr>
+        <w:t>rango de 0 a 5 estrellas</w:t>
+      </w:r>
+      <w:r>
+        <w:t>.</w:t>
+      </w:r>
+    </w:p>
+    <w:p>
+      <w:pPr>
+        <w:pStyle w:val="Prrafodelista"/>
+        <w:numPr>
+          <w:ilvl w:val="0"/>
+          <w:numId w:val="13"/>
+        </w:numPr>
+      </w:pPr>
+      <w:r>
+        <w:t xml:space="preserve">Debe ser posible </w:t>
+      </w:r>
+      <w:r>
+        <w:rPr>
+          <w:b/>
+          <w:bCs/>
+        </w:rPr>
+        <w:t>añadir etiquetas al comentario</w:t>
+      </w:r>
+      <w:r>
+        <w:t xml:space="preserve"> como: “recomendado para familias” o “excelente atención” para clasificar la experiencia.</w:t>
+      </w:r>
+    </w:p>
+    <w:p>
+      <w:pPr>
+        <w:pStyle w:val="Prrafodelista"/>
+        <w:numPr>
+          <w:ilvl w:val="0"/>
+          <w:numId w:val="13"/>
+        </w:numPr>
+      </w:pPr>
+      <w:r>
+        <w:t>La descripción del comentario debe estar limitada a</w:t>
+      </w:r>
+      <w:r>
+        <w:t xml:space="preserve"> un máximo de </w:t>
+      </w:r>
+      <w:r>
+        <w:rPr>
+          <w:b/>
+          <w:bCs/>
+        </w:rPr>
+        <w:t>500 caracteres</w:t>
+      </w:r>
+      <w:r>
+        <w:t>.</w:t>
+      </w:r>
+    </w:p>
+    <w:p>
+      <w:pPr>
+        <w:pStyle w:val="Prrafodelista"/>
+        <w:numPr>
+          <w:ilvl w:val="0"/>
+          <w:numId w:val="13"/>
+        </w:numPr>
+      </w:pPr>
+      <w:r>
+        <w:t xml:space="preserve">Los comentarios deben </w:t>
+      </w:r>
+      <w:r>
+        <w:t>poder ser</w:t>
+      </w:r>
+      <w:r>
+        <w:t xml:space="preserve"> </w:t>
+      </w:r>
+      <w:r>
+        <w:rPr>
+          <w:b/>
+          <w:bCs/>
+        </w:rPr>
+        <w:t>asociados a un</w:t>
+      </w:r>
+      <w:r>
+        <w:rPr>
+          <w:b/>
+          <w:bCs/>
+        </w:rPr>
+        <w:t>a</w:t>
+      </w:r>
+      <w:r>
+        <w:rPr>
+          <w:b/>
+          <w:bCs/>
+        </w:rPr>
+        <w:t xml:space="preserve"> r</w:t>
+      </w:r>
+      <w:r>
+        <w:rPr>
+          <w:b/>
+          <w:bCs/>
+        </w:rPr>
+        <w:t>uta</w:t>
+      </w:r>
+      <w:r>
+        <w:rPr>
+          <w:b/>
+          <w:bCs/>
+        </w:rPr>
+        <w:t>, bicicleta</w:t>
+      </w:r>
+      <w:r>
+        <w:rPr>
+          <w:b/>
+          <w:bCs/>
+        </w:rPr>
+        <w:t xml:space="preserve"> o guía específic</w:t>
+      </w:r>
+      <w:r>
+        <w:rPr>
+          <w:b/>
+          <w:bCs/>
+        </w:rPr>
+        <w:t>o</w:t>
+      </w:r>
+      <w:r>
+        <w:t>.</w:t>
+      </w:r>
+    </w:p>
+    <w:p>
+      <w:pPr>
+        <w:pStyle w:val="Prrafodelista"/>
+        <w:numPr>
+          <w:ilvl w:val="0"/>
+          <w:numId w:val="13"/>
+        </w:numPr>
+      </w:pPr>
+      <w:r>
         <w:t xml:space="preserve">El usuario debe poder </w:t>
       </w:r>
       <w:r>
@@ -1598,7 +2300,7 @@
           <w:szCs w:val="32"/>
           <w:highlight w:val="darkRed"/>
         </w:rPr>
-        <w:t>8</w:t>
+        <w:t>10</w:t>
       </w:r>
       <w:r>
         <w:rPr>
@@ -1830,7 +2532,16 @@
           <w:szCs w:val="32"/>
           <w:highlight w:val="darkRed"/>
         </w:rPr>
-        <w:t>9</w:t>
+        <w:t>1</w:t>
+      </w:r>
+      <w:r>
+        <w:rPr>
+          <w:color w:val="FFFFFF" w:themeColor="background1"/>
+          <w:sz w:val="32"/>
+          <w:szCs w:val="32"/>
+          <w:highlight w:val="darkRed"/>
+        </w:rPr>
+        <w:t>1</w:t>
       </w:r>
     </w:p>
     <w:p>
@@ -1892,7 +2603,17 @@
         </w:numPr>
       </w:pPr>
       <w:r>
-        <w:t>Se deben poder registrar los datos básicos de la ruta como el nombre, descripción, distancia total y nivel de dificultad.</w:t>
+        <w:t xml:space="preserve">Se deben poder </w:t>
+      </w:r>
+      <w:r>
+        <w:rPr>
+          <w:b/>
+          <w:bCs/>
+        </w:rPr>
+        <w:t>registrar los datos básicos de la ruta</w:t>
+      </w:r>
+      <w:r>
+        <w:t xml:space="preserve"> como el nombre, descripción, distancia total y nivel de dificultad.</w:t>
       </w:r>
     </w:p>
     <w:p>
@@ -1904,7 +2625,17 @@
         </w:numPr>
       </w:pPr>
       <w:r>
-        <w:t>Debe ser posible relacionar una ruta con distintos puntos de interés y prestadores de apoyo.</w:t>
+        <w:t xml:space="preserve">Debe ser posible </w:t>
+      </w:r>
+      <w:r>
+        <w:rPr>
+          <w:b/>
+          <w:bCs/>
+        </w:rPr>
+        <w:t>relacionar una ruta con distintos puntos de interés</w:t>
+      </w:r>
+      <w:r>
+        <w:t xml:space="preserve"> y prestadores de apoyo.</w:t>
       </w:r>
     </w:p>
     <w:p>
@@ -1916,7 +2647,17 @@
         </w:numPr>
       </w:pPr>
       <w:r>
-        <w:t>El nombre de cada ruta debe ser único para que los usuarios puedan distinguirlas fácilmente.</w:t>
+        <w:t xml:space="preserve">El nombre de cada ruta </w:t>
+      </w:r>
+      <w:r>
+        <w:rPr>
+          <w:b/>
+          <w:bCs/>
+        </w:rPr>
+        <w:t>debe ser único</w:t>
+      </w:r>
+      <w:r>
+        <w:t xml:space="preserve"> para que los usuarios puedan distinguirlas fácilmente.</w:t>
       </w:r>
     </w:p>
     <w:p>
@@ -1928,7 +2669,17 @@
         </w:numPr>
       </w:pPr>
       <w:r>
-        <w:t>La distancia total de la ruta debe estar medida tanto en kilómetros como en millas de forma que los usuarios puedan ver la distancia según sus preferencias de unidades.</w:t>
+        <w:t xml:space="preserve">La distancia total de la ruta </w:t>
+      </w:r>
+      <w:r>
+        <w:rPr>
+          <w:b/>
+          <w:bCs/>
+        </w:rPr>
+        <w:t>debe estar medida</w:t>
+      </w:r>
+      <w:r>
+        <w:t xml:space="preserve"> tanto en kilómetros como en millas de forma que los usuarios puedan ver la distancia según sus preferencias de unidades.</w:t>
       </w:r>
     </w:p>
     <w:p>
@@ -1940,7 +2691,17 @@
         </w:numPr>
       </w:pPr>
       <w:r>
-        <w:t>El nivel de dificultad de las rutas debe estar clasificado entre “fácil”, “moderado”, o “difícil”.</w:t>
+        <w:t xml:space="preserve">El nivel de dificultad de las rutas </w:t>
+      </w:r>
+      <w:r>
+        <w:rPr>
+          <w:b/>
+          <w:bCs/>
+        </w:rPr>
+        <w:t>debe estar clasificado</w:t>
+      </w:r>
+      <w:r>
+        <w:t xml:space="preserve"> entre “fácil”, “moderado”, o “difícil”.</w:t>
       </w:r>
     </w:p>
     <w:p/>
@@ -1977,7 +2738,16 @@
           <w:szCs w:val="32"/>
           <w:highlight w:val="darkRed"/>
         </w:rPr>
-        <w:t>10</w:t>
+        <w:t>1</w:t>
+      </w:r>
+      <w:r>
+        <w:rPr>
+          <w:color w:val="FFFFFF" w:themeColor="background1"/>
+          <w:sz w:val="32"/>
+          <w:szCs w:val="32"/>
+          <w:highlight w:val="darkRed"/>
+        </w:rPr>
+        <w:t>2</w:t>
       </w:r>
     </w:p>
     <w:p>
@@ -2002,19 +2772,20 @@
       </w:r>
     </w:p>
     <w:p>
-      <w:pPr>
-        <w:rPr>
-          <w:highlight w:val="yellow"/>
-        </w:rPr>
-      </w:pPr>
-      <w:r>
-        <w:t>Los usuarios que hayan alquilado una bicicleta deben tener la posibilidad de reportar cualquier daño, desperfecto o anomalía que detecten durante o después del uso. Estos reportes permitirán al administrador identificar problemas a tiempo, gestionar el mantenimiento preventivo y evitar que bicicletas en mal estado sean alquiladas nuevamente.</w:t>
-      </w:r>
-      <w:r>
-        <w:t xml:space="preserve"> </w:t>
-      </w:r>
-      <w:r>
-        <w:t>El sistema debe permitir asociar el reporte a una bicicleta específica, registrar la descripción del problema, la fecha y el estado del reporte (pendiente, en revisión, solucionado).</w:t>
+      <w:r>
+        <w:t>El sistema debe permitir que los usuarios que alquilen una bicicleta puedan registrar reportes de daño</w:t>
+      </w:r>
+      <w:r>
+        <w:t>s</w:t>
+      </w:r>
+      <w:r>
+        <w:t xml:space="preserve"> o problemas detectados durante o después del uso. El reporte debe asociarse a la bicicleta específica, incluir</w:t>
+      </w:r>
+      <w:r>
+        <w:t xml:space="preserve"> un título,</w:t>
+      </w:r>
+      <w:r>
+        <w:t xml:space="preserve"> una descripción del daño y evidencia visual opcional (fotos o videos). De esta forma, el sistema facilita la comunicación directa entre el usuario y el equipo técnico para garantizar la seguridad y el mantenimiento de las bicicletas.</w:t>
       </w:r>
     </w:p>
     <w:p>
@@ -2030,11 +2801,27 @@
         <w:pStyle w:val="Prrafodelista"/>
         <w:numPr>
           <w:ilvl w:val="0"/>
-          <w:numId w:val="23"/>
+          <w:numId w:val="28"/>
         </w:numPr>
       </w:pPr>
       <w:r>
-        <w:t>El usuario debe poder seleccionar la bicicleta sobre la cual realiza el reporte de daño.</w:t>
+        <w:t xml:space="preserve">El </w:t>
+      </w:r>
+      <w:r>
+        <w:t xml:space="preserve">reporte debe poder ser </w:t>
+      </w:r>
+      <w:r>
+        <w:rPr>
+          <w:b/>
+          <w:bCs/>
+        </w:rPr>
+        <w:t>relacionado con una bicicleta</w:t>
+      </w:r>
+      <w:r>
+        <w:t xml:space="preserve"> alquilada por usuario</w:t>
+      </w:r>
+      <w:r>
+        <w:t>.</w:t>
       </w:r>
     </w:p>
     <w:p>
@@ -2042,11 +2829,27 @@
         <w:pStyle w:val="Prrafodelista"/>
         <w:numPr>
           <w:ilvl w:val="0"/>
-          <w:numId w:val="23"/>
+          <w:numId w:val="28"/>
         </w:numPr>
       </w:pPr>
       <w:r>
-        <w:t>El usuario debe poder describir el daño o problema encontrado mediante un campo de texto libre.</w:t>
+        <w:t xml:space="preserve">El </w:t>
+      </w:r>
+      <w:r>
+        <w:t xml:space="preserve">reporte debe </w:t>
+      </w:r>
+      <w:r>
+        <w:rPr>
+          <w:b/>
+          <w:bCs/>
+        </w:rPr>
+        <w:t>tener un título obligatorio</w:t>
+      </w:r>
+      <w:r>
+        <w:t xml:space="preserve"> y un campo en donde el usuario pueda describir el daño que reporta</w:t>
+      </w:r>
+      <w:r>
+        <w:t>.</w:t>
       </w:r>
     </w:p>
     <w:p>
@@ -2054,11 +2857,21 @@
         <w:pStyle w:val="Prrafodelista"/>
         <w:numPr>
           <w:ilvl w:val="0"/>
-          <w:numId w:val="23"/>
+          <w:numId w:val="28"/>
         </w:numPr>
       </w:pPr>
       <w:r>
-        <w:t>El sistema debe permitir adjuntar fotos o videos que evidencien el daño reportado.</w:t>
+        <w:t xml:space="preserve">El sistema debe permitir </w:t>
+      </w:r>
+      <w:r>
+        <w:rPr>
+          <w:b/>
+          <w:bCs/>
+        </w:rPr>
+        <w:t>adjuntar fotos o videos</w:t>
+      </w:r>
+      <w:r>
+        <w:t xml:space="preserve"> que evidencien el daño (formatos JPG, PNG o MP4).</w:t>
       </w:r>
     </w:p>
     <w:p>
@@ -2066,14 +2879,25 @@
         <w:pStyle w:val="Prrafodelista"/>
         <w:numPr>
           <w:ilvl w:val="0"/>
-          <w:numId w:val="23"/>
+          <w:numId w:val="28"/>
         </w:numPr>
       </w:pPr>
       <w:r>
-        <w:t>Cada reporte debe registrar la fecha y hora de creación</w:t>
-      </w:r>
-      <w:r>
-        <w:t xml:space="preserve"> del reporte</w:t>
+        <w:t xml:space="preserve">Cada reporte debe </w:t>
+      </w:r>
+      <w:r>
+        <w:rPr>
+          <w:b/>
+          <w:bCs/>
+        </w:rPr>
+        <w:t>tener</w:t>
+      </w:r>
+      <w:r>
+        <w:rPr>
+          <w:b/>
+          <w:bCs/>
+        </w:rPr>
+        <w:t xml:space="preserve"> fecha y hora de creación</w:t>
       </w:r>
       <w:r>
         <w:t>.</w:t>
@@ -2084,11 +2908,21 @@
         <w:pStyle w:val="Prrafodelista"/>
         <w:numPr>
           <w:ilvl w:val="0"/>
-          <w:numId w:val="23"/>
+          <w:numId w:val="28"/>
         </w:numPr>
       </w:pPr>
       <w:r>
-        <w:t>El sistema debe asignar un estado inicial al reporte (“pendiente”) y permitir su actualización por parte del administrador o técnico.</w:t>
+        <w:t xml:space="preserve">El usuario debe </w:t>
+      </w:r>
+      <w:r>
+        <w:rPr>
+          <w:b/>
+          <w:bCs/>
+        </w:rPr>
+        <w:t>poder consultar el estado</w:t>
+      </w:r>
+      <w:r>
+        <w:t xml:space="preserve"> del reporte (pendiente, en revisión, solucionado).</w:t>
       </w:r>
     </w:p>
     <w:p>
@@ -2096,11 +2930,822 @@
         <w:pStyle w:val="Prrafodelista"/>
         <w:numPr>
           <w:ilvl w:val="0"/>
-          <w:numId w:val="23"/>
+          <w:numId w:val="28"/>
         </w:numPr>
       </w:pPr>
       <w:r>
-        <w:t>Una bicicleta con un reporte activo no debe mostrarse como disponible para alquiler hasta que el reporte sea marcado como “solucionado”.</w:t>
+        <w:t>Una bicicleta con un reporte activo</w:t>
+      </w:r>
+      <w:r>
+        <w:t xml:space="preserve"> (no solucionado)</w:t>
+      </w:r>
+      <w:r>
+        <w:t xml:space="preserve"> </w:t>
+      </w:r>
+      <w:r>
+        <w:rPr>
+          <w:b/>
+          <w:bCs/>
+        </w:rPr>
+        <w:t>no debe estar disponible para alquiler</w:t>
+      </w:r>
+      <w:r>
+        <w:t>.</w:t>
+      </w:r>
+    </w:p>
+    <w:p/>
+    <w:p/>
+    <w:p/>
+    <w:p/>
+    <w:p/>
+    <w:p/>
+    <w:p/>
+    <w:p/>
+    <w:p>
+      <w:r>
+        <w:rPr>
+          <w:color w:val="FFFFFF" w:themeColor="background1"/>
+          <w:sz w:val="32"/>
+          <w:szCs w:val="32"/>
+          <w:highlight w:val="darkRed"/>
+        </w:rPr>
+        <w:lastRenderedPageBreak/>
+        <w:t xml:space="preserve">Historia de </w:t>
+      </w:r>
+      <w:r>
+        <w:rPr>
+          <w:color w:val="FFFFFF" w:themeColor="background1"/>
+          <w:sz w:val="32"/>
+          <w:szCs w:val="32"/>
+          <w:highlight w:val="darkRed"/>
+        </w:rPr>
+        <w:t>usuario 1</w:t>
+      </w:r>
+      <w:r>
+        <w:rPr>
+          <w:color w:val="FFFFFF" w:themeColor="background1"/>
+          <w:sz w:val="32"/>
+          <w:szCs w:val="32"/>
+          <w:highlight w:val="darkRed"/>
+        </w:rPr>
+        <w:t>3</w:t>
+      </w:r>
+    </w:p>
+    <w:p>
+      <w:r>
+        <w:rPr>
+          <w:highlight w:val="yellow"/>
+        </w:rPr>
+        <w:t>Título</w:t>
+      </w:r>
+    </w:p>
+    <w:p>
+      <w:r>
+        <w:t xml:space="preserve">Como </w:t>
+      </w:r>
+      <w:r>
+        <w:t xml:space="preserve">jefe </w:t>
+      </w:r>
+      <w:r>
+        <w:t>coordinador de turismo</w:t>
+      </w:r>
+      <w:r>
+        <w:t xml:space="preserve"> del </w:t>
+      </w:r>
+      <w:r>
+        <w:t xml:space="preserve">portal </w:t>
+      </w:r>
+      <w:r>
+        <w:t>BICI-GO, deseo</w:t>
+      </w:r>
+      <w:r>
+        <w:t xml:space="preserve"> registra</w:t>
+      </w:r>
+      <w:r>
+        <w:t>r un guía</w:t>
+      </w:r>
+      <w:r>
+        <w:t xml:space="preserve"> en la plataforma de tal manera que pueda ofrecer </w:t>
+      </w:r>
+      <w:r>
+        <w:t>los</w:t>
+      </w:r>
+      <w:r>
+        <w:t xml:space="preserve"> servicios de recorridos en rutas turísticas </w:t>
+      </w:r>
+      <w:r>
+        <w:t>en los que dicho guía participa</w:t>
+      </w:r>
+      <w:r>
+        <w:t>.</w:t>
+      </w:r>
+    </w:p>
+    <w:p>
+      <w:r>
+        <w:rPr>
+          <w:highlight w:val="yellow"/>
+        </w:rPr>
+        <w:t>Descripción</w:t>
+      </w:r>
+    </w:p>
+    <w:p>
+      <w:r>
+        <w:t xml:space="preserve">El sistema debe permitir almacenar la información básica de los guías turísticos que colaboran con BICI-GO, incluyendo </w:t>
+      </w:r>
+      <w:r>
+        <w:t>datos básicos como lo son su nombre, documento de identificación, email</w:t>
+      </w:r>
+      <w:r>
+        <w:t xml:space="preserve"> y</w:t>
+      </w:r>
+      <w:r>
+        <w:t xml:space="preserve"> número de teléfono, así como datos más específicos como lo son sus</w:t>
+      </w:r>
+      <w:r>
+        <w:t xml:space="preserve"> </w:t>
+      </w:r>
+      <w:r>
+        <w:t xml:space="preserve">años de </w:t>
+      </w:r>
+      <w:r>
+        <w:t>experiencia, idiomas</w:t>
+      </w:r>
+      <w:r>
+        <w:t xml:space="preserve"> que domina</w:t>
+      </w:r>
+      <w:r>
+        <w:t xml:space="preserve">, y </w:t>
+      </w:r>
+      <w:r>
+        <w:t>número de tarjeta profesional</w:t>
+      </w:r>
+      <w:r>
+        <w:t xml:space="preserve">. </w:t>
+      </w:r>
+      <w:r>
+        <w:t xml:space="preserve"> </w:t>
+      </w:r>
+    </w:p>
+    <w:p>
+      <w:r>
+        <w:rPr>
+          <w:highlight w:val="yellow"/>
+        </w:rPr>
+        <w:t>Criterios de aceptación</w:t>
+      </w:r>
+    </w:p>
+    <w:p>
+      <w:pPr>
+        <w:pStyle w:val="Prrafodelista"/>
+        <w:numPr>
+          <w:ilvl w:val="0"/>
+          <w:numId w:val="32"/>
+        </w:numPr>
+      </w:pPr>
+      <w:r>
+        <w:t xml:space="preserve">El sistema debe </w:t>
+      </w:r>
+      <w:r>
+        <w:rPr>
+          <w:b/>
+          <w:bCs/>
+        </w:rPr>
+        <w:t>permitir registrar los datos básicos de cada guía</w:t>
+      </w:r>
+      <w:r>
+        <w:t xml:space="preserve">: nombre, identificación, </w:t>
+      </w:r>
+      <w:r>
+        <w:t>teléfono, email</w:t>
+      </w:r>
+      <w:r>
+        <w:t>, idiomas que domina</w:t>
+      </w:r>
+      <w:r>
+        <w:t>,</w:t>
+      </w:r>
+      <w:r>
+        <w:t xml:space="preserve"> experiencia</w:t>
+      </w:r>
+      <w:r>
+        <w:t xml:space="preserve"> </w:t>
+      </w:r>
+      <w:r>
+        <w:t>(en años)</w:t>
+      </w:r>
+      <w:r>
+        <w:t>, y número de tarjeta profesional (tarjeta emitida por el MinCIT)</w:t>
+      </w:r>
+      <w:r>
+        <w:t>.</w:t>
+      </w:r>
+    </w:p>
+    <w:p>
+      <w:pPr>
+        <w:pStyle w:val="Prrafodelista"/>
+        <w:numPr>
+          <w:ilvl w:val="0"/>
+          <w:numId w:val="32"/>
+        </w:numPr>
+      </w:pPr>
+      <w:r>
+        <w:t xml:space="preserve">El número de tarjeta profesional </w:t>
+      </w:r>
+      <w:r>
+        <w:rPr>
+          <w:b/>
+          <w:bCs/>
+        </w:rPr>
+        <w:t>debe ser único</w:t>
+      </w:r>
+      <w:r>
+        <w:t xml:space="preserve"> para cada guía.</w:t>
+      </w:r>
+    </w:p>
+    <w:p>
+      <w:pPr>
+        <w:pStyle w:val="Prrafodelista"/>
+        <w:numPr>
+          <w:ilvl w:val="0"/>
+          <w:numId w:val="32"/>
+        </w:numPr>
+      </w:pPr>
+      <w:r>
+        <w:t xml:space="preserve">El documento de identificación de cada guía </w:t>
+      </w:r>
+      <w:r>
+        <w:rPr>
+          <w:b/>
+          <w:bCs/>
+        </w:rPr>
+        <w:t>debe ser único</w:t>
+      </w:r>
+      <w:r>
+        <w:t>, así como su email.</w:t>
+      </w:r>
+    </w:p>
+    <w:p>
+      <w:pPr>
+        <w:pStyle w:val="Prrafodelista"/>
+        <w:numPr>
+          <w:ilvl w:val="0"/>
+          <w:numId w:val="32"/>
+        </w:numPr>
+      </w:pPr>
+      <w:r>
+        <w:t xml:space="preserve">El número de teléfono de cada guía </w:t>
+      </w:r>
+      <w:r>
+        <w:rPr>
+          <w:b/>
+          <w:bCs/>
+        </w:rPr>
+        <w:t>debe ser único</w:t>
+      </w:r>
+      <w:r>
+        <w:t>.</w:t>
+      </w:r>
+    </w:p>
+    <w:p>
+      <w:pPr>
+        <w:pStyle w:val="Prrafodelista"/>
+        <w:numPr>
+          <w:ilvl w:val="0"/>
+          <w:numId w:val="32"/>
+        </w:numPr>
+      </w:pPr>
+      <w:r>
+        <w:t xml:space="preserve">El sistema debe permitir </w:t>
+      </w:r>
+      <w:r>
+        <w:rPr>
+          <w:b/>
+          <w:bCs/>
+        </w:rPr>
+        <w:t>actualizar o eliminar la información</w:t>
+      </w:r>
+      <w:r>
+        <w:t xml:space="preserve"> de los guías.</w:t>
+      </w:r>
+    </w:p>
+    <w:p>
+      <w:pPr>
+        <w:pStyle w:val="Prrafodelista"/>
+        <w:numPr>
+          <w:ilvl w:val="0"/>
+          <w:numId w:val="32"/>
+        </w:numPr>
+      </w:pPr>
+      <w:r>
+        <w:t>Se</w:t>
+      </w:r>
+      <w:r>
+        <w:t xml:space="preserve"> debe poder </w:t>
+      </w:r>
+      <w:r>
+        <w:rPr>
+          <w:b/>
+          <w:bCs/>
+        </w:rPr>
+        <w:t>establecer el estado de disponibilidad</w:t>
+      </w:r>
+      <w:r>
+        <w:t xml:space="preserve"> del guía (“disponible”, “no disponible”, “en servicio”).</w:t>
+      </w:r>
+    </w:p>
+    <w:p>
+      <w:r>
+        <w:br w:type="page"/>
+      </w:r>
+    </w:p>
+    <w:p>
+      <w:pPr>
+        <w:rPr>
+          <w:color w:val="FFFFFF" w:themeColor="background1"/>
+          <w:sz w:val="32"/>
+          <w:szCs w:val="32"/>
+          <w:highlight w:val="darkRed"/>
+        </w:rPr>
+      </w:pPr>
+      <w:r>
+        <w:rPr>
+          <w:color w:val="FFFFFF" w:themeColor="background1"/>
+          <w:sz w:val="32"/>
+          <w:szCs w:val="32"/>
+          <w:highlight w:val="darkRed"/>
+        </w:rPr>
+        <w:lastRenderedPageBreak/>
+        <w:t xml:space="preserve">Historia de usuario </w:t>
+      </w:r>
+      <w:r>
+        <w:rPr>
+          <w:color w:val="FFFFFF" w:themeColor="background1"/>
+          <w:sz w:val="32"/>
+          <w:szCs w:val="32"/>
+          <w:highlight w:val="darkRed"/>
+        </w:rPr>
+        <w:t>1</w:t>
+      </w:r>
+      <w:r>
+        <w:rPr>
+          <w:color w:val="FFFFFF" w:themeColor="background1"/>
+          <w:sz w:val="32"/>
+          <w:szCs w:val="32"/>
+          <w:highlight w:val="darkRed"/>
+        </w:rPr>
+        <w:t>4</w:t>
+      </w:r>
+    </w:p>
+    <w:p>
+      <w:r>
+        <w:rPr>
+          <w:highlight w:val="yellow"/>
+        </w:rPr>
+        <w:t>Título</w:t>
+      </w:r>
+    </w:p>
+    <w:p>
+      <w:r>
+        <w:t xml:space="preserve">Como </w:t>
+      </w:r>
+      <w:r>
+        <w:t>jefe coordinador de turismo</w:t>
+      </w:r>
+      <w:r>
+        <w:t xml:space="preserve"> de BICI-GO,</w:t>
+      </w:r>
+      <w:r>
+        <w:t xml:space="preserve"> quiero registrar recorridos en el sistema de forma que pueda organizar y coordinar la carga de los guías y la asistencia de clientes en distintos recorridos</w:t>
+      </w:r>
+      <w:r>
+        <w:t>.</w:t>
+      </w:r>
+    </w:p>
+    <w:p>
+      <w:r>
+        <w:rPr>
+          <w:highlight w:val="yellow"/>
+        </w:rPr>
+        <w:t>Descripción</w:t>
+      </w:r>
+    </w:p>
+    <w:p>
+      <w:r>
+        <w:t xml:space="preserve">El sistema debe permitir </w:t>
+      </w:r>
+      <w:r>
+        <w:t>ingresar los datos de un recorrido como lo son la fecha en la que se hizo, la hora de inicio del recorrido, la hora de finalización, el estado actual del recorrido</w:t>
+      </w:r>
+      <w:r>
+        <w:t>, la ruta que se siguió</w:t>
+      </w:r>
+      <w:r>
+        <w:t xml:space="preserve"> y el guía o guías que lideran el recorrido, de forma que se mantenga un historial claro de los recorridos hechos y se puedan organizar nuevos recorridos de una forma rápida y eficiente</w:t>
+      </w:r>
+      <w:r>
+        <w:t>.</w:t>
+      </w:r>
+    </w:p>
+    <w:p>
+      <w:r>
+        <w:rPr>
+          <w:highlight w:val="yellow"/>
+        </w:rPr>
+        <w:t>Criterios de aceptación</w:t>
+      </w:r>
+    </w:p>
+    <w:p>
+      <w:pPr>
+        <w:pStyle w:val="Prrafodelista"/>
+        <w:numPr>
+          <w:ilvl w:val="0"/>
+          <w:numId w:val="34"/>
+        </w:numPr>
+      </w:pPr>
+      <w:r>
+        <w:t xml:space="preserve">Se deben poder </w:t>
+      </w:r>
+      <w:r>
+        <w:rPr>
+          <w:b/>
+          <w:bCs/>
+        </w:rPr>
+        <w:t>registrar datos básicos</w:t>
+      </w:r>
+      <w:r>
+        <w:t xml:space="preserve"> </w:t>
+      </w:r>
+      <w:r>
+        <w:rPr>
+          <w:b/>
+          <w:bCs/>
+        </w:rPr>
+        <w:t>del recorrido</w:t>
+      </w:r>
+      <w:r>
+        <w:t xml:space="preserve"> como lo son la fecha de realización, hora de inicio y hora de finalización</w:t>
+      </w:r>
+      <w:r>
+        <w:t>.</w:t>
+      </w:r>
+    </w:p>
+    <w:p>
+      <w:pPr>
+        <w:pStyle w:val="Prrafodelista"/>
+        <w:numPr>
+          <w:ilvl w:val="0"/>
+          <w:numId w:val="34"/>
+        </w:numPr>
+      </w:pPr>
+      <w:r>
+        <w:t xml:space="preserve">La hora de finalización del recorrido debe </w:t>
+      </w:r>
+      <w:r>
+        <w:rPr>
+          <w:b/>
+          <w:bCs/>
+        </w:rPr>
+        <w:t>permitir valores nulos</w:t>
+      </w:r>
+      <w:r>
+        <w:t>.</w:t>
+      </w:r>
+    </w:p>
+    <w:p>
+      <w:pPr>
+        <w:pStyle w:val="Prrafodelista"/>
+        <w:numPr>
+          <w:ilvl w:val="0"/>
+          <w:numId w:val="34"/>
+        </w:numPr>
+      </w:pPr>
+      <w:r>
+        <w:t xml:space="preserve">Un recorrido debe ser liderado </w:t>
+      </w:r>
+      <w:r>
+        <w:rPr>
+          <w:b/>
+          <w:bCs/>
+        </w:rPr>
+        <w:t>por al menos</w:t>
+      </w:r>
+      <w:r>
+        <w:t xml:space="preserve"> un guía.</w:t>
+      </w:r>
+    </w:p>
+    <w:p>
+      <w:pPr>
+        <w:pStyle w:val="Prrafodelista"/>
+        <w:numPr>
+          <w:ilvl w:val="0"/>
+          <w:numId w:val="34"/>
+        </w:numPr>
+      </w:pPr>
+      <w:r>
+        <w:t xml:space="preserve">Se debe poder </w:t>
+      </w:r>
+      <w:r>
+        <w:rPr>
+          <w:b/>
+          <w:bCs/>
+        </w:rPr>
+        <w:t>establecer el estado actual</w:t>
+      </w:r>
+      <w:r>
+        <w:t xml:space="preserve"> del recorrido (“pendiente”, “en curso”, “finalizado”).</w:t>
+      </w:r>
+    </w:p>
+    <w:p>
+      <w:pPr>
+        <w:pStyle w:val="Prrafodelista"/>
+        <w:numPr>
+          <w:ilvl w:val="0"/>
+          <w:numId w:val="34"/>
+        </w:numPr>
+      </w:pPr>
+      <w:r>
+        <w:t xml:space="preserve">Cada recorrido tiene que estar </w:t>
+      </w:r>
+      <w:r>
+        <w:rPr>
+          <w:b/>
+          <w:bCs/>
+        </w:rPr>
+        <w:t>relacionado con una y solo una ruta turística</w:t>
+      </w:r>
+      <w:r>
+        <w:t xml:space="preserve"> valida</w:t>
+      </w:r>
+      <w:r>
+        <w:t>.</w:t>
+      </w:r>
+    </w:p>
+    <w:p>
+      <w:pPr>
+        <w:pStyle w:val="Prrafodelista"/>
+        <w:numPr>
+          <w:ilvl w:val="0"/>
+          <w:numId w:val="34"/>
+        </w:numPr>
+      </w:pPr>
+      <w:r>
+        <w:t xml:space="preserve">Debe ser posible </w:t>
+      </w:r>
+      <w:r>
+        <w:rPr>
+          <w:b/>
+          <w:bCs/>
+        </w:rPr>
+        <w:t>asignar solo a guías con estado</w:t>
+      </w:r>
+      <w:r>
+        <w:t xml:space="preserve"> de disponibilidad “disponible” a los recorridos</w:t>
+      </w:r>
+      <w:r>
+        <w:t>.</w:t>
+      </w:r>
+    </w:p>
+    <w:p>
+      <w:r>
+        <w:br w:type="page"/>
+      </w:r>
+    </w:p>
+    <w:p>
+      <w:pPr>
+        <w:rPr>
+          <w:color w:val="FFFFFF" w:themeColor="background1"/>
+          <w:sz w:val="32"/>
+          <w:szCs w:val="32"/>
+          <w:highlight w:val="darkRed"/>
+        </w:rPr>
+      </w:pPr>
+      <w:r>
+        <w:rPr>
+          <w:color w:val="FFFFFF" w:themeColor="background1"/>
+          <w:sz w:val="32"/>
+          <w:szCs w:val="32"/>
+          <w:highlight w:val="darkRed"/>
+        </w:rPr>
+        <w:lastRenderedPageBreak/>
+        <w:t xml:space="preserve">Historia de usuario </w:t>
+      </w:r>
+      <w:r>
+        <w:rPr>
+          <w:color w:val="FFFFFF" w:themeColor="background1"/>
+          <w:sz w:val="32"/>
+          <w:szCs w:val="32"/>
+          <w:highlight w:val="darkRed"/>
+        </w:rPr>
+        <w:t>1</w:t>
+      </w:r>
+      <w:r>
+        <w:rPr>
+          <w:color w:val="FFFFFF" w:themeColor="background1"/>
+          <w:sz w:val="32"/>
+          <w:szCs w:val="32"/>
+          <w:highlight w:val="darkRed"/>
+        </w:rPr>
+        <w:t>5</w:t>
+      </w:r>
+    </w:p>
+    <w:p>
+      <w:r>
+        <w:rPr>
+          <w:highlight w:val="yellow"/>
+        </w:rPr>
+        <w:t>Título</w:t>
+      </w:r>
+    </w:p>
+    <w:p>
+      <w:r>
+        <w:t xml:space="preserve">Como </w:t>
+      </w:r>
+      <w:r>
+        <w:t>usuario</w:t>
+      </w:r>
+      <w:r>
+        <w:t xml:space="preserve"> de</w:t>
+      </w:r>
+      <w:r>
+        <w:t>l portal</w:t>
+      </w:r>
+      <w:r>
+        <w:t xml:space="preserve"> BICI-GO, quiero </w:t>
+      </w:r>
+      <w:r>
+        <w:t>poder ver que recorridos hay disponibles en la plataforma y participar en ellos para vivir la experiencia de recorridos guiados de BICI-GO</w:t>
+      </w:r>
+      <w:r>
+        <w:t>.</w:t>
+      </w:r>
+    </w:p>
+    <w:p>
+      <w:r>
+        <w:rPr>
+          <w:highlight w:val="yellow"/>
+        </w:rPr>
+        <w:t>Descripción</w:t>
+      </w:r>
+    </w:p>
+    <w:p>
+      <w:r>
+        <w:t>El si</w:t>
+      </w:r>
+      <w:r>
+        <w:t xml:space="preserve">stema debe permitir la creación de </w:t>
+      </w:r>
+      <w:r>
+        <w:t>participaciones</w:t>
+      </w:r>
+      <w:r>
+        <w:t xml:space="preserve"> incluyendo datos importantes como lo son el usuario que </w:t>
+      </w:r>
+      <w:r>
+        <w:t>participó</w:t>
+      </w:r>
+      <w:r>
+        <w:t xml:space="preserve">, la fecha de inscripción, el estado de la </w:t>
+      </w:r>
+      <w:r>
+        <w:t>participa</w:t>
+      </w:r>
+      <w:r>
+        <w:t>ción</w:t>
+      </w:r>
+      <w:r>
+        <w:t>, la tarifa por participar y el método de pago utilizado para pagar la tarifa, de manera que se pueda llevar un registro claro de las participaciones de los usuarios en los recorridos guiados</w:t>
+      </w:r>
+      <w:r>
+        <w:t>.</w:t>
+      </w:r>
+    </w:p>
+    <w:p>
+      <w:r>
+        <w:rPr>
+          <w:highlight w:val="yellow"/>
+        </w:rPr>
+        <w:t>Criterios de aceptación</w:t>
+      </w:r>
+    </w:p>
+    <w:p>
+      <w:pPr>
+        <w:pStyle w:val="Prrafodelista"/>
+        <w:numPr>
+          <w:ilvl w:val="0"/>
+          <w:numId w:val="37"/>
+        </w:numPr>
+      </w:pPr>
+      <w:r>
+        <w:t xml:space="preserve">Se debe poder </w:t>
+      </w:r>
+      <w:r>
+        <w:rPr>
+          <w:b/>
+          <w:bCs/>
+        </w:rPr>
+        <w:t>registrar los datos básicos de la participación</w:t>
+      </w:r>
+      <w:r>
+        <w:t>: fecha en la que se realizó la inscripción, estado de participación, la tarifa pagada por participar y el método de pago utilizado</w:t>
+      </w:r>
+      <w:r>
+        <w:t>.</w:t>
+      </w:r>
+    </w:p>
+    <w:p>
+      <w:pPr>
+        <w:pStyle w:val="Prrafodelista"/>
+        <w:numPr>
+          <w:ilvl w:val="0"/>
+          <w:numId w:val="37"/>
+        </w:numPr>
+      </w:pPr>
+      <w:r>
+        <w:t xml:space="preserve">El estado de participación </w:t>
+      </w:r>
+      <w:r>
+        <w:rPr>
+          <w:b/>
+          <w:bCs/>
+        </w:rPr>
+        <w:t>debe ser</w:t>
+      </w:r>
+      <w:r>
+        <w:t xml:space="preserve"> “</w:t>
+      </w:r>
+      <w:r>
+        <w:t>finalizada</w:t>
+      </w:r>
+      <w:r>
+        <w:t>”,</w:t>
+      </w:r>
+      <w:r>
+        <w:t xml:space="preserve"> “pendiente”,</w:t>
+      </w:r>
+      <w:r>
+        <w:t xml:space="preserve"> “cancelada”,</w:t>
+      </w:r>
+      <w:r>
+        <w:t xml:space="preserve"> “no asistió”</w:t>
+      </w:r>
+      <w:r>
+        <w:t xml:space="preserve"> o</w:t>
+      </w:r>
+      <w:r>
+        <w:t xml:space="preserve"> “</w:t>
+      </w:r>
+      <w:r>
+        <w:t>en curso</w:t>
+      </w:r>
+      <w:r>
+        <w:t>”</w:t>
+      </w:r>
+      <w:r>
+        <w:t>.</w:t>
+      </w:r>
+    </w:p>
+    <w:p>
+      <w:pPr>
+        <w:pStyle w:val="Prrafodelista"/>
+        <w:numPr>
+          <w:ilvl w:val="0"/>
+          <w:numId w:val="37"/>
+        </w:numPr>
+      </w:pPr>
+      <w:r>
+        <w:t xml:space="preserve">El sistema debe </w:t>
+      </w:r>
+      <w:r>
+        <w:rPr>
+          <w:b/>
+          <w:bCs/>
+        </w:rPr>
+        <w:t>comprobar que no haya participaciones duplicadas</w:t>
+      </w:r>
+      <w:r>
+        <w:t>.</w:t>
+      </w:r>
+    </w:p>
+    <w:p>
+      <w:pPr>
+        <w:pStyle w:val="Prrafodelista"/>
+        <w:numPr>
+          <w:ilvl w:val="0"/>
+          <w:numId w:val="37"/>
+        </w:numPr>
+      </w:pPr>
+      <w:r>
+        <w:t xml:space="preserve">Un usuario </w:t>
+      </w:r>
+      <w:r>
+        <w:rPr>
+          <w:b/>
+          <w:bCs/>
+        </w:rPr>
+        <w:t>no debe</w:t>
+      </w:r>
+      <w:r>
+        <w:t xml:space="preserve"> poder tener dos participaciones con estado de participación “en curso” a la vez.</w:t>
       </w:r>
     </w:p>
     <w:p/>
@@ -2117,6 +3762,92 @@
 <file path=word/numbering.xml><?xml version="1.0" encoding="utf-8"?>
 <w:numbering xmlns:wpc="http://schemas.microsoft.com/office/word/2010/wordprocessingCanvas" xmlns:cx="http://schemas.microsoft.com/office/drawing/2014/chartex" xmlns:cx1="http://schemas.microsoft.com/office/drawing/2015/9/8/chartex" xmlns:cx2="http://schemas.microsoft.com/office/drawing/2015/10/21/chartex" xmlns:cx3="http://schemas.microsoft.com/office/drawing/2016/5/9/chartex" xmlns:cx4="http://schemas.microsoft.com/office/drawing/2016/5/10/chartex" xmlns:cx5="http://schemas.microsoft.com/office/drawing/2016/5/11/chartex" xmlns:cx6="http://schemas.microsoft.com/office/drawing/2016/5/12/chartex" xmlns:cx7="http://schemas.microsoft.com/office/drawing/2016/5/13/chartex" xmlns:cx8="http://schemas.microsoft.com/office/drawing/2016/5/14/chartex" xmlns:mc="http://schemas.openxmlformats.org/markup-compatibility/2006" xmlns:aink="http://schemas.microsoft.com/office/drawing/2016/ink" xmlns:am3d="http://schemas.microsoft.com/office/drawing/2017/model3d" xmlns:o="urn:schemas-microsoft-com:office:office" xmlns:r="http://schemas.openxmlformats.org/officeDocument/2006/relationships" xmlns:m="http://schemas.openxmlformats.org/officeDocument/2006/math" xmlns:v="urn:schemas-microsoft-com:vml" xmlns:wp14="http://schemas.microsoft.com/office/word/2010/wordprocessingDrawing" xmlns:wp="http://schemas.openxmlformats.org/drawingml/2006/wordprocessingDrawing" xmlns:w10="urn:schemas-microsoft-com:office:word" xmlns:w="http://schemas.openxmlformats.org/wordprocessingml/2006/main" xmlns:w14="http://schemas.microsoft.com/office/word/2010/wordml" xmlns:w15="http://schemas.microsoft.com/office/word/2012/wordml" xmlns:w16cex="http://schemas.microsoft.com/office/word/2018/wordml/cex" xmlns:w16cid="http://schemas.microsoft.com/office/word/2016/wordml/cid" xmlns:w16="http://schemas.microsoft.com/office/word/2018/wordml" xmlns:w16sdtdh="http://schemas.microsoft.com/office/word/2020/wordml/sdtdatahash" xmlns:w16se="http://schemas.microsoft.com/office/word/2015/wordml/symex" xmlns:wpg="http://schemas.microsoft.com/office/word/2010/wordprocessingGroup" xmlns:wpi="http://schemas.microsoft.com/office/word/2010/wordprocessingInk" xmlns:wne="http://schemas.microsoft.com/office/word/2006/wordml" xmlns:wps="http://schemas.microsoft.com/office/word/2010/wordprocessingShape" mc:Ignorable="w14 w15 w16se w16cid w16 w16cex w16sdtdh wp14">
   <w:abstractNum w:abstractNumId="0" w15:restartNumberingAfterBreak="0">
+    <w:nsid w:val="019A28FE"/>
+    <w:multiLevelType w:val="hybridMultilevel"/>
+    <w:tmpl w:val="B09284B2"/>
+    <w:lvl w:ilvl="0" w:tplc="FFFFFFFF">
+      <w:start w:val="1"/>
+      <w:numFmt w:val="decimal"/>
+      <w:lvlText w:val="%1."/>
+      <w:lvlJc w:val="left"/>
+      <w:pPr>
+        <w:ind w:left="720" w:hanging="360"/>
+      </w:pPr>
+    </w:lvl>
+    <w:lvl w:ilvl="1" w:tplc="240A0019" w:tentative="1">
+      <w:start w:val="1"/>
+      <w:numFmt w:val="lowerLetter"/>
+      <w:lvlText w:val="%2."/>
+      <w:lvlJc w:val="left"/>
+      <w:pPr>
+        <w:ind w:left="1440" w:hanging="360"/>
+      </w:pPr>
+    </w:lvl>
+    <w:lvl w:ilvl="2" w:tplc="240A001B" w:tentative="1">
+      <w:start w:val="1"/>
+      <w:numFmt w:val="lowerRoman"/>
+      <w:lvlText w:val="%3."/>
+      <w:lvlJc w:val="right"/>
+      <w:pPr>
+        <w:ind w:left="2160" w:hanging="180"/>
+      </w:pPr>
+    </w:lvl>
+    <w:lvl w:ilvl="3" w:tplc="240A000F" w:tentative="1">
+      <w:start w:val="1"/>
+      <w:numFmt w:val="decimal"/>
+      <w:lvlText w:val="%4."/>
+      <w:lvlJc w:val="left"/>
+      <w:pPr>
+        <w:ind w:left="2880" w:hanging="360"/>
+      </w:pPr>
+    </w:lvl>
+    <w:lvl w:ilvl="4" w:tplc="240A0019" w:tentative="1">
+      <w:start w:val="1"/>
+      <w:numFmt w:val="lowerLetter"/>
+      <w:lvlText w:val="%5."/>
+      <w:lvlJc w:val="left"/>
+      <w:pPr>
+        <w:ind w:left="3600" w:hanging="360"/>
+      </w:pPr>
+    </w:lvl>
+    <w:lvl w:ilvl="5" w:tplc="240A001B" w:tentative="1">
+      <w:start w:val="1"/>
+      <w:numFmt w:val="lowerRoman"/>
+      <w:lvlText w:val="%6."/>
+      <w:lvlJc w:val="right"/>
+      <w:pPr>
+        <w:ind w:left="4320" w:hanging="180"/>
+      </w:pPr>
+    </w:lvl>
+    <w:lvl w:ilvl="6" w:tplc="240A000F" w:tentative="1">
+      <w:start w:val="1"/>
+      <w:numFmt w:val="decimal"/>
+      <w:lvlText w:val="%7."/>
+      <w:lvlJc w:val="left"/>
+      <w:pPr>
+        <w:ind w:left="5040" w:hanging="360"/>
+      </w:pPr>
+    </w:lvl>
+    <w:lvl w:ilvl="7" w:tplc="240A0019" w:tentative="1">
+      <w:start w:val="1"/>
+      <w:numFmt w:val="lowerLetter"/>
+      <w:lvlText w:val="%8."/>
+      <w:lvlJc w:val="left"/>
+      <w:pPr>
+        <w:ind w:left="5760" w:hanging="360"/>
+      </w:pPr>
+    </w:lvl>
+    <w:lvl w:ilvl="8" w:tplc="240A001B" w:tentative="1">
+      <w:start w:val="1"/>
+      <w:numFmt w:val="lowerRoman"/>
+      <w:lvlText w:val="%9."/>
+      <w:lvlJc w:val="right"/>
+      <w:pPr>
+        <w:ind w:left="6480" w:hanging="180"/>
+      </w:pPr>
+    </w:lvl>
+  </w:abstractNum>
+  <w:abstractNum w:abstractNumId="1" w15:restartNumberingAfterBreak="0">
     <w:nsid w:val="0A162F99"/>
     <w:multiLevelType w:val="hybridMultilevel"/>
     <w:tmpl w:val="7D7C90EE"/>
@@ -2202,7 +3933,7 @@
       </w:pPr>
     </w:lvl>
   </w:abstractNum>
-  <w:abstractNum w:abstractNumId="1" w15:restartNumberingAfterBreak="0">
+  <w:abstractNum w:abstractNumId="2" w15:restartNumberingAfterBreak="0">
     <w:nsid w:val="0C4F7422"/>
     <w:multiLevelType w:val="hybridMultilevel"/>
     <w:tmpl w:val="F774E10C"/>
@@ -2288,7 +4019,93 @@
       </w:pPr>
     </w:lvl>
   </w:abstractNum>
-  <w:abstractNum w:abstractNumId="2" w15:restartNumberingAfterBreak="0">
+  <w:abstractNum w:abstractNumId="3" w15:restartNumberingAfterBreak="0">
+    <w:nsid w:val="0F526212"/>
+    <w:multiLevelType w:val="hybridMultilevel"/>
+    <w:tmpl w:val="B09284B2"/>
+    <w:lvl w:ilvl="0" w:tplc="FFFFFFFF">
+      <w:start w:val="1"/>
+      <w:numFmt w:val="decimal"/>
+      <w:lvlText w:val="%1."/>
+      <w:lvlJc w:val="left"/>
+      <w:pPr>
+        <w:ind w:left="720" w:hanging="360"/>
+      </w:pPr>
+    </w:lvl>
+    <w:lvl w:ilvl="1" w:tplc="FFFFFFFF" w:tentative="1">
+      <w:start w:val="1"/>
+      <w:numFmt w:val="lowerLetter"/>
+      <w:lvlText w:val="%2."/>
+      <w:lvlJc w:val="left"/>
+      <w:pPr>
+        <w:ind w:left="1440" w:hanging="360"/>
+      </w:pPr>
+    </w:lvl>
+    <w:lvl w:ilvl="2" w:tplc="FFFFFFFF" w:tentative="1">
+      <w:start w:val="1"/>
+      <w:numFmt w:val="lowerRoman"/>
+      <w:lvlText w:val="%3."/>
+      <w:lvlJc w:val="right"/>
+      <w:pPr>
+        <w:ind w:left="2160" w:hanging="180"/>
+      </w:pPr>
+    </w:lvl>
+    <w:lvl w:ilvl="3" w:tplc="FFFFFFFF" w:tentative="1">
+      <w:start w:val="1"/>
+      <w:numFmt w:val="decimal"/>
+      <w:lvlText w:val="%4."/>
+      <w:lvlJc w:val="left"/>
+      <w:pPr>
+        <w:ind w:left="2880" w:hanging="360"/>
+      </w:pPr>
+    </w:lvl>
+    <w:lvl w:ilvl="4" w:tplc="FFFFFFFF" w:tentative="1">
+      <w:start w:val="1"/>
+      <w:numFmt w:val="lowerLetter"/>
+      <w:lvlText w:val="%5."/>
+      <w:lvlJc w:val="left"/>
+      <w:pPr>
+        <w:ind w:left="3600" w:hanging="360"/>
+      </w:pPr>
+    </w:lvl>
+    <w:lvl w:ilvl="5" w:tplc="FFFFFFFF" w:tentative="1">
+      <w:start w:val="1"/>
+      <w:numFmt w:val="lowerRoman"/>
+      <w:lvlText w:val="%6."/>
+      <w:lvlJc w:val="right"/>
+      <w:pPr>
+        <w:ind w:left="4320" w:hanging="180"/>
+      </w:pPr>
+    </w:lvl>
+    <w:lvl w:ilvl="6" w:tplc="FFFFFFFF" w:tentative="1">
+      <w:start w:val="1"/>
+      <w:numFmt w:val="decimal"/>
+      <w:lvlText w:val="%7."/>
+      <w:lvlJc w:val="left"/>
+      <w:pPr>
+        <w:ind w:left="5040" w:hanging="360"/>
+      </w:pPr>
+    </w:lvl>
+    <w:lvl w:ilvl="7" w:tplc="FFFFFFFF" w:tentative="1">
+      <w:start w:val="1"/>
+      <w:numFmt w:val="lowerLetter"/>
+      <w:lvlText w:val="%8."/>
+      <w:lvlJc w:val="left"/>
+      <w:pPr>
+        <w:ind w:left="5760" w:hanging="360"/>
+      </w:pPr>
+    </w:lvl>
+    <w:lvl w:ilvl="8" w:tplc="FFFFFFFF" w:tentative="1">
+      <w:start w:val="1"/>
+      <w:numFmt w:val="lowerRoman"/>
+      <w:lvlText w:val="%9."/>
+      <w:lvlJc w:val="right"/>
+      <w:pPr>
+        <w:ind w:left="6480" w:hanging="180"/>
+      </w:pPr>
+    </w:lvl>
+  </w:abstractNum>
+  <w:abstractNum w:abstractNumId="4" w15:restartNumberingAfterBreak="0">
     <w:nsid w:val="11797C3F"/>
     <w:multiLevelType w:val="hybridMultilevel"/>
     <w:tmpl w:val="87707AA0"/>
@@ -2377,7 +4194,7 @@
       </w:pPr>
     </w:lvl>
   </w:abstractNum>
-  <w:abstractNum w:abstractNumId="3" w15:restartNumberingAfterBreak="0">
+  <w:abstractNum w:abstractNumId="5" w15:restartNumberingAfterBreak="0">
     <w:nsid w:val="14DC60EF"/>
     <w:multiLevelType w:val="multilevel"/>
     <w:tmpl w:val="E490E8F6"/>
@@ -2490,7 +4307,7 @@
       </w:pPr>
     </w:lvl>
   </w:abstractNum>
-  <w:abstractNum w:abstractNumId="4" w15:restartNumberingAfterBreak="0">
+  <w:abstractNum w:abstractNumId="6" w15:restartNumberingAfterBreak="0">
     <w:nsid w:val="18C85A64"/>
     <w:multiLevelType w:val="hybridMultilevel"/>
     <w:tmpl w:val="750609C8"/>
@@ -2579,7 +4396,7 @@
       </w:pPr>
     </w:lvl>
   </w:abstractNum>
-  <w:abstractNum w:abstractNumId="5" w15:restartNumberingAfterBreak="0">
+  <w:abstractNum w:abstractNumId="7" w15:restartNumberingAfterBreak="0">
     <w:nsid w:val="1A585A6B"/>
     <w:multiLevelType w:val="multilevel"/>
     <w:tmpl w:val="2152B6C2"/>
@@ -2692,7 +4509,265 @@
       </w:pPr>
     </w:lvl>
   </w:abstractNum>
-  <w:abstractNum w:abstractNumId="6" w15:restartNumberingAfterBreak="0">
+  <w:abstractNum w:abstractNumId="8" w15:restartNumberingAfterBreak="0">
+    <w:nsid w:val="1D26010C"/>
+    <w:multiLevelType w:val="hybridMultilevel"/>
+    <w:tmpl w:val="1C66DD4A"/>
+    <w:lvl w:ilvl="0" w:tplc="FFFFFFFF">
+      <w:start w:val="1"/>
+      <w:numFmt w:val="decimal"/>
+      <w:lvlText w:val="%1."/>
+      <w:lvlJc w:val="left"/>
+      <w:pPr>
+        <w:ind w:left="720" w:hanging="360"/>
+      </w:pPr>
+    </w:lvl>
+    <w:lvl w:ilvl="1" w:tplc="FFFFFFFF" w:tentative="1">
+      <w:start w:val="1"/>
+      <w:numFmt w:val="lowerLetter"/>
+      <w:lvlText w:val="%2."/>
+      <w:lvlJc w:val="left"/>
+      <w:pPr>
+        <w:ind w:left="1440" w:hanging="360"/>
+      </w:pPr>
+    </w:lvl>
+    <w:lvl w:ilvl="2" w:tplc="FFFFFFFF" w:tentative="1">
+      <w:start w:val="1"/>
+      <w:numFmt w:val="lowerRoman"/>
+      <w:lvlText w:val="%3."/>
+      <w:lvlJc w:val="right"/>
+      <w:pPr>
+        <w:ind w:left="2160" w:hanging="180"/>
+      </w:pPr>
+    </w:lvl>
+    <w:lvl w:ilvl="3" w:tplc="FFFFFFFF" w:tentative="1">
+      <w:start w:val="1"/>
+      <w:numFmt w:val="decimal"/>
+      <w:lvlText w:val="%4."/>
+      <w:lvlJc w:val="left"/>
+      <w:pPr>
+        <w:ind w:left="2880" w:hanging="360"/>
+      </w:pPr>
+    </w:lvl>
+    <w:lvl w:ilvl="4" w:tplc="FFFFFFFF" w:tentative="1">
+      <w:start w:val="1"/>
+      <w:numFmt w:val="lowerLetter"/>
+      <w:lvlText w:val="%5."/>
+      <w:lvlJc w:val="left"/>
+      <w:pPr>
+        <w:ind w:left="3600" w:hanging="360"/>
+      </w:pPr>
+    </w:lvl>
+    <w:lvl w:ilvl="5" w:tplc="FFFFFFFF" w:tentative="1">
+      <w:start w:val="1"/>
+      <w:numFmt w:val="lowerRoman"/>
+      <w:lvlText w:val="%6."/>
+      <w:lvlJc w:val="right"/>
+      <w:pPr>
+        <w:ind w:left="4320" w:hanging="180"/>
+      </w:pPr>
+    </w:lvl>
+    <w:lvl w:ilvl="6" w:tplc="FFFFFFFF" w:tentative="1">
+      <w:start w:val="1"/>
+      <w:numFmt w:val="decimal"/>
+      <w:lvlText w:val="%7."/>
+      <w:lvlJc w:val="left"/>
+      <w:pPr>
+        <w:ind w:left="5040" w:hanging="360"/>
+      </w:pPr>
+    </w:lvl>
+    <w:lvl w:ilvl="7" w:tplc="FFFFFFFF" w:tentative="1">
+      <w:start w:val="1"/>
+      <w:numFmt w:val="lowerLetter"/>
+      <w:lvlText w:val="%8."/>
+      <w:lvlJc w:val="left"/>
+      <w:pPr>
+        <w:ind w:left="5760" w:hanging="360"/>
+      </w:pPr>
+    </w:lvl>
+    <w:lvl w:ilvl="8" w:tplc="FFFFFFFF" w:tentative="1">
+      <w:start w:val="1"/>
+      <w:numFmt w:val="lowerRoman"/>
+      <w:lvlText w:val="%9."/>
+      <w:lvlJc w:val="right"/>
+      <w:pPr>
+        <w:ind w:left="6480" w:hanging="180"/>
+      </w:pPr>
+    </w:lvl>
+  </w:abstractNum>
+  <w:abstractNum w:abstractNumId="9" w15:restartNumberingAfterBreak="0">
+    <w:nsid w:val="221001FE"/>
+    <w:multiLevelType w:val="hybridMultilevel"/>
+    <w:tmpl w:val="5CE89E2C"/>
+    <w:lvl w:ilvl="0" w:tplc="FFFFFFFF">
+      <w:start w:val="1"/>
+      <w:numFmt w:val="decimal"/>
+      <w:lvlText w:val="%1."/>
+      <w:lvlJc w:val="left"/>
+      <w:pPr>
+        <w:ind w:left="720" w:hanging="360"/>
+      </w:pPr>
+    </w:lvl>
+    <w:lvl w:ilvl="1" w:tplc="240A0019" w:tentative="1">
+      <w:start w:val="1"/>
+      <w:numFmt w:val="lowerLetter"/>
+      <w:lvlText w:val="%2."/>
+      <w:lvlJc w:val="left"/>
+      <w:pPr>
+        <w:ind w:left="1440" w:hanging="360"/>
+      </w:pPr>
+    </w:lvl>
+    <w:lvl w:ilvl="2" w:tplc="240A001B" w:tentative="1">
+      <w:start w:val="1"/>
+      <w:numFmt w:val="lowerRoman"/>
+      <w:lvlText w:val="%3."/>
+      <w:lvlJc w:val="right"/>
+      <w:pPr>
+        <w:ind w:left="2160" w:hanging="180"/>
+      </w:pPr>
+    </w:lvl>
+    <w:lvl w:ilvl="3" w:tplc="240A000F" w:tentative="1">
+      <w:start w:val="1"/>
+      <w:numFmt w:val="decimal"/>
+      <w:lvlText w:val="%4."/>
+      <w:lvlJc w:val="left"/>
+      <w:pPr>
+        <w:ind w:left="2880" w:hanging="360"/>
+      </w:pPr>
+    </w:lvl>
+    <w:lvl w:ilvl="4" w:tplc="240A0019" w:tentative="1">
+      <w:start w:val="1"/>
+      <w:numFmt w:val="lowerLetter"/>
+      <w:lvlText w:val="%5."/>
+      <w:lvlJc w:val="left"/>
+      <w:pPr>
+        <w:ind w:left="3600" w:hanging="360"/>
+      </w:pPr>
+    </w:lvl>
+    <w:lvl w:ilvl="5" w:tplc="240A001B" w:tentative="1">
+      <w:start w:val="1"/>
+      <w:numFmt w:val="lowerRoman"/>
+      <w:lvlText w:val="%6."/>
+      <w:lvlJc w:val="right"/>
+      <w:pPr>
+        <w:ind w:left="4320" w:hanging="180"/>
+      </w:pPr>
+    </w:lvl>
+    <w:lvl w:ilvl="6" w:tplc="240A000F" w:tentative="1">
+      <w:start w:val="1"/>
+      <w:numFmt w:val="decimal"/>
+      <w:lvlText w:val="%7."/>
+      <w:lvlJc w:val="left"/>
+      <w:pPr>
+        <w:ind w:left="5040" w:hanging="360"/>
+      </w:pPr>
+    </w:lvl>
+    <w:lvl w:ilvl="7" w:tplc="240A0019" w:tentative="1">
+      <w:start w:val="1"/>
+      <w:numFmt w:val="lowerLetter"/>
+      <w:lvlText w:val="%8."/>
+      <w:lvlJc w:val="left"/>
+      <w:pPr>
+        <w:ind w:left="5760" w:hanging="360"/>
+      </w:pPr>
+    </w:lvl>
+    <w:lvl w:ilvl="8" w:tplc="240A001B" w:tentative="1">
+      <w:start w:val="1"/>
+      <w:numFmt w:val="lowerRoman"/>
+      <w:lvlText w:val="%9."/>
+      <w:lvlJc w:val="right"/>
+      <w:pPr>
+        <w:ind w:left="6480" w:hanging="180"/>
+      </w:pPr>
+    </w:lvl>
+  </w:abstractNum>
+  <w:abstractNum w:abstractNumId="10" w15:restartNumberingAfterBreak="0">
+    <w:nsid w:val="26024A9F"/>
+    <w:multiLevelType w:val="hybridMultilevel"/>
+    <w:tmpl w:val="01E0573C"/>
+    <w:lvl w:ilvl="0" w:tplc="FFFFFFFF">
+      <w:start w:val="1"/>
+      <w:numFmt w:val="decimal"/>
+      <w:lvlText w:val="%1."/>
+      <w:lvlJc w:val="left"/>
+      <w:pPr>
+        <w:ind w:left="720" w:hanging="360"/>
+      </w:pPr>
+    </w:lvl>
+    <w:lvl w:ilvl="1" w:tplc="240A0019" w:tentative="1">
+      <w:start w:val="1"/>
+      <w:numFmt w:val="lowerLetter"/>
+      <w:lvlText w:val="%2."/>
+      <w:lvlJc w:val="left"/>
+      <w:pPr>
+        <w:ind w:left="1440" w:hanging="360"/>
+      </w:pPr>
+    </w:lvl>
+    <w:lvl w:ilvl="2" w:tplc="240A001B" w:tentative="1">
+      <w:start w:val="1"/>
+      <w:numFmt w:val="lowerRoman"/>
+      <w:lvlText w:val="%3."/>
+      <w:lvlJc w:val="right"/>
+      <w:pPr>
+        <w:ind w:left="2160" w:hanging="180"/>
+      </w:pPr>
+    </w:lvl>
+    <w:lvl w:ilvl="3" w:tplc="240A000F" w:tentative="1">
+      <w:start w:val="1"/>
+      <w:numFmt w:val="decimal"/>
+      <w:lvlText w:val="%4."/>
+      <w:lvlJc w:val="left"/>
+      <w:pPr>
+        <w:ind w:left="2880" w:hanging="360"/>
+      </w:pPr>
+    </w:lvl>
+    <w:lvl w:ilvl="4" w:tplc="240A0019" w:tentative="1">
+      <w:start w:val="1"/>
+      <w:numFmt w:val="lowerLetter"/>
+      <w:lvlText w:val="%5."/>
+      <w:lvlJc w:val="left"/>
+      <w:pPr>
+        <w:ind w:left="3600" w:hanging="360"/>
+      </w:pPr>
+    </w:lvl>
+    <w:lvl w:ilvl="5" w:tplc="240A001B" w:tentative="1">
+      <w:start w:val="1"/>
+      <w:numFmt w:val="lowerRoman"/>
+      <w:lvlText w:val="%6."/>
+      <w:lvlJc w:val="right"/>
+      <w:pPr>
+        <w:ind w:left="4320" w:hanging="180"/>
+      </w:pPr>
+    </w:lvl>
+    <w:lvl w:ilvl="6" w:tplc="240A000F" w:tentative="1">
+      <w:start w:val="1"/>
+      <w:numFmt w:val="decimal"/>
+      <w:lvlText w:val="%7."/>
+      <w:lvlJc w:val="left"/>
+      <w:pPr>
+        <w:ind w:left="5040" w:hanging="360"/>
+      </w:pPr>
+    </w:lvl>
+    <w:lvl w:ilvl="7" w:tplc="240A0019" w:tentative="1">
+      <w:start w:val="1"/>
+      <w:numFmt w:val="lowerLetter"/>
+      <w:lvlText w:val="%8."/>
+      <w:lvlJc w:val="left"/>
+      <w:pPr>
+        <w:ind w:left="5760" w:hanging="360"/>
+      </w:pPr>
+    </w:lvl>
+    <w:lvl w:ilvl="8" w:tplc="240A001B" w:tentative="1">
+      <w:start w:val="1"/>
+      <w:numFmt w:val="lowerRoman"/>
+      <w:lvlText w:val="%9."/>
+      <w:lvlJc w:val="right"/>
+      <w:pPr>
+        <w:ind w:left="6480" w:hanging="180"/>
+      </w:pPr>
+    </w:lvl>
+  </w:abstractNum>
+  <w:abstractNum w:abstractNumId="11" w15:restartNumberingAfterBreak="0">
     <w:nsid w:val="28463844"/>
     <w:multiLevelType w:val="hybridMultilevel"/>
     <w:tmpl w:val="AD8E9D4E"/>
@@ -2781,7 +4856,7 @@
       </w:pPr>
     </w:lvl>
   </w:abstractNum>
-  <w:abstractNum w:abstractNumId="7" w15:restartNumberingAfterBreak="0">
+  <w:abstractNum w:abstractNumId="12" w15:restartNumberingAfterBreak="0">
     <w:nsid w:val="2959732C"/>
     <w:multiLevelType w:val="hybridMultilevel"/>
     <w:tmpl w:val="57023E42"/>
@@ -2870,7 +4945,7 @@
       </w:pPr>
     </w:lvl>
   </w:abstractNum>
-  <w:abstractNum w:abstractNumId="8" w15:restartNumberingAfterBreak="0">
+  <w:abstractNum w:abstractNumId="13" w15:restartNumberingAfterBreak="0">
     <w:nsid w:val="2FDD6C38"/>
     <w:multiLevelType w:val="hybridMultilevel"/>
     <w:tmpl w:val="DD048AD0"/>
@@ -2959,7 +5034,7 @@
       </w:pPr>
     </w:lvl>
   </w:abstractNum>
-  <w:abstractNum w:abstractNumId="9" w15:restartNumberingAfterBreak="0">
+  <w:abstractNum w:abstractNumId="14" w15:restartNumberingAfterBreak="0">
     <w:nsid w:val="30F3263C"/>
     <w:multiLevelType w:val="hybridMultilevel"/>
     <w:tmpl w:val="750609C8"/>
@@ -3048,7 +5123,7 @@
       </w:pPr>
     </w:lvl>
   </w:abstractNum>
-  <w:abstractNum w:abstractNumId="10" w15:restartNumberingAfterBreak="0">
+  <w:abstractNum w:abstractNumId="15" w15:restartNumberingAfterBreak="0">
     <w:nsid w:val="338062F8"/>
     <w:multiLevelType w:val="hybridMultilevel"/>
     <w:tmpl w:val="138A0A8A"/>
@@ -3137,7 +5212,7 @@
       </w:pPr>
     </w:lvl>
   </w:abstractNum>
-  <w:abstractNum w:abstractNumId="11" w15:restartNumberingAfterBreak="0">
+  <w:abstractNum w:abstractNumId="16" w15:restartNumberingAfterBreak="0">
     <w:nsid w:val="35E6054A"/>
     <w:multiLevelType w:val="hybridMultilevel"/>
     <w:tmpl w:val="4A3C53BE"/>
@@ -3226,7 +5301,7 @@
       </w:pPr>
     </w:lvl>
   </w:abstractNum>
-  <w:abstractNum w:abstractNumId="12" w15:restartNumberingAfterBreak="0">
+  <w:abstractNum w:abstractNumId="17" w15:restartNumberingAfterBreak="0">
     <w:nsid w:val="3CE972DB"/>
     <w:multiLevelType w:val="hybridMultilevel"/>
     <w:tmpl w:val="3D7C2580"/>
@@ -3315,7 +5390,7 @@
       </w:pPr>
     </w:lvl>
   </w:abstractNum>
-  <w:abstractNum w:abstractNumId="13" w15:restartNumberingAfterBreak="0">
+  <w:abstractNum w:abstractNumId="18" w15:restartNumberingAfterBreak="0">
     <w:nsid w:val="452E2A0B"/>
     <w:multiLevelType w:val="multilevel"/>
     <w:tmpl w:val="3D7E8BAA"/>
@@ -3428,7 +5503,7 @@
       </w:pPr>
     </w:lvl>
   </w:abstractNum>
-  <w:abstractNum w:abstractNumId="14" w15:restartNumberingAfterBreak="0">
+  <w:abstractNum w:abstractNumId="19" w15:restartNumberingAfterBreak="0">
     <w:nsid w:val="482B651A"/>
     <w:multiLevelType w:val="hybridMultilevel"/>
     <w:tmpl w:val="AD8E9D4E"/>
@@ -3517,7 +5592,231 @@
       </w:pPr>
     </w:lvl>
   </w:abstractNum>
-  <w:abstractNum w:abstractNumId="15" w15:restartNumberingAfterBreak="0">
+  <w:abstractNum w:abstractNumId="20" w15:restartNumberingAfterBreak="0">
+    <w:nsid w:val="49EA5310"/>
+    <w:multiLevelType w:val="hybridMultilevel"/>
+    <w:tmpl w:val="33024D1A"/>
+    <w:lvl w:ilvl="0" w:tplc="B972BBB8">
+      <w:numFmt w:val="bullet"/>
+      <w:lvlText w:val=""/>
+      <w:lvlJc w:val="left"/>
+      <w:pPr>
+        <w:ind w:left="720" w:hanging="360"/>
+      </w:pPr>
+      <w:rPr>
+        <w:rFonts w:ascii="Aptos" w:eastAsiaTheme="minorHAnsi" w:hAnsi="Aptos" w:cstheme="minorBidi" w:hint="default"/>
+      </w:rPr>
+    </w:lvl>
+    <w:lvl w:ilvl="1" w:tplc="240A0003" w:tentative="1">
+      <w:start w:val="1"/>
+      <w:numFmt w:val="bullet"/>
+      <w:lvlText w:val="o"/>
+      <w:lvlJc w:val="left"/>
+      <w:pPr>
+        <w:ind w:left="1440" w:hanging="360"/>
+      </w:pPr>
+      <w:rPr>
+        <w:rFonts w:ascii="Courier New" w:hAnsi="Courier New" w:cs="Courier New" w:hint="default"/>
+      </w:rPr>
+    </w:lvl>
+    <w:lvl w:ilvl="2" w:tplc="240A0005" w:tentative="1">
+      <w:start w:val="1"/>
+      <w:numFmt w:val="bullet"/>
+      <w:lvlText w:val=""/>
+      <w:lvlJc w:val="left"/>
+      <w:pPr>
+        <w:ind w:left="2160" w:hanging="360"/>
+      </w:pPr>
+      <w:rPr>
+        <w:rFonts w:ascii="Wingdings" w:hAnsi="Wingdings" w:hint="default"/>
+      </w:rPr>
+    </w:lvl>
+    <w:lvl w:ilvl="3" w:tplc="240A0001" w:tentative="1">
+      <w:start w:val="1"/>
+      <w:numFmt w:val="bullet"/>
+      <w:lvlText w:val=""/>
+      <w:lvlJc w:val="left"/>
+      <w:pPr>
+        <w:ind w:left="2880" w:hanging="360"/>
+      </w:pPr>
+      <w:rPr>
+        <w:rFonts w:ascii="Symbol" w:hAnsi="Symbol" w:hint="default"/>
+      </w:rPr>
+    </w:lvl>
+    <w:lvl w:ilvl="4" w:tplc="240A0003" w:tentative="1">
+      <w:start w:val="1"/>
+      <w:numFmt w:val="bullet"/>
+      <w:lvlText w:val="o"/>
+      <w:lvlJc w:val="left"/>
+      <w:pPr>
+        <w:ind w:left="3600" w:hanging="360"/>
+      </w:pPr>
+      <w:rPr>
+        <w:rFonts w:ascii="Courier New" w:hAnsi="Courier New" w:cs="Courier New" w:hint="default"/>
+      </w:rPr>
+    </w:lvl>
+    <w:lvl w:ilvl="5" w:tplc="240A0005" w:tentative="1">
+      <w:start w:val="1"/>
+      <w:numFmt w:val="bullet"/>
+      <w:lvlText w:val=""/>
+      <w:lvlJc w:val="left"/>
+      <w:pPr>
+        <w:ind w:left="4320" w:hanging="360"/>
+      </w:pPr>
+      <w:rPr>
+        <w:rFonts w:ascii="Wingdings" w:hAnsi="Wingdings" w:hint="default"/>
+      </w:rPr>
+    </w:lvl>
+    <w:lvl w:ilvl="6" w:tplc="240A0001" w:tentative="1">
+      <w:start w:val="1"/>
+      <w:numFmt w:val="bullet"/>
+      <w:lvlText w:val=""/>
+      <w:lvlJc w:val="left"/>
+      <w:pPr>
+        <w:ind w:left="5040" w:hanging="360"/>
+      </w:pPr>
+      <w:rPr>
+        <w:rFonts w:ascii="Symbol" w:hAnsi="Symbol" w:hint="default"/>
+      </w:rPr>
+    </w:lvl>
+    <w:lvl w:ilvl="7" w:tplc="240A0003" w:tentative="1">
+      <w:start w:val="1"/>
+      <w:numFmt w:val="bullet"/>
+      <w:lvlText w:val="o"/>
+      <w:lvlJc w:val="left"/>
+      <w:pPr>
+        <w:ind w:left="5760" w:hanging="360"/>
+      </w:pPr>
+      <w:rPr>
+        <w:rFonts w:ascii="Courier New" w:hAnsi="Courier New" w:cs="Courier New" w:hint="default"/>
+      </w:rPr>
+    </w:lvl>
+    <w:lvl w:ilvl="8" w:tplc="240A0005" w:tentative="1">
+      <w:start w:val="1"/>
+      <w:numFmt w:val="bullet"/>
+      <w:lvlText w:val=""/>
+      <w:lvlJc w:val="left"/>
+      <w:pPr>
+        <w:ind w:left="6480" w:hanging="360"/>
+      </w:pPr>
+      <w:rPr>
+        <w:rFonts w:ascii="Wingdings" w:hAnsi="Wingdings" w:hint="default"/>
+      </w:rPr>
+    </w:lvl>
+  </w:abstractNum>
+  <w:abstractNum w:abstractNumId="21" w15:restartNumberingAfterBreak="0">
+    <w:nsid w:val="4A532798"/>
+    <w:multiLevelType w:val="hybridMultilevel"/>
+    <w:tmpl w:val="2730B44C"/>
+    <w:lvl w:ilvl="0" w:tplc="F3F45C08">
+      <w:numFmt w:val="bullet"/>
+      <w:lvlText w:val=""/>
+      <w:lvlJc w:val="left"/>
+      <w:pPr>
+        <w:ind w:left="720" w:hanging="360"/>
+      </w:pPr>
+      <w:rPr>
+        <w:rFonts w:ascii="Aptos" w:eastAsiaTheme="minorHAnsi" w:hAnsi="Aptos" w:cstheme="minorBidi" w:hint="default"/>
+      </w:rPr>
+    </w:lvl>
+    <w:lvl w:ilvl="1" w:tplc="240A0003" w:tentative="1">
+      <w:start w:val="1"/>
+      <w:numFmt w:val="bullet"/>
+      <w:lvlText w:val="o"/>
+      <w:lvlJc w:val="left"/>
+      <w:pPr>
+        <w:ind w:left="1440" w:hanging="360"/>
+      </w:pPr>
+      <w:rPr>
+        <w:rFonts w:ascii="Courier New" w:hAnsi="Courier New" w:cs="Courier New" w:hint="default"/>
+      </w:rPr>
+    </w:lvl>
+    <w:lvl w:ilvl="2" w:tplc="240A0005" w:tentative="1">
+      <w:start w:val="1"/>
+      <w:numFmt w:val="bullet"/>
+      <w:lvlText w:val=""/>
+      <w:lvlJc w:val="left"/>
+      <w:pPr>
+        <w:ind w:left="2160" w:hanging="360"/>
+      </w:pPr>
+      <w:rPr>
+        <w:rFonts w:ascii="Wingdings" w:hAnsi="Wingdings" w:hint="default"/>
+      </w:rPr>
+    </w:lvl>
+    <w:lvl w:ilvl="3" w:tplc="240A0001" w:tentative="1">
+      <w:start w:val="1"/>
+      <w:numFmt w:val="bullet"/>
+      <w:lvlText w:val=""/>
+      <w:lvlJc w:val="left"/>
+      <w:pPr>
+        <w:ind w:left="2880" w:hanging="360"/>
+      </w:pPr>
+      <w:rPr>
+        <w:rFonts w:ascii="Symbol" w:hAnsi="Symbol" w:hint="default"/>
+      </w:rPr>
+    </w:lvl>
+    <w:lvl w:ilvl="4" w:tplc="240A0003" w:tentative="1">
+      <w:start w:val="1"/>
+      <w:numFmt w:val="bullet"/>
+      <w:lvlText w:val="o"/>
+      <w:lvlJc w:val="left"/>
+      <w:pPr>
+        <w:ind w:left="3600" w:hanging="360"/>
+      </w:pPr>
+      <w:rPr>
+        <w:rFonts w:ascii="Courier New" w:hAnsi="Courier New" w:cs="Courier New" w:hint="default"/>
+      </w:rPr>
+    </w:lvl>
+    <w:lvl w:ilvl="5" w:tplc="240A0005" w:tentative="1">
+      <w:start w:val="1"/>
+      <w:numFmt w:val="bullet"/>
+      <w:lvlText w:val=""/>
+      <w:lvlJc w:val="left"/>
+      <w:pPr>
+        <w:ind w:left="4320" w:hanging="360"/>
+      </w:pPr>
+      <w:rPr>
+        <w:rFonts w:ascii="Wingdings" w:hAnsi="Wingdings" w:hint="default"/>
+      </w:rPr>
+    </w:lvl>
+    <w:lvl w:ilvl="6" w:tplc="240A0001" w:tentative="1">
+      <w:start w:val="1"/>
+      <w:numFmt w:val="bullet"/>
+      <w:lvlText w:val=""/>
+      <w:lvlJc w:val="left"/>
+      <w:pPr>
+        <w:ind w:left="5040" w:hanging="360"/>
+      </w:pPr>
+      <w:rPr>
+        <w:rFonts w:ascii="Symbol" w:hAnsi="Symbol" w:hint="default"/>
+      </w:rPr>
+    </w:lvl>
+    <w:lvl w:ilvl="7" w:tplc="240A0003" w:tentative="1">
+      <w:start w:val="1"/>
+      <w:numFmt w:val="bullet"/>
+      <w:lvlText w:val="o"/>
+      <w:lvlJc w:val="left"/>
+      <w:pPr>
+        <w:ind w:left="5760" w:hanging="360"/>
+      </w:pPr>
+      <w:rPr>
+        <w:rFonts w:ascii="Courier New" w:hAnsi="Courier New" w:cs="Courier New" w:hint="default"/>
+      </w:rPr>
+    </w:lvl>
+    <w:lvl w:ilvl="8" w:tplc="240A0005" w:tentative="1">
+      <w:start w:val="1"/>
+      <w:numFmt w:val="bullet"/>
+      <w:lvlText w:val=""/>
+      <w:lvlJc w:val="left"/>
+      <w:pPr>
+        <w:ind w:left="6480" w:hanging="360"/>
+      </w:pPr>
+      <w:rPr>
+        <w:rFonts w:ascii="Wingdings" w:hAnsi="Wingdings" w:hint="default"/>
+      </w:rPr>
+    </w:lvl>
+  </w:abstractNum>
+  <w:abstractNum w:abstractNumId="22" w15:restartNumberingAfterBreak="0">
     <w:nsid w:val="52275806"/>
     <w:multiLevelType w:val="hybridMultilevel"/>
     <w:tmpl w:val="3DA440AE"/>
@@ -3603,7 +5902,7 @@
       </w:pPr>
     </w:lvl>
   </w:abstractNum>
-  <w:abstractNum w:abstractNumId="16" w15:restartNumberingAfterBreak="0">
+  <w:abstractNum w:abstractNumId="23" w15:restartNumberingAfterBreak="0">
     <w:nsid w:val="53EB33A1"/>
     <w:multiLevelType w:val="multilevel"/>
     <w:tmpl w:val="E3BE9D30"/>
@@ -3716,7 +6015,7 @@
       </w:pPr>
     </w:lvl>
   </w:abstractNum>
-  <w:abstractNum w:abstractNumId="17" w15:restartNumberingAfterBreak="0">
+  <w:abstractNum w:abstractNumId="24" w15:restartNumberingAfterBreak="0">
     <w:nsid w:val="551A0814"/>
     <w:multiLevelType w:val="hybridMultilevel"/>
     <w:tmpl w:val="31E0EFB6"/>
@@ -3805,7 +6104,7 @@
       </w:pPr>
     </w:lvl>
   </w:abstractNum>
-  <w:abstractNum w:abstractNumId="18" w15:restartNumberingAfterBreak="0">
+  <w:abstractNum w:abstractNumId="25" w15:restartNumberingAfterBreak="0">
     <w:nsid w:val="558D5A3B"/>
     <w:multiLevelType w:val="hybridMultilevel"/>
     <w:tmpl w:val="84A058A2"/>
@@ -3894,7 +6193,93 @@
       </w:pPr>
     </w:lvl>
   </w:abstractNum>
-  <w:abstractNum w:abstractNumId="19" w15:restartNumberingAfterBreak="0">
+  <w:abstractNum w:abstractNumId="26" w15:restartNumberingAfterBreak="0">
+    <w:nsid w:val="56177D69"/>
+    <w:multiLevelType w:val="hybridMultilevel"/>
+    <w:tmpl w:val="14683684"/>
+    <w:lvl w:ilvl="0" w:tplc="FFFFFFFF">
+      <w:start w:val="1"/>
+      <w:numFmt w:val="decimal"/>
+      <w:lvlText w:val="%1."/>
+      <w:lvlJc w:val="left"/>
+      <w:pPr>
+        <w:ind w:left="720" w:hanging="360"/>
+      </w:pPr>
+    </w:lvl>
+    <w:lvl w:ilvl="1" w:tplc="FFFFFFFF" w:tentative="1">
+      <w:start w:val="1"/>
+      <w:numFmt w:val="lowerLetter"/>
+      <w:lvlText w:val="%2."/>
+      <w:lvlJc w:val="left"/>
+      <w:pPr>
+        <w:ind w:left="1440" w:hanging="360"/>
+      </w:pPr>
+    </w:lvl>
+    <w:lvl w:ilvl="2" w:tplc="FFFFFFFF" w:tentative="1">
+      <w:start w:val="1"/>
+      <w:numFmt w:val="lowerRoman"/>
+      <w:lvlText w:val="%3."/>
+      <w:lvlJc w:val="right"/>
+      <w:pPr>
+        <w:ind w:left="2160" w:hanging="180"/>
+      </w:pPr>
+    </w:lvl>
+    <w:lvl w:ilvl="3" w:tplc="FFFFFFFF" w:tentative="1">
+      <w:start w:val="1"/>
+      <w:numFmt w:val="decimal"/>
+      <w:lvlText w:val="%4."/>
+      <w:lvlJc w:val="left"/>
+      <w:pPr>
+        <w:ind w:left="2880" w:hanging="360"/>
+      </w:pPr>
+    </w:lvl>
+    <w:lvl w:ilvl="4" w:tplc="FFFFFFFF" w:tentative="1">
+      <w:start w:val="1"/>
+      <w:numFmt w:val="lowerLetter"/>
+      <w:lvlText w:val="%5."/>
+      <w:lvlJc w:val="left"/>
+      <w:pPr>
+        <w:ind w:left="3600" w:hanging="360"/>
+      </w:pPr>
+    </w:lvl>
+    <w:lvl w:ilvl="5" w:tplc="FFFFFFFF" w:tentative="1">
+      <w:start w:val="1"/>
+      <w:numFmt w:val="lowerRoman"/>
+      <w:lvlText w:val="%6."/>
+      <w:lvlJc w:val="right"/>
+      <w:pPr>
+        <w:ind w:left="4320" w:hanging="180"/>
+      </w:pPr>
+    </w:lvl>
+    <w:lvl w:ilvl="6" w:tplc="FFFFFFFF" w:tentative="1">
+      <w:start w:val="1"/>
+      <w:numFmt w:val="decimal"/>
+      <w:lvlText w:val="%7."/>
+      <w:lvlJc w:val="left"/>
+      <w:pPr>
+        <w:ind w:left="5040" w:hanging="360"/>
+      </w:pPr>
+    </w:lvl>
+    <w:lvl w:ilvl="7" w:tplc="FFFFFFFF" w:tentative="1">
+      <w:start w:val="1"/>
+      <w:numFmt w:val="lowerLetter"/>
+      <w:lvlText w:val="%8."/>
+      <w:lvlJc w:val="left"/>
+      <w:pPr>
+        <w:ind w:left="5760" w:hanging="360"/>
+      </w:pPr>
+    </w:lvl>
+    <w:lvl w:ilvl="8" w:tplc="FFFFFFFF" w:tentative="1">
+      <w:start w:val="1"/>
+      <w:numFmt w:val="lowerRoman"/>
+      <w:lvlText w:val="%9."/>
+      <w:lvlJc w:val="right"/>
+      <w:pPr>
+        <w:ind w:left="6480" w:hanging="180"/>
+      </w:pPr>
+    </w:lvl>
+  </w:abstractNum>
+  <w:abstractNum w:abstractNumId="27" w15:restartNumberingAfterBreak="0">
     <w:nsid w:val="597C2F13"/>
     <w:multiLevelType w:val="hybridMultilevel"/>
     <w:tmpl w:val="57023E42"/>
@@ -3983,7 +6368,7 @@
       </w:pPr>
     </w:lvl>
   </w:abstractNum>
-  <w:abstractNum w:abstractNumId="20" w15:restartNumberingAfterBreak="0">
+  <w:abstractNum w:abstractNumId="28" w15:restartNumberingAfterBreak="0">
     <w:nsid w:val="661756F2"/>
     <w:multiLevelType w:val="hybridMultilevel"/>
     <w:tmpl w:val="2392EB56"/>
@@ -4072,7 +6457,93 @@
       </w:pPr>
     </w:lvl>
   </w:abstractNum>
-  <w:abstractNum w:abstractNumId="21" w15:restartNumberingAfterBreak="0">
+  <w:abstractNum w:abstractNumId="29" w15:restartNumberingAfterBreak="0">
+    <w:nsid w:val="67F85B76"/>
+    <w:multiLevelType w:val="hybridMultilevel"/>
+    <w:tmpl w:val="1C66DD4A"/>
+    <w:lvl w:ilvl="0" w:tplc="FFFFFFFF">
+      <w:start w:val="1"/>
+      <w:numFmt w:val="decimal"/>
+      <w:lvlText w:val="%1."/>
+      <w:lvlJc w:val="left"/>
+      <w:pPr>
+        <w:ind w:left="720" w:hanging="360"/>
+      </w:pPr>
+    </w:lvl>
+    <w:lvl w:ilvl="1" w:tplc="240A0019" w:tentative="1">
+      <w:start w:val="1"/>
+      <w:numFmt w:val="lowerLetter"/>
+      <w:lvlText w:val="%2."/>
+      <w:lvlJc w:val="left"/>
+      <w:pPr>
+        <w:ind w:left="1440" w:hanging="360"/>
+      </w:pPr>
+    </w:lvl>
+    <w:lvl w:ilvl="2" w:tplc="240A001B" w:tentative="1">
+      <w:start w:val="1"/>
+      <w:numFmt w:val="lowerRoman"/>
+      <w:lvlText w:val="%3."/>
+      <w:lvlJc w:val="right"/>
+      <w:pPr>
+        <w:ind w:left="2160" w:hanging="180"/>
+      </w:pPr>
+    </w:lvl>
+    <w:lvl w:ilvl="3" w:tplc="240A000F" w:tentative="1">
+      <w:start w:val="1"/>
+      <w:numFmt w:val="decimal"/>
+      <w:lvlText w:val="%4."/>
+      <w:lvlJc w:val="left"/>
+      <w:pPr>
+        <w:ind w:left="2880" w:hanging="360"/>
+      </w:pPr>
+    </w:lvl>
+    <w:lvl w:ilvl="4" w:tplc="240A0019" w:tentative="1">
+      <w:start w:val="1"/>
+      <w:numFmt w:val="lowerLetter"/>
+      <w:lvlText w:val="%5."/>
+      <w:lvlJc w:val="left"/>
+      <w:pPr>
+        <w:ind w:left="3600" w:hanging="360"/>
+      </w:pPr>
+    </w:lvl>
+    <w:lvl w:ilvl="5" w:tplc="240A001B" w:tentative="1">
+      <w:start w:val="1"/>
+      <w:numFmt w:val="lowerRoman"/>
+      <w:lvlText w:val="%6."/>
+      <w:lvlJc w:val="right"/>
+      <w:pPr>
+        <w:ind w:left="4320" w:hanging="180"/>
+      </w:pPr>
+    </w:lvl>
+    <w:lvl w:ilvl="6" w:tplc="240A000F" w:tentative="1">
+      <w:start w:val="1"/>
+      <w:numFmt w:val="decimal"/>
+      <w:lvlText w:val="%7."/>
+      <w:lvlJc w:val="left"/>
+      <w:pPr>
+        <w:ind w:left="5040" w:hanging="360"/>
+      </w:pPr>
+    </w:lvl>
+    <w:lvl w:ilvl="7" w:tplc="240A0019" w:tentative="1">
+      <w:start w:val="1"/>
+      <w:numFmt w:val="lowerLetter"/>
+      <w:lvlText w:val="%8."/>
+      <w:lvlJc w:val="left"/>
+      <w:pPr>
+        <w:ind w:left="5760" w:hanging="360"/>
+      </w:pPr>
+    </w:lvl>
+    <w:lvl w:ilvl="8" w:tplc="240A001B" w:tentative="1">
+      <w:start w:val="1"/>
+      <w:numFmt w:val="lowerRoman"/>
+      <w:lvlText w:val="%9."/>
+      <w:lvlJc w:val="right"/>
+      <w:pPr>
+        <w:ind w:left="6480" w:hanging="180"/>
+      </w:pPr>
+    </w:lvl>
+  </w:abstractNum>
+  <w:abstractNum w:abstractNumId="30" w15:restartNumberingAfterBreak="0">
     <w:nsid w:val="685E31C6"/>
     <w:multiLevelType w:val="hybridMultilevel"/>
     <w:tmpl w:val="E926D5BC"/>
@@ -4161,7 +6632,7 @@
       </w:pPr>
     </w:lvl>
   </w:abstractNum>
-  <w:abstractNum w:abstractNumId="22" w15:restartNumberingAfterBreak="0">
+  <w:abstractNum w:abstractNumId="31" w15:restartNumberingAfterBreak="0">
     <w:nsid w:val="686941ED"/>
     <w:multiLevelType w:val="hybridMultilevel"/>
     <w:tmpl w:val="E2F08B86"/>
@@ -4250,7 +6721,7 @@
       </w:pPr>
     </w:lvl>
   </w:abstractNum>
-  <w:abstractNum w:abstractNumId="23" w15:restartNumberingAfterBreak="0">
+  <w:abstractNum w:abstractNumId="32" w15:restartNumberingAfterBreak="0">
     <w:nsid w:val="6D8432DA"/>
     <w:multiLevelType w:val="hybridMultilevel"/>
     <w:tmpl w:val="331C2CFA"/>
@@ -4336,7 +6807,93 @@
       </w:pPr>
     </w:lvl>
   </w:abstractNum>
-  <w:abstractNum w:abstractNumId="24" w15:restartNumberingAfterBreak="0">
+  <w:abstractNum w:abstractNumId="33" w15:restartNumberingAfterBreak="0">
+    <w:nsid w:val="6FB967D2"/>
+    <w:multiLevelType w:val="hybridMultilevel"/>
+    <w:tmpl w:val="5CE89E2C"/>
+    <w:lvl w:ilvl="0" w:tplc="FFFFFFFF">
+      <w:start w:val="1"/>
+      <w:numFmt w:val="decimal"/>
+      <w:lvlText w:val="%1."/>
+      <w:lvlJc w:val="left"/>
+      <w:pPr>
+        <w:ind w:left="720" w:hanging="360"/>
+      </w:pPr>
+    </w:lvl>
+    <w:lvl w:ilvl="1" w:tplc="FFFFFFFF" w:tentative="1">
+      <w:start w:val="1"/>
+      <w:numFmt w:val="lowerLetter"/>
+      <w:lvlText w:val="%2."/>
+      <w:lvlJc w:val="left"/>
+      <w:pPr>
+        <w:ind w:left="1440" w:hanging="360"/>
+      </w:pPr>
+    </w:lvl>
+    <w:lvl w:ilvl="2" w:tplc="FFFFFFFF" w:tentative="1">
+      <w:start w:val="1"/>
+      <w:numFmt w:val="lowerRoman"/>
+      <w:lvlText w:val="%3."/>
+      <w:lvlJc w:val="right"/>
+      <w:pPr>
+        <w:ind w:left="2160" w:hanging="180"/>
+      </w:pPr>
+    </w:lvl>
+    <w:lvl w:ilvl="3" w:tplc="FFFFFFFF" w:tentative="1">
+      <w:start w:val="1"/>
+      <w:numFmt w:val="decimal"/>
+      <w:lvlText w:val="%4."/>
+      <w:lvlJc w:val="left"/>
+      <w:pPr>
+        <w:ind w:left="2880" w:hanging="360"/>
+      </w:pPr>
+    </w:lvl>
+    <w:lvl w:ilvl="4" w:tplc="FFFFFFFF" w:tentative="1">
+      <w:start w:val="1"/>
+      <w:numFmt w:val="lowerLetter"/>
+      <w:lvlText w:val="%5."/>
+      <w:lvlJc w:val="left"/>
+      <w:pPr>
+        <w:ind w:left="3600" w:hanging="360"/>
+      </w:pPr>
+    </w:lvl>
+    <w:lvl w:ilvl="5" w:tplc="FFFFFFFF" w:tentative="1">
+      <w:start w:val="1"/>
+      <w:numFmt w:val="lowerRoman"/>
+      <w:lvlText w:val="%6."/>
+      <w:lvlJc w:val="right"/>
+      <w:pPr>
+        <w:ind w:left="4320" w:hanging="180"/>
+      </w:pPr>
+    </w:lvl>
+    <w:lvl w:ilvl="6" w:tplc="FFFFFFFF" w:tentative="1">
+      <w:start w:val="1"/>
+      <w:numFmt w:val="decimal"/>
+      <w:lvlText w:val="%7."/>
+      <w:lvlJc w:val="left"/>
+      <w:pPr>
+        <w:ind w:left="5040" w:hanging="360"/>
+      </w:pPr>
+    </w:lvl>
+    <w:lvl w:ilvl="7" w:tplc="FFFFFFFF" w:tentative="1">
+      <w:start w:val="1"/>
+      <w:numFmt w:val="lowerLetter"/>
+      <w:lvlText w:val="%8."/>
+      <w:lvlJc w:val="left"/>
+      <w:pPr>
+        <w:ind w:left="5760" w:hanging="360"/>
+      </w:pPr>
+    </w:lvl>
+    <w:lvl w:ilvl="8" w:tplc="FFFFFFFF" w:tentative="1">
+      <w:start w:val="1"/>
+      <w:numFmt w:val="lowerRoman"/>
+      <w:lvlText w:val="%9."/>
+      <w:lvlJc w:val="right"/>
+      <w:pPr>
+        <w:ind w:left="6480" w:hanging="180"/>
+      </w:pPr>
+    </w:lvl>
+  </w:abstractNum>
+  <w:abstractNum w:abstractNumId="34" w15:restartNumberingAfterBreak="0">
     <w:nsid w:val="768E0206"/>
     <w:multiLevelType w:val="hybridMultilevel"/>
     <w:tmpl w:val="E926D5BC"/>
@@ -4425,7 +6982,93 @@
       </w:pPr>
     </w:lvl>
   </w:abstractNum>
-  <w:abstractNum w:abstractNumId="25" w15:restartNumberingAfterBreak="0">
+  <w:abstractNum w:abstractNumId="35" w15:restartNumberingAfterBreak="0">
+    <w:nsid w:val="781C2EF4"/>
+    <w:multiLevelType w:val="hybridMultilevel"/>
+    <w:tmpl w:val="14683684"/>
+    <w:lvl w:ilvl="0" w:tplc="240A000F">
+      <w:start w:val="1"/>
+      <w:numFmt w:val="decimal"/>
+      <w:lvlText w:val="%1."/>
+      <w:lvlJc w:val="left"/>
+      <w:pPr>
+        <w:ind w:left="720" w:hanging="360"/>
+      </w:pPr>
+    </w:lvl>
+    <w:lvl w:ilvl="1" w:tplc="240A0019" w:tentative="1">
+      <w:start w:val="1"/>
+      <w:numFmt w:val="lowerLetter"/>
+      <w:lvlText w:val="%2."/>
+      <w:lvlJc w:val="left"/>
+      <w:pPr>
+        <w:ind w:left="1440" w:hanging="360"/>
+      </w:pPr>
+    </w:lvl>
+    <w:lvl w:ilvl="2" w:tplc="240A001B" w:tentative="1">
+      <w:start w:val="1"/>
+      <w:numFmt w:val="lowerRoman"/>
+      <w:lvlText w:val="%3."/>
+      <w:lvlJc w:val="right"/>
+      <w:pPr>
+        <w:ind w:left="2160" w:hanging="180"/>
+      </w:pPr>
+    </w:lvl>
+    <w:lvl w:ilvl="3" w:tplc="240A000F" w:tentative="1">
+      <w:start w:val="1"/>
+      <w:numFmt w:val="decimal"/>
+      <w:lvlText w:val="%4."/>
+      <w:lvlJc w:val="left"/>
+      <w:pPr>
+        <w:ind w:left="2880" w:hanging="360"/>
+      </w:pPr>
+    </w:lvl>
+    <w:lvl w:ilvl="4" w:tplc="240A0019" w:tentative="1">
+      <w:start w:val="1"/>
+      <w:numFmt w:val="lowerLetter"/>
+      <w:lvlText w:val="%5."/>
+      <w:lvlJc w:val="left"/>
+      <w:pPr>
+        <w:ind w:left="3600" w:hanging="360"/>
+      </w:pPr>
+    </w:lvl>
+    <w:lvl w:ilvl="5" w:tplc="240A001B" w:tentative="1">
+      <w:start w:val="1"/>
+      <w:numFmt w:val="lowerRoman"/>
+      <w:lvlText w:val="%6."/>
+      <w:lvlJc w:val="right"/>
+      <w:pPr>
+        <w:ind w:left="4320" w:hanging="180"/>
+      </w:pPr>
+    </w:lvl>
+    <w:lvl w:ilvl="6" w:tplc="240A000F" w:tentative="1">
+      <w:start w:val="1"/>
+      <w:numFmt w:val="decimal"/>
+      <w:lvlText w:val="%7."/>
+      <w:lvlJc w:val="left"/>
+      <w:pPr>
+        <w:ind w:left="5040" w:hanging="360"/>
+      </w:pPr>
+    </w:lvl>
+    <w:lvl w:ilvl="7" w:tplc="240A0019" w:tentative="1">
+      <w:start w:val="1"/>
+      <w:numFmt w:val="lowerLetter"/>
+      <w:lvlText w:val="%8."/>
+      <w:lvlJc w:val="left"/>
+      <w:pPr>
+        <w:ind w:left="5760" w:hanging="360"/>
+      </w:pPr>
+    </w:lvl>
+    <w:lvl w:ilvl="8" w:tplc="240A001B" w:tentative="1">
+      <w:start w:val="1"/>
+      <w:numFmt w:val="lowerRoman"/>
+      <w:lvlText w:val="%9."/>
+      <w:lvlJc w:val="right"/>
+      <w:pPr>
+        <w:ind w:left="6480" w:hanging="180"/>
+      </w:pPr>
+    </w:lvl>
+  </w:abstractNum>
+  <w:abstractNum w:abstractNumId="36" w15:restartNumberingAfterBreak="0">
     <w:nsid w:val="79DC412A"/>
     <w:multiLevelType w:val="multilevel"/>
     <w:tmpl w:val="5B682A2C"/>
@@ -4538,7 +7181,7 @@
       </w:pPr>
     </w:lvl>
   </w:abstractNum>
-  <w:abstractNum w:abstractNumId="26" w15:restartNumberingAfterBreak="0">
+  <w:abstractNum w:abstractNumId="37" w15:restartNumberingAfterBreak="0">
     <w:nsid w:val="7DA60E59"/>
     <w:multiLevelType w:val="hybridMultilevel"/>
     <w:tmpl w:val="28E66B6C"/>
@@ -4628,85 +7271,118 @@
     </w:lvl>
   </w:abstractNum>
   <w:num w:numId="1">
+    <w:abstractNumId w:val="6"/>
+  </w:num>
+  <w:num w:numId="2">
+    <w:abstractNumId w:val="28"/>
+  </w:num>
+  <w:num w:numId="3">
+    <w:abstractNumId w:val="7"/>
+  </w:num>
+  <w:num w:numId="4">
+    <w:abstractNumId w:val="23"/>
+  </w:num>
+  <w:num w:numId="5">
+    <w:abstractNumId w:val="5"/>
+  </w:num>
+  <w:num w:numId="6">
+    <w:abstractNumId w:val="18"/>
+  </w:num>
+  <w:num w:numId="7">
+    <w:abstractNumId w:val="14"/>
+  </w:num>
+  <w:num w:numId="8">
+    <w:abstractNumId w:val="37"/>
+  </w:num>
+  <w:num w:numId="9">
+    <w:abstractNumId w:val="27"/>
+  </w:num>
+  <w:num w:numId="10">
+    <w:abstractNumId w:val="12"/>
+  </w:num>
+  <w:num w:numId="11">
     <w:abstractNumId w:val="4"/>
   </w:num>
-  <w:num w:numId="2">
+  <w:num w:numId="12">
+    <w:abstractNumId w:val="19"/>
+  </w:num>
+  <w:num w:numId="13">
+    <w:abstractNumId w:val="13"/>
+  </w:num>
+  <w:num w:numId="14">
+    <w:abstractNumId w:val="31"/>
+  </w:num>
+  <w:num w:numId="15">
+    <w:abstractNumId w:val="36"/>
+  </w:num>
+  <w:num w:numId="16">
+    <w:abstractNumId w:val="11"/>
+  </w:num>
+  <w:num w:numId="17">
+    <w:abstractNumId w:val="24"/>
+  </w:num>
+  <w:num w:numId="18">
+    <w:abstractNumId w:val="30"/>
+  </w:num>
+  <w:num w:numId="19">
+    <w:abstractNumId w:val="34"/>
+  </w:num>
+  <w:num w:numId="20">
+    <w:abstractNumId w:val="17"/>
+  </w:num>
+  <w:num w:numId="21">
+    <w:abstractNumId w:val="25"/>
+  </w:num>
+  <w:num w:numId="22">
+    <w:abstractNumId w:val="32"/>
+  </w:num>
+  <w:num w:numId="23">
+    <w:abstractNumId w:val="2"/>
+  </w:num>
+  <w:num w:numId="24">
+    <w:abstractNumId w:val="22"/>
+  </w:num>
+  <w:num w:numId="25">
+    <w:abstractNumId w:val="16"/>
+  </w:num>
+  <w:num w:numId="26">
+    <w:abstractNumId w:val="1"/>
+  </w:num>
+  <w:num w:numId="27">
+    <w:abstractNumId w:val="15"/>
+  </w:num>
+  <w:num w:numId="28">
+    <w:abstractNumId w:val="35"/>
+  </w:num>
+  <w:num w:numId="29">
+    <w:abstractNumId w:val="26"/>
+  </w:num>
+  <w:num w:numId="30">
+    <w:abstractNumId w:val="29"/>
+  </w:num>
+  <w:num w:numId="31">
+    <w:abstractNumId w:val="8"/>
+  </w:num>
+  <w:num w:numId="32">
+    <w:abstractNumId w:val="9"/>
+  </w:num>
+  <w:num w:numId="33">
+    <w:abstractNumId w:val="33"/>
+  </w:num>
+  <w:num w:numId="34">
+    <w:abstractNumId w:val="0"/>
+  </w:num>
+  <w:num w:numId="35">
     <w:abstractNumId w:val="20"/>
   </w:num>
-  <w:num w:numId="3">
-    <w:abstractNumId w:val="5"/>
-  </w:num>
-  <w:num w:numId="4">
-    <w:abstractNumId w:val="16"/>
-  </w:num>
-  <w:num w:numId="5">
+  <w:num w:numId="36">
     <w:abstractNumId w:val="3"/>
   </w:num>
-  <w:num w:numId="6">
-    <w:abstractNumId w:val="13"/>
+  <w:num w:numId="37">
+    <w:abstractNumId w:val="10"/>
   </w:num>
-  <w:num w:numId="7">
-    <w:abstractNumId w:val="9"/>
-  </w:num>
-  <w:num w:numId="8">
-    <w:abstractNumId w:val="26"/>
-  </w:num>
-  <w:num w:numId="9">
-    <w:abstractNumId w:val="19"/>
-  </w:num>
-  <w:num w:numId="10">
-    <w:abstractNumId w:val="7"/>
-  </w:num>
-  <w:num w:numId="11">
-    <w:abstractNumId w:val="2"/>
-  </w:num>
-  <w:num w:numId="12">
-    <w:abstractNumId w:val="14"/>
-  </w:num>
-  <w:num w:numId="13">
-    <w:abstractNumId w:val="8"/>
-  </w:num>
-  <w:num w:numId="14">
-    <w:abstractNumId w:val="22"/>
-  </w:num>
-  <w:num w:numId="15">
-    <w:abstractNumId w:val="25"/>
-  </w:num>
-  <w:num w:numId="16">
-    <w:abstractNumId w:val="6"/>
-  </w:num>
-  <w:num w:numId="17">
-    <w:abstractNumId w:val="17"/>
-  </w:num>
-  <w:num w:numId="18">
+  <w:num w:numId="38">
     <w:abstractNumId w:val="21"/>
-  </w:num>
-  <w:num w:numId="19">
-    <w:abstractNumId w:val="24"/>
-  </w:num>
-  <w:num w:numId="20">
-    <w:abstractNumId w:val="12"/>
-  </w:num>
-  <w:num w:numId="21">
-    <w:abstractNumId w:val="18"/>
-  </w:num>
-  <w:num w:numId="22">
-    <w:abstractNumId w:val="23"/>
-  </w:num>
-  <w:num w:numId="23">
-    <w:abstractNumId w:val="1"/>
-  </w:num>
-  <w:num w:numId="24">
-    <w:abstractNumId w:val="15"/>
-  </w:num>
-  <w:num w:numId="25">
-    <w:abstractNumId w:val="11"/>
-  </w:num>
-  <w:num w:numId="26">
-    <w:abstractNumId w:val="0"/>
-  </w:num>
-  <w:num w:numId="27">
-    <w:abstractNumId w:val="10"/>
   </w:num>
 </w:numbering>
 </file>
@@ -5111,7 +7787,7 @@
   <w:style w:type="paragraph" w:default="1" w:styleId="Normal">
     <w:name w:val="Normal"/>
     <w:qFormat/>
-    <w:rsid w:val="00BA1B8E"/>
+    <w:rsid w:val="00C94CBC"/>
   </w:style>
   <w:style w:type="paragraph" w:styleId="Ttulo1">
     <w:name w:val="heading 1"/>

</xml_diff>

<commit_message>
Historias de usuario y diseño conceptual iteración 3
</commit_message>
<xml_diff>
--- a/documentos/Historias de usuario.docx
+++ b/documentos/Historias de usuario.docx
@@ -1118,7 +1118,7 @@
         <w:pStyle w:val="Prrafodelista"/>
         <w:numPr>
           <w:ilvl w:val="0"/>
-          <w:numId w:val="12"/>
+          <w:numId w:val="39"/>
         </w:numPr>
       </w:pPr>
       <w:r>
@@ -1140,7 +1140,7 @@
         <w:pStyle w:val="Prrafodelista"/>
         <w:numPr>
           <w:ilvl w:val="0"/>
-          <w:numId w:val="12"/>
+          <w:numId w:val="39"/>
         </w:numPr>
       </w:pPr>
       <w:r>
@@ -1162,7 +1162,7 @@
         <w:pStyle w:val="Prrafodelista"/>
         <w:numPr>
           <w:ilvl w:val="0"/>
-          <w:numId w:val="12"/>
+          <w:numId w:val="39"/>
         </w:numPr>
       </w:pPr>
       <w:r>
@@ -1197,7 +1197,7 @@
         <w:pStyle w:val="Prrafodelista"/>
         <w:numPr>
           <w:ilvl w:val="0"/>
-          <w:numId w:val="12"/>
+          <w:numId w:val="39"/>
         </w:numPr>
       </w:pPr>
       <w:r>
@@ -1619,60 +1619,7 @@
         <w:t xml:space="preserve"> especiales de cada plan, como políticas de cancelación o reembolso. </w:t>
       </w:r>
     </w:p>
-    <w:p>
-      <w:pPr>
-        <w:pStyle w:val="Prrafodelista"/>
-        <w:numPr>
-          <w:ilvl w:val="0"/>
-          <w:numId w:val="21"/>
-        </w:numPr>
-      </w:pPr>
-      <w:r>
-        <w:t xml:space="preserve">El estado de un plan </w:t>
-      </w:r>
-      <w:r>
-        <w:rPr>
-          <w:b/>
-          <w:bCs/>
-        </w:rPr>
-        <w:t>debe ser activo o inactivo</w:t>
-      </w:r>
-      <w:r>
-        <w:t xml:space="preserve">. </w:t>
-      </w:r>
-    </w:p>
-    <w:p>
-      <w:pPr>
-        <w:pStyle w:val="Prrafodelista"/>
-        <w:numPr>
-          <w:ilvl w:val="0"/>
-          <w:numId w:val="21"/>
-        </w:numPr>
-      </w:pPr>
-      <w:r>
-        <w:t>Se debe poder</w:t>
-      </w:r>
-      <w:r>
-        <w:rPr>
-          <w:b/>
-          <w:bCs/>
-        </w:rPr>
-        <w:t xml:space="preserve"> registrar</w:t>
-      </w:r>
-      <w:r>
-        <w:t xml:space="preserve"> </w:t>
-      </w:r>
-      <w:r>
-        <w:rPr>
-          <w:b/>
-          <w:bCs/>
-        </w:rPr>
-        <w:t>una fecha</w:t>
-      </w:r>
-      <w:r>
-        <w:t xml:space="preserve"> de inicio y fin de vigencia para cada plan.</w:t>
-      </w:r>
-    </w:p>
+    <w:p/>
     <w:p/>
     <w:p/>
     <w:p/>
@@ -1788,10 +1735,10 @@
         <w:t>registrar los datos básicos</w:t>
       </w:r>
       <w:r>
-        <w:t xml:space="preserve"> del alquiler como lo son su tarifa total, la fecha de inicio de vigencia, la fecha de fin de vigencia y el estado actual del alquiler</w:t>
-      </w:r>
-      <w:r>
-        <w:t xml:space="preserve"> (activo o inactivo).</w:t>
+        <w:t xml:space="preserve"> del alquiler como lo son su tarifa total, la fecha de inicio de vigencia, la fecha de fin de vigencia y el estado del alquiler</w:t>
+      </w:r>
+      <w:r>
+        <w:t>.</w:t>
       </w:r>
     </w:p>
     <w:p>
@@ -1803,17 +1750,17 @@
         </w:numPr>
       </w:pPr>
       <w:r>
-        <w:t xml:space="preserve">Se debe poder </w:t>
-      </w:r>
-      <w:r>
-        <w:rPr>
-          <w:b/>
-          <w:bCs/>
-        </w:rPr>
-        <w:t>registrar el método de pago</w:t>
-      </w:r>
-      <w:r>
-        <w:t xml:space="preserve"> con el que se canceló la tarifa del alquiler.</w:t>
+        <w:t xml:space="preserve">El estado del alquiler debe </w:t>
+      </w:r>
+      <w:r>
+        <w:rPr>
+          <w:b/>
+          <w:bCs/>
+        </w:rPr>
+        <w:t>ser “activo” o “inactivo”</w:t>
+      </w:r>
+      <w:r>
+        <w:t>.</w:t>
       </w:r>
     </w:p>
     <w:p>
@@ -1825,20 +1772,17 @@
         </w:numPr>
       </w:pPr>
       <w:r>
-        <w:t xml:space="preserve">Solo se deben poder </w:t>
-      </w:r>
-      <w:r>
-        <w:rPr>
-          <w:b/>
-          <w:bCs/>
-        </w:rPr>
-        <w:t>relacionar al alquiler bicicletas</w:t>
-      </w:r>
-      <w:r>
-        <w:t xml:space="preserve"> que tengan un estado de disponibilidad “disponible”</w:t>
-      </w:r>
-      <w:r>
-        <w:t>.</w:t>
+        <w:t xml:space="preserve">Se debe poder </w:t>
+      </w:r>
+      <w:r>
+        <w:rPr>
+          <w:b/>
+          <w:bCs/>
+        </w:rPr>
+        <w:t>registrar el método de pago</w:t>
+      </w:r>
+      <w:r>
+        <w:t xml:space="preserve"> con el que se canceló la tarifa del alquiler.</w:t>
       </w:r>
     </w:p>
     <w:p>
@@ -1850,230 +1794,20 @@
         </w:numPr>
       </w:pPr>
       <w:r>
-        <w:t xml:space="preserve">Cada alquiler </w:t>
-      </w:r>
-      <w:r>
-        <w:rPr>
-          <w:b/>
-          <w:bCs/>
-        </w:rPr>
-        <w:t>debe pertenecer a un tipo</w:t>
-      </w:r>
-      <w:r>
-        <w:t xml:space="preserve"> de plan de alquiler</w:t>
+        <w:t xml:space="preserve">Solo se deben poder </w:t>
+      </w:r>
+      <w:r>
+        <w:rPr>
+          <w:b/>
+          <w:bCs/>
+        </w:rPr>
+        <w:t>relacionar al alquiler bicicletas</w:t>
+      </w:r>
+      <w:r>
+        <w:t xml:space="preserve"> que tengan un estado de disponibilidad “disponible”</w:t>
       </w:r>
       <w:r>
         <w:t>.</w:t>
-      </w:r>
-    </w:p>
-    <w:p>
-      <w:pPr>
-        <w:rPr>
-          <w:color w:val="FFFFFF" w:themeColor="background1"/>
-          <w:sz w:val="32"/>
-          <w:szCs w:val="32"/>
-          <w:highlight w:val="darkRed"/>
-        </w:rPr>
-      </w:pPr>
-    </w:p>
-    <w:p>
-      <w:pPr>
-        <w:rPr>
-          <w:color w:val="FFFFFF" w:themeColor="background1"/>
-          <w:sz w:val="32"/>
-          <w:szCs w:val="32"/>
-          <w:highlight w:val="darkRed"/>
-        </w:rPr>
-      </w:pPr>
-    </w:p>
-    <w:p>
-      <w:pPr>
-        <w:rPr>
-          <w:color w:val="FFFFFF" w:themeColor="background1"/>
-          <w:sz w:val="32"/>
-          <w:szCs w:val="32"/>
-          <w:highlight w:val="darkRed"/>
-        </w:rPr>
-      </w:pPr>
-    </w:p>
-    <w:p>
-      <w:pPr>
-        <w:rPr>
-          <w:color w:val="FFFFFF" w:themeColor="background1"/>
-          <w:sz w:val="32"/>
-          <w:szCs w:val="32"/>
-          <w:highlight w:val="darkRed"/>
-        </w:rPr>
-      </w:pPr>
-    </w:p>
-    <w:p>
-      <w:pPr>
-        <w:rPr>
-          <w:color w:val="FFFFFF" w:themeColor="background1"/>
-          <w:sz w:val="32"/>
-          <w:szCs w:val="32"/>
-          <w:highlight w:val="darkRed"/>
-        </w:rPr>
-      </w:pPr>
-    </w:p>
-    <w:p>
-      <w:pPr>
-        <w:rPr>
-          <w:color w:val="FFFFFF" w:themeColor="background1"/>
-          <w:sz w:val="32"/>
-          <w:szCs w:val="32"/>
-          <w:highlight w:val="darkRed"/>
-        </w:rPr>
-      </w:pPr>
-    </w:p>
-    <w:p>
-      <w:pPr>
-        <w:rPr>
-          <w:color w:val="FFFFFF" w:themeColor="background1"/>
-          <w:sz w:val="32"/>
-          <w:szCs w:val="32"/>
-          <w:highlight w:val="darkRed"/>
-        </w:rPr>
-      </w:pPr>
-    </w:p>
-    <w:p>
-      <w:pPr>
-        <w:rPr>
-          <w:color w:val="FFFFFF" w:themeColor="background1"/>
-          <w:sz w:val="32"/>
-          <w:szCs w:val="32"/>
-          <w:highlight w:val="darkRed"/>
-        </w:rPr>
-      </w:pPr>
-    </w:p>
-    <w:p>
-      <w:pPr>
-        <w:rPr>
-          <w:color w:val="FFFFFF" w:themeColor="background1"/>
-          <w:sz w:val="32"/>
-          <w:szCs w:val="32"/>
-          <w:highlight w:val="darkRed"/>
-        </w:rPr>
-      </w:pPr>
-    </w:p>
-    <w:p>
-      <w:pPr>
-        <w:rPr>
-          <w:color w:val="FFFFFF" w:themeColor="background1"/>
-          <w:sz w:val="32"/>
-          <w:szCs w:val="32"/>
-          <w:highlight w:val="darkRed"/>
-        </w:rPr>
-      </w:pPr>
-      <w:r>
-        <w:rPr>
-          <w:color w:val="FFFFFF" w:themeColor="background1"/>
-          <w:sz w:val="32"/>
-          <w:szCs w:val="32"/>
-          <w:highlight w:val="darkRed"/>
-        </w:rPr>
-        <w:lastRenderedPageBreak/>
-        <w:t xml:space="preserve">Historia de usuario </w:t>
-      </w:r>
-      <w:r>
-        <w:rPr>
-          <w:color w:val="FFFFFF" w:themeColor="background1"/>
-          <w:sz w:val="32"/>
-          <w:szCs w:val="32"/>
-          <w:highlight w:val="darkRed"/>
-        </w:rPr>
-        <w:t>9</w:t>
-      </w:r>
-      <w:r>
-        <w:rPr>
-          <w:color w:val="FFFFFF" w:themeColor="background1"/>
-          <w:sz w:val="32"/>
-          <w:szCs w:val="32"/>
-          <w:highlight w:val="darkRed"/>
-        </w:rPr>
-        <w:t xml:space="preserve"> </w:t>
-      </w:r>
-    </w:p>
-    <w:p>
-      <w:r>
-        <w:rPr>
-          <w:highlight w:val="yellow"/>
-        </w:rPr>
-        <w:t>Título</w:t>
-      </w:r>
-    </w:p>
-    <w:p>
-      <w:r>
-        <w:t xml:space="preserve">Como usuario de BICI-GO, quiero dejar </w:t>
-      </w:r>
-      <w:r>
-        <w:t xml:space="preserve">un </w:t>
-      </w:r>
-      <w:r>
-        <w:t>comentario sobre un</w:t>
-      </w:r>
-      <w:r>
-        <w:t>a</w:t>
-      </w:r>
-      <w:r>
-        <w:t xml:space="preserve"> r</w:t>
-      </w:r>
-      <w:r>
-        <w:t>uta turística</w:t>
-      </w:r>
-      <w:r>
-        <w:t>, bicicleta</w:t>
-      </w:r>
-      <w:r>
-        <w:t xml:space="preserve"> o guía para compartir mi experiencia y orientar a otros usuarios.</w:t>
-      </w:r>
-    </w:p>
-    <w:p>
-      <w:r>
-        <w:rPr>
-          <w:highlight w:val="yellow"/>
-        </w:rPr>
-        <w:t>Descripción</w:t>
-      </w:r>
-    </w:p>
-    <w:p>
-      <w:r>
-        <w:t>El sistema debe permitir registrar comentario</w:t>
-      </w:r>
-      <w:r>
-        <w:t>s</w:t>
-      </w:r>
-      <w:r>
-        <w:t xml:space="preserve"> relacionados a un</w:t>
-      </w:r>
-      <w:r>
-        <w:t xml:space="preserve">a ruta, bicicleta </w:t>
-      </w:r>
-      <w:r>
-        <w:t>o guía especifico,</w:t>
-      </w:r>
-      <w:r>
-        <w:t xml:space="preserve"> incluyendo una descripción</w:t>
-      </w:r>
-      <w:r>
-        <w:t xml:space="preserve"> textual</w:t>
-      </w:r>
-      <w:r>
-        <w:t>, etiquetas y una calificación</w:t>
-      </w:r>
-      <w:r>
-        <w:t>.</w:t>
-      </w:r>
-      <w:r>
-        <w:t xml:space="preserve"> De forma que cada usuario tenga la oportunidad de compartir su opinión a otros usuarios del portal.</w:t>
-      </w:r>
-    </w:p>
-    <w:p>
-      <w:r>
-        <w:rPr>
-          <w:highlight w:val="yellow"/>
-        </w:rPr>
-        <w:t>Criterios de aceptación</w:t>
       </w:r>
     </w:p>
     <w:p>
@@ -2085,20 +1819,230 @@
         </w:numPr>
       </w:pPr>
       <w:r>
-        <w:t xml:space="preserve">El sistema debe permitir </w:t>
-      </w:r>
-      <w:r>
-        <w:rPr>
-          <w:b/>
-          <w:bCs/>
-        </w:rPr>
-        <w:t>registrar los datos básicos</w:t>
-      </w:r>
-      <w:r>
-        <w:t xml:space="preserve"> del comentario como lo son la descripción y calificación</w:t>
+        <w:t xml:space="preserve">Cada alquiler </w:t>
+      </w:r>
+      <w:r>
+        <w:rPr>
+          <w:b/>
+          <w:bCs/>
+        </w:rPr>
+        <w:t>debe pertenecer a un tipo</w:t>
+      </w:r>
+      <w:r>
+        <w:t xml:space="preserve"> de plan de alquiler</w:t>
       </w:r>
       <w:r>
         <w:t>.</w:t>
+      </w:r>
+    </w:p>
+    <w:p>
+      <w:pPr>
+        <w:rPr>
+          <w:color w:val="FFFFFF" w:themeColor="background1"/>
+          <w:sz w:val="32"/>
+          <w:szCs w:val="32"/>
+          <w:highlight w:val="darkRed"/>
+        </w:rPr>
+      </w:pPr>
+    </w:p>
+    <w:p>
+      <w:pPr>
+        <w:rPr>
+          <w:color w:val="FFFFFF" w:themeColor="background1"/>
+          <w:sz w:val="32"/>
+          <w:szCs w:val="32"/>
+          <w:highlight w:val="darkRed"/>
+        </w:rPr>
+      </w:pPr>
+    </w:p>
+    <w:p>
+      <w:pPr>
+        <w:rPr>
+          <w:color w:val="FFFFFF" w:themeColor="background1"/>
+          <w:sz w:val="32"/>
+          <w:szCs w:val="32"/>
+          <w:highlight w:val="darkRed"/>
+        </w:rPr>
+      </w:pPr>
+    </w:p>
+    <w:p>
+      <w:pPr>
+        <w:rPr>
+          <w:color w:val="FFFFFF" w:themeColor="background1"/>
+          <w:sz w:val="32"/>
+          <w:szCs w:val="32"/>
+          <w:highlight w:val="darkRed"/>
+        </w:rPr>
+      </w:pPr>
+    </w:p>
+    <w:p>
+      <w:pPr>
+        <w:rPr>
+          <w:color w:val="FFFFFF" w:themeColor="background1"/>
+          <w:sz w:val="32"/>
+          <w:szCs w:val="32"/>
+          <w:highlight w:val="darkRed"/>
+        </w:rPr>
+      </w:pPr>
+    </w:p>
+    <w:p>
+      <w:pPr>
+        <w:rPr>
+          <w:color w:val="FFFFFF" w:themeColor="background1"/>
+          <w:sz w:val="32"/>
+          <w:szCs w:val="32"/>
+          <w:highlight w:val="darkRed"/>
+        </w:rPr>
+      </w:pPr>
+    </w:p>
+    <w:p>
+      <w:pPr>
+        <w:rPr>
+          <w:color w:val="FFFFFF" w:themeColor="background1"/>
+          <w:sz w:val="32"/>
+          <w:szCs w:val="32"/>
+          <w:highlight w:val="darkRed"/>
+        </w:rPr>
+      </w:pPr>
+    </w:p>
+    <w:p>
+      <w:pPr>
+        <w:rPr>
+          <w:color w:val="FFFFFF" w:themeColor="background1"/>
+          <w:sz w:val="32"/>
+          <w:szCs w:val="32"/>
+          <w:highlight w:val="darkRed"/>
+        </w:rPr>
+      </w:pPr>
+    </w:p>
+    <w:p>
+      <w:pPr>
+        <w:rPr>
+          <w:color w:val="FFFFFF" w:themeColor="background1"/>
+          <w:sz w:val="32"/>
+          <w:szCs w:val="32"/>
+          <w:highlight w:val="darkRed"/>
+        </w:rPr>
+      </w:pPr>
+    </w:p>
+    <w:p>
+      <w:pPr>
+        <w:rPr>
+          <w:color w:val="FFFFFF" w:themeColor="background1"/>
+          <w:sz w:val="32"/>
+          <w:szCs w:val="32"/>
+          <w:highlight w:val="darkRed"/>
+        </w:rPr>
+      </w:pPr>
+      <w:r>
+        <w:rPr>
+          <w:color w:val="FFFFFF" w:themeColor="background1"/>
+          <w:sz w:val="32"/>
+          <w:szCs w:val="32"/>
+          <w:highlight w:val="darkRed"/>
+        </w:rPr>
+        <w:lastRenderedPageBreak/>
+        <w:t xml:space="preserve">Historia de usuario </w:t>
+      </w:r>
+      <w:r>
+        <w:rPr>
+          <w:color w:val="FFFFFF" w:themeColor="background1"/>
+          <w:sz w:val="32"/>
+          <w:szCs w:val="32"/>
+          <w:highlight w:val="darkRed"/>
+        </w:rPr>
+        <w:t>9</w:t>
+      </w:r>
+      <w:r>
+        <w:rPr>
+          <w:color w:val="FFFFFF" w:themeColor="background1"/>
+          <w:sz w:val="32"/>
+          <w:szCs w:val="32"/>
+          <w:highlight w:val="darkRed"/>
+        </w:rPr>
+        <w:t xml:space="preserve"> </w:t>
+      </w:r>
+    </w:p>
+    <w:p>
+      <w:r>
+        <w:rPr>
+          <w:highlight w:val="yellow"/>
+        </w:rPr>
+        <w:t>Título</w:t>
+      </w:r>
+    </w:p>
+    <w:p>
+      <w:r>
+        <w:t xml:space="preserve">Como usuario de BICI-GO, quiero dejar </w:t>
+      </w:r>
+      <w:r>
+        <w:t xml:space="preserve">un </w:t>
+      </w:r>
+      <w:r>
+        <w:t>comentario sobre un</w:t>
+      </w:r>
+      <w:r>
+        <w:t>a</w:t>
+      </w:r>
+      <w:r>
+        <w:t xml:space="preserve"> r</w:t>
+      </w:r>
+      <w:r>
+        <w:t>uta turística</w:t>
+      </w:r>
+      <w:r>
+        <w:t>, bicicleta</w:t>
+      </w:r>
+      <w:r>
+        <w:t xml:space="preserve"> o guía para compartir mi experiencia y orientar a otros usuarios.</w:t>
+      </w:r>
+    </w:p>
+    <w:p>
+      <w:r>
+        <w:rPr>
+          <w:highlight w:val="yellow"/>
+        </w:rPr>
+        <w:t>Descripción</w:t>
+      </w:r>
+    </w:p>
+    <w:p>
+      <w:r>
+        <w:t>El sistema debe permitir registrar comentario</w:t>
+      </w:r>
+      <w:r>
+        <w:t>s</w:t>
+      </w:r>
+      <w:r>
+        <w:t xml:space="preserve"> relacionados a un</w:t>
+      </w:r>
+      <w:r>
+        <w:t xml:space="preserve">a ruta, bicicleta </w:t>
+      </w:r>
+      <w:r>
+        <w:t>o guía especifico,</w:t>
+      </w:r>
+      <w:r>
+        <w:t xml:space="preserve"> incluyendo una descripción</w:t>
+      </w:r>
+      <w:r>
+        <w:t xml:space="preserve"> textual</w:t>
+      </w:r>
+      <w:r>
+        <w:t>, etiquetas y una calificación</w:t>
+      </w:r>
+      <w:r>
+        <w:t>.</w:t>
+      </w:r>
+      <w:r>
+        <w:t xml:space="preserve"> De forma que cada usuario tenga la oportunidad de compartir su opinión a otros usuarios del portal.</w:t>
+      </w:r>
+    </w:p>
+    <w:p>
+      <w:r>
+        <w:rPr>
+          <w:highlight w:val="yellow"/>
+        </w:rPr>
+        <w:t>Criterios de aceptación</w:t>
       </w:r>
     </w:p>
     <w:p>
@@ -2106,18 +2050,30 @@
         <w:pStyle w:val="Prrafodelista"/>
         <w:numPr>
           <w:ilvl w:val="0"/>
-          <w:numId w:val="13"/>
+          <w:numId w:val="40"/>
         </w:numPr>
       </w:pPr>
       <w:r>
-        <w:t xml:space="preserve">La calificación debe estar entre un </w:t>
-      </w:r>
-      <w:r>
-        <w:rPr>
-          <w:b/>
-          <w:bCs/>
-        </w:rPr>
-        <w:t>rango de 0 a 5 estrellas</w:t>
+        <w:t xml:space="preserve">El sistema debe permitir </w:t>
+      </w:r>
+      <w:r>
+        <w:rPr>
+          <w:b/>
+          <w:bCs/>
+        </w:rPr>
+        <w:t>registrar los datos básicos</w:t>
+      </w:r>
+      <w:r>
+        <w:t xml:space="preserve"> del comentario como lo son la descripción</w:t>
+      </w:r>
+      <w:r>
+        <w:t xml:space="preserve">, </w:t>
+      </w:r>
+      <w:r>
+        <w:t>calificación</w:t>
+      </w:r>
+      <w:r>
+        <w:t xml:space="preserve"> y fecha de realización del comentario</w:t>
       </w:r>
       <w:r>
         <w:t>.</w:t>
@@ -2128,21 +2084,21 @@
         <w:pStyle w:val="Prrafodelista"/>
         <w:numPr>
           <w:ilvl w:val="0"/>
-          <w:numId w:val="13"/>
+          <w:numId w:val="40"/>
         </w:numPr>
       </w:pPr>
       <w:r>
-        <w:t xml:space="preserve">Debe ser posible </w:t>
-      </w:r>
-      <w:r>
-        <w:rPr>
-          <w:b/>
-          <w:bCs/>
-        </w:rPr>
-        <w:t>añadir etiquetas al comentario</w:t>
-      </w:r>
-      <w:r>
-        <w:t xml:space="preserve"> como: “recomendado para familias” o “excelente atención” para clasificar la experiencia.</w:t>
+        <w:t xml:space="preserve">La calificación debe estar entre un </w:t>
+      </w:r>
+      <w:r>
+        <w:rPr>
+          <w:b/>
+          <w:bCs/>
+        </w:rPr>
+        <w:t>rango de 0 a 5 estrellas</w:t>
+      </w:r>
+      <w:r>
+        <w:t>.</w:t>
       </w:r>
     </w:p>
     <w:p>
@@ -2150,24 +2106,21 @@
         <w:pStyle w:val="Prrafodelista"/>
         <w:numPr>
           <w:ilvl w:val="0"/>
-          <w:numId w:val="13"/>
+          <w:numId w:val="40"/>
         </w:numPr>
       </w:pPr>
       <w:r>
-        <w:t>La descripción del comentario debe estar limitada a</w:t>
-      </w:r>
-      <w:r>
-        <w:t xml:space="preserve"> un máximo de </w:t>
-      </w:r>
-      <w:r>
-        <w:rPr>
-          <w:b/>
-          <w:bCs/>
-        </w:rPr>
-        <w:t>500 caracteres</w:t>
-      </w:r>
-      <w:r>
-        <w:t>.</w:t>
+        <w:t xml:space="preserve">Debe ser posible </w:t>
+      </w:r>
+      <w:r>
+        <w:rPr>
+          <w:b/>
+          <w:bCs/>
+        </w:rPr>
+        <w:t>añadir etiquetas al comentario</w:t>
+      </w:r>
+      <w:r>
+        <w:t xml:space="preserve"> como: “recomendado para familias” o “excelente atención” para clasificar la experiencia.</w:t>
       </w:r>
     </w:p>
     <w:p>
@@ -2175,66 +2128,21 @@
         <w:pStyle w:val="Prrafodelista"/>
         <w:numPr>
           <w:ilvl w:val="0"/>
-          <w:numId w:val="13"/>
+          <w:numId w:val="40"/>
         </w:numPr>
       </w:pPr>
       <w:r>
-        <w:t xml:space="preserve">Los comentarios deben </w:t>
-      </w:r>
-      <w:r>
-        <w:t>poder ser</w:t>
-      </w:r>
-      <w:r>
-        <w:t xml:space="preserve"> </w:t>
-      </w:r>
-      <w:r>
-        <w:rPr>
-          <w:b/>
-          <w:bCs/>
-        </w:rPr>
-        <w:t>asociados a un</w:t>
-      </w:r>
-      <w:r>
-        <w:rPr>
-          <w:b/>
-          <w:bCs/>
-        </w:rPr>
-        <w:t>a</w:t>
-      </w:r>
-      <w:r>
-        <w:rPr>
-          <w:b/>
-          <w:bCs/>
-        </w:rPr>
-        <w:t xml:space="preserve"> r</w:t>
-      </w:r>
-      <w:r>
-        <w:rPr>
-          <w:b/>
-          <w:bCs/>
-        </w:rPr>
-        <w:t>uta</w:t>
-      </w:r>
-      <w:r>
-        <w:rPr>
-          <w:b/>
-          <w:bCs/>
-        </w:rPr>
-        <w:t>, bicicleta</w:t>
-      </w:r>
-      <w:r>
-        <w:rPr>
-          <w:b/>
-          <w:bCs/>
-        </w:rPr>
-        <w:t xml:space="preserve"> o guía específic</w:t>
-      </w:r>
-      <w:r>
-        <w:rPr>
-          <w:b/>
-          <w:bCs/>
-        </w:rPr>
-        <w:t>o</w:t>
+        <w:t>La descripción del comentario debe estar limitada a</w:t>
+      </w:r>
+      <w:r>
+        <w:t xml:space="preserve"> un máximo de </w:t>
+      </w:r>
+      <w:r>
+        <w:rPr>
+          <w:b/>
+          <w:bCs/>
+        </w:rPr>
+        <w:t>500 caracteres</w:t>
       </w:r>
       <w:r>
         <w:t>.</w:t>
@@ -2245,7 +2153,77 @@
         <w:pStyle w:val="Prrafodelista"/>
         <w:numPr>
           <w:ilvl w:val="0"/>
-          <w:numId w:val="13"/>
+          <w:numId w:val="40"/>
+        </w:numPr>
+      </w:pPr>
+      <w:r>
+        <w:t xml:space="preserve">Los comentarios deben </w:t>
+      </w:r>
+      <w:r>
+        <w:t>poder ser</w:t>
+      </w:r>
+      <w:r>
+        <w:t xml:space="preserve"> </w:t>
+      </w:r>
+      <w:r>
+        <w:rPr>
+          <w:b/>
+          <w:bCs/>
+        </w:rPr>
+        <w:t>asociados a un</w:t>
+      </w:r>
+      <w:r>
+        <w:rPr>
+          <w:b/>
+          <w:bCs/>
+        </w:rPr>
+        <w:t>a</w:t>
+      </w:r>
+      <w:r>
+        <w:rPr>
+          <w:b/>
+          <w:bCs/>
+        </w:rPr>
+        <w:t xml:space="preserve"> r</w:t>
+      </w:r>
+      <w:r>
+        <w:rPr>
+          <w:b/>
+          <w:bCs/>
+        </w:rPr>
+        <w:t>uta</w:t>
+      </w:r>
+      <w:r>
+        <w:rPr>
+          <w:b/>
+          <w:bCs/>
+        </w:rPr>
+        <w:t>, bicicleta</w:t>
+      </w:r>
+      <w:r>
+        <w:rPr>
+          <w:b/>
+          <w:bCs/>
+        </w:rPr>
+        <w:t xml:space="preserve"> o guía específic</w:t>
+      </w:r>
+      <w:r>
+        <w:rPr>
+          <w:b/>
+          <w:bCs/>
+        </w:rPr>
+        <w:t>o</w:t>
+      </w:r>
+      <w:r>
+        <w:t>.</w:t>
+      </w:r>
+    </w:p>
+    <w:p>
+      <w:pPr>
+        <w:pStyle w:val="Prrafodelista"/>
+        <w:numPr>
+          <w:ilvl w:val="0"/>
+          <w:numId w:val="40"/>
         </w:numPr>
       </w:pPr>
       <w:r>
@@ -2453,17 +2431,20 @@
         </w:numPr>
       </w:pPr>
       <w:r>
-        <w:t xml:space="preserve">Los administradores podrán </w:t>
-      </w:r>
-      <w:r>
-        <w:rPr>
-          <w:b/>
-          <w:bCs/>
-        </w:rPr>
-        <w:t>revisar y eliminar publicaciones</w:t>
-      </w:r>
-      <w:r>
-        <w:t xml:space="preserve"> que infrinjan las normas de la comunidad.</w:t>
+        <w:t xml:space="preserve">Se debe </w:t>
+      </w:r>
+      <w:r>
+        <w:rPr>
+          <w:b/>
+          <w:bCs/>
+        </w:rPr>
+        <w:t>guardar la URL</w:t>
+      </w:r>
+      <w:r>
+        <w:t xml:space="preserve"> de cada archivo de forma que los administradores puedan ver y moderar los archivos subidos al portal BICI-GO</w:t>
+      </w:r>
+      <w:r>
+        <w:t>.</w:t>
       </w:r>
     </w:p>
     <w:p>
@@ -2485,7 +2466,17 @@
         <w:t>registrar la fecha de subida</w:t>
       </w:r>
       <w:r>
-        <w:t xml:space="preserve"> y el formato del archivo.</w:t>
+        <w:t xml:space="preserve"> y </w:t>
+      </w:r>
+      <w:r>
+        <w:rPr>
+          <w:b/>
+          <w:bCs/>
+        </w:rPr>
+        <w:t>el formato del archivo</w:t>
+      </w:r>
+      <w:r>
+        <w:t>.</w:t>
       </w:r>
     </w:p>
     <w:p/>
@@ -3053,7 +3044,13 @@
         <w:t xml:space="preserve">El sistema debe permitir almacenar la información básica de los guías turísticos que colaboran con BICI-GO, incluyendo </w:t>
       </w:r>
       <w:r>
-        <w:t>datos básicos como lo son su nombre, documento de identificación, email</w:t>
+        <w:t>datos básicos como lo son su nombre, documento de identificación,</w:t>
+      </w:r>
+      <w:r>
+        <w:t xml:space="preserve"> fecha de nacimiento,</w:t>
+      </w:r>
+      <w:r>
+        <w:t xml:space="preserve"> email</w:t>
       </w:r>
       <w:r>
         <w:t xml:space="preserve"> y</w:t>
@@ -3113,10 +3110,22 @@
         <w:t>permitir registrar los datos básicos de cada guía</w:t>
       </w:r>
       <w:r>
-        <w:t xml:space="preserve">: nombre, identificación, </w:t>
-      </w:r>
-      <w:r>
-        <w:t>teléfono, email</w:t>
+        <w:t xml:space="preserve">: nombre, </w:t>
+      </w:r>
+      <w:r>
+        <w:t xml:space="preserve">documento de </w:t>
+      </w:r>
+      <w:r>
+        <w:t xml:space="preserve">identificación, </w:t>
+      </w:r>
+      <w:r>
+        <w:t>teléfono,</w:t>
+      </w:r>
+      <w:r>
+        <w:t xml:space="preserve"> fecha de nacimiento,</w:t>
+      </w:r>
+      <w:r>
+        <w:t xml:space="preserve"> email</w:t>
       </w:r>
       <w:r>
         <w:t>, idiomas que domina</w:t>
@@ -4596,6 +4605,92 @@
     </w:lvl>
   </w:abstractNum>
   <w:abstractNum w:abstractNumId="9" w15:restartNumberingAfterBreak="0">
+    <w:nsid w:val="1EDF04A0"/>
+    <w:multiLevelType w:val="hybridMultilevel"/>
+    <w:tmpl w:val="5218D1FE"/>
+    <w:lvl w:ilvl="0" w:tplc="240A000F">
+      <w:start w:val="1"/>
+      <w:numFmt w:val="decimal"/>
+      <w:lvlText w:val="%1."/>
+      <w:lvlJc w:val="left"/>
+      <w:pPr>
+        <w:ind w:left="720" w:hanging="360"/>
+      </w:pPr>
+    </w:lvl>
+    <w:lvl w:ilvl="1" w:tplc="240A0019" w:tentative="1">
+      <w:start w:val="1"/>
+      <w:numFmt w:val="lowerLetter"/>
+      <w:lvlText w:val="%2."/>
+      <w:lvlJc w:val="left"/>
+      <w:pPr>
+        <w:ind w:left="1440" w:hanging="360"/>
+      </w:pPr>
+    </w:lvl>
+    <w:lvl w:ilvl="2" w:tplc="240A001B" w:tentative="1">
+      <w:start w:val="1"/>
+      <w:numFmt w:val="lowerRoman"/>
+      <w:lvlText w:val="%3."/>
+      <w:lvlJc w:val="right"/>
+      <w:pPr>
+        <w:ind w:left="2160" w:hanging="180"/>
+      </w:pPr>
+    </w:lvl>
+    <w:lvl w:ilvl="3" w:tplc="240A000F" w:tentative="1">
+      <w:start w:val="1"/>
+      <w:numFmt w:val="decimal"/>
+      <w:lvlText w:val="%4."/>
+      <w:lvlJc w:val="left"/>
+      <w:pPr>
+        <w:ind w:left="2880" w:hanging="360"/>
+      </w:pPr>
+    </w:lvl>
+    <w:lvl w:ilvl="4" w:tplc="240A0019" w:tentative="1">
+      <w:start w:val="1"/>
+      <w:numFmt w:val="lowerLetter"/>
+      <w:lvlText w:val="%5."/>
+      <w:lvlJc w:val="left"/>
+      <w:pPr>
+        <w:ind w:left="3600" w:hanging="360"/>
+      </w:pPr>
+    </w:lvl>
+    <w:lvl w:ilvl="5" w:tplc="240A001B" w:tentative="1">
+      <w:start w:val="1"/>
+      <w:numFmt w:val="lowerRoman"/>
+      <w:lvlText w:val="%6."/>
+      <w:lvlJc w:val="right"/>
+      <w:pPr>
+        <w:ind w:left="4320" w:hanging="180"/>
+      </w:pPr>
+    </w:lvl>
+    <w:lvl w:ilvl="6" w:tplc="240A000F" w:tentative="1">
+      <w:start w:val="1"/>
+      <w:numFmt w:val="decimal"/>
+      <w:lvlText w:val="%7."/>
+      <w:lvlJc w:val="left"/>
+      <w:pPr>
+        <w:ind w:left="5040" w:hanging="360"/>
+      </w:pPr>
+    </w:lvl>
+    <w:lvl w:ilvl="7" w:tplc="240A0019" w:tentative="1">
+      <w:start w:val="1"/>
+      <w:numFmt w:val="lowerLetter"/>
+      <w:lvlText w:val="%8."/>
+      <w:lvlJc w:val="left"/>
+      <w:pPr>
+        <w:ind w:left="5760" w:hanging="360"/>
+      </w:pPr>
+    </w:lvl>
+    <w:lvl w:ilvl="8" w:tplc="240A001B" w:tentative="1">
+      <w:start w:val="1"/>
+      <w:numFmt w:val="lowerRoman"/>
+      <w:lvlText w:val="%9."/>
+      <w:lvlJc w:val="right"/>
+      <w:pPr>
+        <w:ind w:left="6480" w:hanging="180"/>
+      </w:pPr>
+    </w:lvl>
+  </w:abstractNum>
+  <w:abstractNum w:abstractNumId="10" w15:restartNumberingAfterBreak="0">
     <w:nsid w:val="221001FE"/>
     <w:multiLevelType w:val="hybridMultilevel"/>
     <w:tmpl w:val="5CE89E2C"/>
@@ -4681,7 +4776,7 @@
       </w:pPr>
     </w:lvl>
   </w:abstractNum>
-  <w:abstractNum w:abstractNumId="10" w15:restartNumberingAfterBreak="0">
+  <w:abstractNum w:abstractNumId="11" w15:restartNumberingAfterBreak="0">
     <w:nsid w:val="26024A9F"/>
     <w:multiLevelType w:val="hybridMultilevel"/>
     <w:tmpl w:val="01E0573C"/>
@@ -4767,7 +4862,7 @@
       </w:pPr>
     </w:lvl>
   </w:abstractNum>
-  <w:abstractNum w:abstractNumId="11" w15:restartNumberingAfterBreak="0">
+  <w:abstractNum w:abstractNumId="12" w15:restartNumberingAfterBreak="0">
     <w:nsid w:val="28463844"/>
     <w:multiLevelType w:val="hybridMultilevel"/>
     <w:tmpl w:val="AD8E9D4E"/>
@@ -4856,7 +4951,7 @@
       </w:pPr>
     </w:lvl>
   </w:abstractNum>
-  <w:abstractNum w:abstractNumId="12" w15:restartNumberingAfterBreak="0">
+  <w:abstractNum w:abstractNumId="13" w15:restartNumberingAfterBreak="0">
     <w:nsid w:val="2959732C"/>
     <w:multiLevelType w:val="hybridMultilevel"/>
     <w:tmpl w:val="57023E42"/>
@@ -4945,7 +5040,7 @@
       </w:pPr>
     </w:lvl>
   </w:abstractNum>
-  <w:abstractNum w:abstractNumId="13" w15:restartNumberingAfterBreak="0">
+  <w:abstractNum w:abstractNumId="14" w15:restartNumberingAfterBreak="0">
     <w:nsid w:val="2FDD6C38"/>
     <w:multiLevelType w:val="hybridMultilevel"/>
     <w:tmpl w:val="DD048AD0"/>
@@ -5034,7 +5129,7 @@
       </w:pPr>
     </w:lvl>
   </w:abstractNum>
-  <w:abstractNum w:abstractNumId="14" w15:restartNumberingAfterBreak="0">
+  <w:abstractNum w:abstractNumId="15" w15:restartNumberingAfterBreak="0">
     <w:nsid w:val="30F3263C"/>
     <w:multiLevelType w:val="hybridMultilevel"/>
     <w:tmpl w:val="750609C8"/>
@@ -5123,7 +5218,7 @@
       </w:pPr>
     </w:lvl>
   </w:abstractNum>
-  <w:abstractNum w:abstractNumId="15" w15:restartNumberingAfterBreak="0">
+  <w:abstractNum w:abstractNumId="16" w15:restartNumberingAfterBreak="0">
     <w:nsid w:val="338062F8"/>
     <w:multiLevelType w:val="hybridMultilevel"/>
     <w:tmpl w:val="138A0A8A"/>
@@ -5212,7 +5307,7 @@
       </w:pPr>
     </w:lvl>
   </w:abstractNum>
-  <w:abstractNum w:abstractNumId="16" w15:restartNumberingAfterBreak="0">
+  <w:abstractNum w:abstractNumId="17" w15:restartNumberingAfterBreak="0">
     <w:nsid w:val="35E6054A"/>
     <w:multiLevelType w:val="hybridMultilevel"/>
     <w:tmpl w:val="4A3C53BE"/>
@@ -5301,7 +5396,7 @@
       </w:pPr>
     </w:lvl>
   </w:abstractNum>
-  <w:abstractNum w:abstractNumId="17" w15:restartNumberingAfterBreak="0">
+  <w:abstractNum w:abstractNumId="18" w15:restartNumberingAfterBreak="0">
     <w:nsid w:val="3CE972DB"/>
     <w:multiLevelType w:val="hybridMultilevel"/>
     <w:tmpl w:val="3D7C2580"/>
@@ -5390,7 +5485,7 @@
       </w:pPr>
     </w:lvl>
   </w:abstractNum>
-  <w:abstractNum w:abstractNumId="18" w15:restartNumberingAfterBreak="0">
+  <w:abstractNum w:abstractNumId="19" w15:restartNumberingAfterBreak="0">
     <w:nsid w:val="452E2A0B"/>
     <w:multiLevelType w:val="multilevel"/>
     <w:tmpl w:val="3D7E8BAA"/>
@@ -5503,7 +5598,7 @@
       </w:pPr>
     </w:lvl>
   </w:abstractNum>
-  <w:abstractNum w:abstractNumId="19" w15:restartNumberingAfterBreak="0">
+  <w:abstractNum w:abstractNumId="20" w15:restartNumberingAfterBreak="0">
     <w:nsid w:val="482B651A"/>
     <w:multiLevelType w:val="hybridMultilevel"/>
     <w:tmpl w:val="AD8E9D4E"/>
@@ -5592,7 +5687,7 @@
       </w:pPr>
     </w:lvl>
   </w:abstractNum>
-  <w:abstractNum w:abstractNumId="20" w15:restartNumberingAfterBreak="0">
+  <w:abstractNum w:abstractNumId="21" w15:restartNumberingAfterBreak="0">
     <w:nsid w:val="49EA5310"/>
     <w:multiLevelType w:val="hybridMultilevel"/>
     <w:tmpl w:val="33024D1A"/>
@@ -5704,7 +5799,7 @@
       </w:rPr>
     </w:lvl>
   </w:abstractNum>
-  <w:abstractNum w:abstractNumId="21" w15:restartNumberingAfterBreak="0">
+  <w:abstractNum w:abstractNumId="22" w15:restartNumberingAfterBreak="0">
     <w:nsid w:val="4A532798"/>
     <w:multiLevelType w:val="hybridMultilevel"/>
     <w:tmpl w:val="2730B44C"/>
@@ -5816,7 +5911,7 @@
       </w:rPr>
     </w:lvl>
   </w:abstractNum>
-  <w:abstractNum w:abstractNumId="22" w15:restartNumberingAfterBreak="0">
+  <w:abstractNum w:abstractNumId="23" w15:restartNumberingAfterBreak="0">
     <w:nsid w:val="52275806"/>
     <w:multiLevelType w:val="hybridMultilevel"/>
     <w:tmpl w:val="3DA440AE"/>
@@ -5902,7 +5997,7 @@
       </w:pPr>
     </w:lvl>
   </w:abstractNum>
-  <w:abstractNum w:abstractNumId="23" w15:restartNumberingAfterBreak="0">
+  <w:abstractNum w:abstractNumId="24" w15:restartNumberingAfterBreak="0">
     <w:nsid w:val="53EB33A1"/>
     <w:multiLevelType w:val="multilevel"/>
     <w:tmpl w:val="E3BE9D30"/>
@@ -6015,7 +6110,7 @@
       </w:pPr>
     </w:lvl>
   </w:abstractNum>
-  <w:abstractNum w:abstractNumId="24" w15:restartNumberingAfterBreak="0">
+  <w:abstractNum w:abstractNumId="25" w15:restartNumberingAfterBreak="0">
     <w:nsid w:val="551A0814"/>
     <w:multiLevelType w:val="hybridMultilevel"/>
     <w:tmpl w:val="31E0EFB6"/>
@@ -6104,7 +6199,7 @@
       </w:pPr>
     </w:lvl>
   </w:abstractNum>
-  <w:abstractNum w:abstractNumId="25" w15:restartNumberingAfterBreak="0">
+  <w:abstractNum w:abstractNumId="26" w15:restartNumberingAfterBreak="0">
     <w:nsid w:val="558D5A3B"/>
     <w:multiLevelType w:val="hybridMultilevel"/>
     <w:tmpl w:val="84A058A2"/>
@@ -6193,7 +6288,7 @@
       </w:pPr>
     </w:lvl>
   </w:abstractNum>
-  <w:abstractNum w:abstractNumId="26" w15:restartNumberingAfterBreak="0">
+  <w:abstractNum w:abstractNumId="27" w15:restartNumberingAfterBreak="0">
     <w:nsid w:val="56177D69"/>
     <w:multiLevelType w:val="hybridMultilevel"/>
     <w:tmpl w:val="14683684"/>
@@ -6279,7 +6374,7 @@
       </w:pPr>
     </w:lvl>
   </w:abstractNum>
-  <w:abstractNum w:abstractNumId="27" w15:restartNumberingAfterBreak="0">
+  <w:abstractNum w:abstractNumId="28" w15:restartNumberingAfterBreak="0">
     <w:nsid w:val="597C2F13"/>
     <w:multiLevelType w:val="hybridMultilevel"/>
     <w:tmpl w:val="57023E42"/>
@@ -6368,7 +6463,7 @@
       </w:pPr>
     </w:lvl>
   </w:abstractNum>
-  <w:abstractNum w:abstractNumId="28" w15:restartNumberingAfterBreak="0">
+  <w:abstractNum w:abstractNumId="29" w15:restartNumberingAfterBreak="0">
     <w:nsid w:val="661756F2"/>
     <w:multiLevelType w:val="hybridMultilevel"/>
     <w:tmpl w:val="2392EB56"/>
@@ -6457,7 +6552,7 @@
       </w:pPr>
     </w:lvl>
   </w:abstractNum>
-  <w:abstractNum w:abstractNumId="29" w15:restartNumberingAfterBreak="0">
+  <w:abstractNum w:abstractNumId="30" w15:restartNumberingAfterBreak="0">
     <w:nsid w:val="67F85B76"/>
     <w:multiLevelType w:val="hybridMultilevel"/>
     <w:tmpl w:val="1C66DD4A"/>
@@ -6543,7 +6638,7 @@
       </w:pPr>
     </w:lvl>
   </w:abstractNum>
-  <w:abstractNum w:abstractNumId="30" w15:restartNumberingAfterBreak="0">
+  <w:abstractNum w:abstractNumId="31" w15:restartNumberingAfterBreak="0">
     <w:nsid w:val="685E31C6"/>
     <w:multiLevelType w:val="hybridMultilevel"/>
     <w:tmpl w:val="E926D5BC"/>
@@ -6632,7 +6727,7 @@
       </w:pPr>
     </w:lvl>
   </w:abstractNum>
-  <w:abstractNum w:abstractNumId="31" w15:restartNumberingAfterBreak="0">
+  <w:abstractNum w:abstractNumId="32" w15:restartNumberingAfterBreak="0">
     <w:nsid w:val="686941ED"/>
     <w:multiLevelType w:val="hybridMultilevel"/>
     <w:tmpl w:val="E2F08B86"/>
@@ -6721,7 +6816,7 @@
       </w:pPr>
     </w:lvl>
   </w:abstractNum>
-  <w:abstractNum w:abstractNumId="32" w15:restartNumberingAfterBreak="0">
+  <w:abstractNum w:abstractNumId="33" w15:restartNumberingAfterBreak="0">
     <w:nsid w:val="6D8432DA"/>
     <w:multiLevelType w:val="hybridMultilevel"/>
     <w:tmpl w:val="331C2CFA"/>
@@ -6807,7 +6902,7 @@
       </w:pPr>
     </w:lvl>
   </w:abstractNum>
-  <w:abstractNum w:abstractNumId="33" w15:restartNumberingAfterBreak="0">
+  <w:abstractNum w:abstractNumId="34" w15:restartNumberingAfterBreak="0">
     <w:nsid w:val="6FB967D2"/>
     <w:multiLevelType w:val="hybridMultilevel"/>
     <w:tmpl w:val="5CE89E2C"/>
@@ -6893,7 +6988,93 @@
       </w:pPr>
     </w:lvl>
   </w:abstractNum>
-  <w:abstractNum w:abstractNumId="34" w15:restartNumberingAfterBreak="0">
+  <w:abstractNum w:abstractNumId="35" w15:restartNumberingAfterBreak="0">
+    <w:nsid w:val="724E6AEB"/>
+    <w:multiLevelType w:val="hybridMultilevel"/>
+    <w:tmpl w:val="3294C57A"/>
+    <w:lvl w:ilvl="0" w:tplc="240A000F">
+      <w:start w:val="1"/>
+      <w:numFmt w:val="decimal"/>
+      <w:lvlText w:val="%1."/>
+      <w:lvlJc w:val="left"/>
+      <w:pPr>
+        <w:ind w:left="720" w:hanging="360"/>
+      </w:pPr>
+    </w:lvl>
+    <w:lvl w:ilvl="1" w:tplc="240A0019" w:tentative="1">
+      <w:start w:val="1"/>
+      <w:numFmt w:val="lowerLetter"/>
+      <w:lvlText w:val="%2."/>
+      <w:lvlJc w:val="left"/>
+      <w:pPr>
+        <w:ind w:left="1440" w:hanging="360"/>
+      </w:pPr>
+    </w:lvl>
+    <w:lvl w:ilvl="2" w:tplc="240A001B" w:tentative="1">
+      <w:start w:val="1"/>
+      <w:numFmt w:val="lowerRoman"/>
+      <w:lvlText w:val="%3."/>
+      <w:lvlJc w:val="right"/>
+      <w:pPr>
+        <w:ind w:left="2160" w:hanging="180"/>
+      </w:pPr>
+    </w:lvl>
+    <w:lvl w:ilvl="3" w:tplc="240A000F" w:tentative="1">
+      <w:start w:val="1"/>
+      <w:numFmt w:val="decimal"/>
+      <w:lvlText w:val="%4."/>
+      <w:lvlJc w:val="left"/>
+      <w:pPr>
+        <w:ind w:left="2880" w:hanging="360"/>
+      </w:pPr>
+    </w:lvl>
+    <w:lvl w:ilvl="4" w:tplc="240A0019" w:tentative="1">
+      <w:start w:val="1"/>
+      <w:numFmt w:val="lowerLetter"/>
+      <w:lvlText w:val="%5."/>
+      <w:lvlJc w:val="left"/>
+      <w:pPr>
+        <w:ind w:left="3600" w:hanging="360"/>
+      </w:pPr>
+    </w:lvl>
+    <w:lvl w:ilvl="5" w:tplc="240A001B" w:tentative="1">
+      <w:start w:val="1"/>
+      <w:numFmt w:val="lowerRoman"/>
+      <w:lvlText w:val="%6."/>
+      <w:lvlJc w:val="right"/>
+      <w:pPr>
+        <w:ind w:left="4320" w:hanging="180"/>
+      </w:pPr>
+    </w:lvl>
+    <w:lvl w:ilvl="6" w:tplc="240A000F" w:tentative="1">
+      <w:start w:val="1"/>
+      <w:numFmt w:val="decimal"/>
+      <w:lvlText w:val="%7."/>
+      <w:lvlJc w:val="left"/>
+      <w:pPr>
+        <w:ind w:left="5040" w:hanging="360"/>
+      </w:pPr>
+    </w:lvl>
+    <w:lvl w:ilvl="7" w:tplc="240A0019" w:tentative="1">
+      <w:start w:val="1"/>
+      <w:numFmt w:val="lowerLetter"/>
+      <w:lvlText w:val="%8."/>
+      <w:lvlJc w:val="left"/>
+      <w:pPr>
+        <w:ind w:left="5760" w:hanging="360"/>
+      </w:pPr>
+    </w:lvl>
+    <w:lvl w:ilvl="8" w:tplc="240A001B" w:tentative="1">
+      <w:start w:val="1"/>
+      <w:numFmt w:val="lowerRoman"/>
+      <w:lvlText w:val="%9."/>
+      <w:lvlJc w:val="right"/>
+      <w:pPr>
+        <w:ind w:left="6480" w:hanging="180"/>
+      </w:pPr>
+    </w:lvl>
+  </w:abstractNum>
+  <w:abstractNum w:abstractNumId="36" w15:restartNumberingAfterBreak="0">
     <w:nsid w:val="768E0206"/>
     <w:multiLevelType w:val="hybridMultilevel"/>
     <w:tmpl w:val="E926D5BC"/>
@@ -6982,7 +7163,7 @@
       </w:pPr>
     </w:lvl>
   </w:abstractNum>
-  <w:abstractNum w:abstractNumId="35" w15:restartNumberingAfterBreak="0">
+  <w:abstractNum w:abstractNumId="37" w15:restartNumberingAfterBreak="0">
     <w:nsid w:val="781C2EF4"/>
     <w:multiLevelType w:val="hybridMultilevel"/>
     <w:tmpl w:val="14683684"/>
@@ -7068,7 +7249,7 @@
       </w:pPr>
     </w:lvl>
   </w:abstractNum>
-  <w:abstractNum w:abstractNumId="36" w15:restartNumberingAfterBreak="0">
+  <w:abstractNum w:abstractNumId="38" w15:restartNumberingAfterBreak="0">
     <w:nsid w:val="79DC412A"/>
     <w:multiLevelType w:val="multilevel"/>
     <w:tmpl w:val="5B682A2C"/>
@@ -7181,7 +7362,7 @@
       </w:pPr>
     </w:lvl>
   </w:abstractNum>
-  <w:abstractNum w:abstractNumId="37" w15:restartNumberingAfterBreak="0">
+  <w:abstractNum w:abstractNumId="39" w15:restartNumberingAfterBreak="0">
     <w:nsid w:val="7DA60E59"/>
     <w:multiLevelType w:val="hybridMultilevel"/>
     <w:tmpl w:val="28E66B6C"/>
@@ -7274,115 +7455,121 @@
     <w:abstractNumId w:val="6"/>
   </w:num>
   <w:num w:numId="2">
-    <w:abstractNumId w:val="28"/>
+    <w:abstractNumId w:val="29"/>
   </w:num>
   <w:num w:numId="3">
     <w:abstractNumId w:val="7"/>
   </w:num>
   <w:num w:numId="4">
-    <w:abstractNumId w:val="23"/>
+    <w:abstractNumId w:val="24"/>
   </w:num>
   <w:num w:numId="5">
     <w:abstractNumId w:val="5"/>
   </w:num>
   <w:num w:numId="6">
-    <w:abstractNumId w:val="18"/>
+    <w:abstractNumId w:val="19"/>
   </w:num>
   <w:num w:numId="7">
-    <w:abstractNumId w:val="14"/>
+    <w:abstractNumId w:val="15"/>
   </w:num>
   <w:num w:numId="8">
-    <w:abstractNumId w:val="37"/>
+    <w:abstractNumId w:val="39"/>
   </w:num>
   <w:num w:numId="9">
-    <w:abstractNumId w:val="27"/>
+    <w:abstractNumId w:val="28"/>
   </w:num>
   <w:num w:numId="10">
-    <w:abstractNumId w:val="12"/>
+    <w:abstractNumId w:val="13"/>
   </w:num>
   <w:num w:numId="11">
     <w:abstractNumId w:val="4"/>
   </w:num>
   <w:num w:numId="12">
-    <w:abstractNumId w:val="19"/>
+    <w:abstractNumId w:val="20"/>
   </w:num>
   <w:num w:numId="13">
-    <w:abstractNumId w:val="13"/>
+    <w:abstractNumId w:val="14"/>
   </w:num>
   <w:num w:numId="14">
+    <w:abstractNumId w:val="32"/>
+  </w:num>
+  <w:num w:numId="15">
+    <w:abstractNumId w:val="38"/>
+  </w:num>
+  <w:num w:numId="16">
+    <w:abstractNumId w:val="12"/>
+  </w:num>
+  <w:num w:numId="17">
+    <w:abstractNumId w:val="25"/>
+  </w:num>
+  <w:num w:numId="18">
     <w:abstractNumId w:val="31"/>
   </w:num>
-  <w:num w:numId="15">
+  <w:num w:numId="19">
     <w:abstractNumId w:val="36"/>
   </w:num>
-  <w:num w:numId="16">
-    <w:abstractNumId w:val="11"/>
-  </w:num>
-  <w:num w:numId="17">
-    <w:abstractNumId w:val="24"/>
-  </w:num>
-  <w:num w:numId="18">
-    <w:abstractNumId w:val="30"/>
-  </w:num>
-  <w:num w:numId="19">
-    <w:abstractNumId w:val="34"/>
-  </w:num>
   <w:num w:numId="20">
-    <w:abstractNumId w:val="17"/>
+    <w:abstractNumId w:val="18"/>
   </w:num>
   <w:num w:numId="21">
-    <w:abstractNumId w:val="25"/>
+    <w:abstractNumId w:val="26"/>
   </w:num>
   <w:num w:numId="22">
-    <w:abstractNumId w:val="32"/>
+    <w:abstractNumId w:val="33"/>
   </w:num>
   <w:num w:numId="23">
     <w:abstractNumId w:val="2"/>
   </w:num>
   <w:num w:numId="24">
-    <w:abstractNumId w:val="22"/>
+    <w:abstractNumId w:val="23"/>
   </w:num>
   <w:num w:numId="25">
-    <w:abstractNumId w:val="16"/>
+    <w:abstractNumId w:val="17"/>
   </w:num>
   <w:num w:numId="26">
     <w:abstractNumId w:val="1"/>
   </w:num>
   <w:num w:numId="27">
-    <w:abstractNumId w:val="15"/>
+    <w:abstractNumId w:val="16"/>
   </w:num>
   <w:num w:numId="28">
-    <w:abstractNumId w:val="35"/>
+    <w:abstractNumId w:val="37"/>
   </w:num>
   <w:num w:numId="29">
-    <w:abstractNumId w:val="26"/>
+    <w:abstractNumId w:val="27"/>
   </w:num>
   <w:num w:numId="30">
-    <w:abstractNumId w:val="29"/>
+    <w:abstractNumId w:val="30"/>
   </w:num>
   <w:num w:numId="31">
     <w:abstractNumId w:val="8"/>
   </w:num>
   <w:num w:numId="32">
-    <w:abstractNumId w:val="9"/>
+    <w:abstractNumId w:val="10"/>
   </w:num>
   <w:num w:numId="33">
-    <w:abstractNumId w:val="33"/>
+    <w:abstractNumId w:val="34"/>
   </w:num>
   <w:num w:numId="34">
     <w:abstractNumId w:val="0"/>
   </w:num>
   <w:num w:numId="35">
-    <w:abstractNumId w:val="20"/>
+    <w:abstractNumId w:val="21"/>
   </w:num>
   <w:num w:numId="36">
     <w:abstractNumId w:val="3"/>
   </w:num>
   <w:num w:numId="37">
-    <w:abstractNumId w:val="10"/>
+    <w:abstractNumId w:val="11"/>
   </w:num>
   <w:num w:numId="38">
-    <w:abstractNumId w:val="21"/>
+    <w:abstractNumId w:val="22"/>
+  </w:num>
+  <w:num w:numId="39">
+    <w:abstractNumId w:val="9"/>
+  </w:num>
+  <w:num w:numId="40">
+    <w:abstractNumId w:val="35"/>
   </w:num>
 </w:numbering>
 </file>

</xml_diff>